<commit_message>
Git accounts + creation of repositories
</commit_message>
<xml_diff>
--- a/WORK-CASE №1.docx
+++ b/WORK-CASE №1.docx
@@ -75,7 +75,6 @@
           <w:color w:val="000000" w:themeColor="text1"/>
           <w:sz w:val="28"/>
           <w:szCs w:val="28"/>
-          <w:lang w:val="en-US"/>
         </w:rPr>
         <w:t>“</w:t>
       </w:r>
@@ -97,7 +96,6 @@
           <w:color w:val="000000" w:themeColor="text1"/>
           <w:sz w:val="28"/>
           <w:szCs w:val="28"/>
-          <w:lang w:val="en-US"/>
         </w:rPr>
         <w:t>”</w:t>
       </w:r>
@@ -905,6 +903,559 @@
     </w:p>
     <w:p>
       <w:pPr>
+        <w:pStyle w:val="a5"/>
+        <w:shd w:val="clear" w:color="auto" w:fill="FFFFFF"/>
+        <w:spacing w:after="360"/>
+        <w:textAlignment w:val="baseline"/>
+        <w:rPr>
+          <w:color w:val="0A0A23"/>
+          <w:sz w:val="28"/>
+          <w:szCs w:val="28"/>
+          <w:lang w:val="en-US"/>
+        </w:rPr>
+      </w:pPr>
+      <w:proofErr w:type="spellStart"/>
+      <w:r>
+        <w:rPr>
+          <w:b/>
+          <w:color w:val="0A0A23"/>
+          <w:sz w:val="28"/>
+          <w:szCs w:val="28"/>
+          <w:lang w:val="en-US"/>
+        </w:rPr>
+        <w:t>Git</w:t>
+      </w:r>
+      <w:proofErr w:type="spellEnd"/>
+      <w:r>
+        <w:rPr>
+          <w:b/>
+          <w:color w:val="0A0A23"/>
+          <w:sz w:val="28"/>
+          <w:szCs w:val="28"/>
+          <w:lang w:val="en-US"/>
+        </w:rPr>
+        <w:t xml:space="preserve"> commit</w:t>
+      </w:r>
+      <w:r>
+        <w:rPr>
+          <w:color w:val="0A0A23"/>
+          <w:sz w:val="28"/>
+          <w:szCs w:val="28"/>
+          <w:lang w:val="en-US"/>
+        </w:rPr>
+        <w:t xml:space="preserve"> is like setting a checkpoint in the development process which you</w:t>
+      </w:r>
+      <w:r>
+        <w:rPr>
+          <w:color w:val="0A0A23"/>
+          <w:sz w:val="28"/>
+          <w:szCs w:val="28"/>
+          <w:lang w:val="en-US"/>
+        </w:rPr>
+        <w:t xml:space="preserve"> can go back to later if needed.</w:t>
+      </w:r>
+    </w:p>
+    <w:p>
+      <w:pPr>
+        <w:pStyle w:val="a5"/>
+        <w:shd w:val="clear" w:color="auto" w:fill="FFFFFF"/>
+        <w:spacing w:after="360"/>
+        <w:textAlignment w:val="baseline"/>
+        <w:rPr>
+          <w:color w:val="0A0A23"/>
+          <w:sz w:val="28"/>
+          <w:szCs w:val="28"/>
+          <w:lang w:val="en-US"/>
+        </w:rPr>
+      </w:pPr>
+      <w:proofErr w:type="spellStart"/>
+      <w:r>
+        <w:rPr>
+          <w:b/>
+          <w:color w:val="0A0A23"/>
+          <w:sz w:val="28"/>
+          <w:szCs w:val="28"/>
+          <w:lang w:val="en-US"/>
+        </w:rPr>
+        <w:t>Git</w:t>
+      </w:r>
+      <w:proofErr w:type="spellEnd"/>
+      <w:r>
+        <w:rPr>
+          <w:b/>
+          <w:color w:val="0A0A23"/>
+          <w:sz w:val="28"/>
+          <w:szCs w:val="28"/>
+          <w:lang w:val="en-US"/>
+        </w:rPr>
+        <w:t xml:space="preserve"> push</w:t>
+      </w:r>
+      <w:r>
+        <w:rPr>
+          <w:color w:val="0A0A23"/>
+          <w:sz w:val="28"/>
+          <w:szCs w:val="28"/>
+          <w:lang w:val="en-US"/>
+        </w:rPr>
+        <w:t xml:space="preserve"> uploads your commits to the remote repository.</w:t>
+      </w:r>
+    </w:p>
+    <w:p>
+      <w:pPr>
+        <w:pStyle w:val="a5"/>
+        <w:shd w:val="clear" w:color="auto" w:fill="FFFFFF"/>
+        <w:spacing w:after="360"/>
+        <w:textAlignment w:val="baseline"/>
+        <w:rPr>
+          <w:color w:val="0A0A23"/>
+          <w:sz w:val="28"/>
+          <w:szCs w:val="28"/>
+          <w:lang w:val="en-US"/>
+        </w:rPr>
+      </w:pPr>
+      <w:r>
+        <w:rPr>
+          <w:color w:val="0A0A23"/>
+          <w:sz w:val="28"/>
+          <w:szCs w:val="28"/>
+          <w:lang w:val="en-US"/>
+        </w:rPr>
+        <w:t xml:space="preserve">The </w:t>
+      </w:r>
+      <w:proofErr w:type="spellStart"/>
+      <w:r>
+        <w:rPr>
+          <w:b/>
+          <w:color w:val="0A0A23"/>
+          <w:sz w:val="28"/>
+          <w:szCs w:val="28"/>
+          <w:lang w:val="en-US"/>
+        </w:rPr>
+        <w:t>git</w:t>
+      </w:r>
+      <w:proofErr w:type="spellEnd"/>
+      <w:r>
+        <w:rPr>
+          <w:b/>
+          <w:color w:val="0A0A23"/>
+          <w:sz w:val="28"/>
+          <w:szCs w:val="28"/>
+          <w:lang w:val="en-US"/>
+        </w:rPr>
+        <w:t xml:space="preserve"> pull</w:t>
+      </w:r>
+      <w:r>
+        <w:rPr>
+          <w:color w:val="0A0A23"/>
+          <w:sz w:val="28"/>
+          <w:szCs w:val="28"/>
+          <w:lang w:val="en-US"/>
+        </w:rPr>
+        <w:t xml:space="preserve"> command is used to get updates from the remote repo. This command is a combination of </w:t>
+      </w:r>
+      <w:proofErr w:type="spellStart"/>
+      <w:r>
+        <w:rPr>
+          <w:b/>
+          <w:color w:val="0A0A23"/>
+          <w:sz w:val="28"/>
+          <w:szCs w:val="28"/>
+          <w:lang w:val="en-US"/>
+        </w:rPr>
+        <w:t>git</w:t>
+      </w:r>
+      <w:proofErr w:type="spellEnd"/>
+      <w:r>
+        <w:rPr>
+          <w:b/>
+          <w:color w:val="0A0A23"/>
+          <w:sz w:val="28"/>
+          <w:szCs w:val="28"/>
+          <w:lang w:val="en-US"/>
+        </w:rPr>
+        <w:t xml:space="preserve"> fetch</w:t>
+      </w:r>
+      <w:r>
+        <w:rPr>
+          <w:color w:val="0A0A23"/>
+          <w:sz w:val="28"/>
+          <w:szCs w:val="28"/>
+          <w:lang w:val="en-US"/>
+        </w:rPr>
+        <w:t xml:space="preserve"> and </w:t>
+      </w:r>
+      <w:proofErr w:type="spellStart"/>
+      <w:r>
+        <w:rPr>
+          <w:b/>
+          <w:color w:val="0A0A23"/>
+          <w:sz w:val="28"/>
+          <w:szCs w:val="28"/>
+          <w:lang w:val="en-US"/>
+        </w:rPr>
+        <w:t>git</w:t>
+      </w:r>
+      <w:proofErr w:type="spellEnd"/>
+      <w:r>
+        <w:rPr>
+          <w:b/>
+          <w:color w:val="0A0A23"/>
+          <w:sz w:val="28"/>
+          <w:szCs w:val="28"/>
+          <w:lang w:val="en-US"/>
+        </w:rPr>
+        <w:t xml:space="preserve"> merge</w:t>
+      </w:r>
+      <w:r>
+        <w:rPr>
+          <w:color w:val="0A0A23"/>
+          <w:sz w:val="28"/>
+          <w:szCs w:val="28"/>
+          <w:lang w:val="en-US"/>
+        </w:rPr>
+        <w:t xml:space="preserve"> which means that, when we use </w:t>
+      </w:r>
+      <w:proofErr w:type="spellStart"/>
+      <w:r>
+        <w:rPr>
+          <w:b/>
+          <w:color w:val="0A0A23"/>
+          <w:sz w:val="28"/>
+          <w:szCs w:val="28"/>
+          <w:lang w:val="en-US"/>
+        </w:rPr>
+        <w:t>git</w:t>
+      </w:r>
+      <w:proofErr w:type="spellEnd"/>
+      <w:r>
+        <w:rPr>
+          <w:b/>
+          <w:color w:val="0A0A23"/>
+          <w:sz w:val="28"/>
+          <w:szCs w:val="28"/>
+          <w:lang w:val="en-US"/>
+        </w:rPr>
+        <w:t xml:space="preserve"> pull</w:t>
+      </w:r>
+      <w:r>
+        <w:rPr>
+          <w:color w:val="0A0A23"/>
+          <w:sz w:val="28"/>
+          <w:szCs w:val="28"/>
+          <w:lang w:val="en-US"/>
+        </w:rPr>
+        <w:t>, it gets the updates from remote repository (</w:t>
+      </w:r>
+      <w:proofErr w:type="spellStart"/>
+      <w:r>
+        <w:rPr>
+          <w:b/>
+          <w:color w:val="0A0A23"/>
+          <w:sz w:val="28"/>
+          <w:szCs w:val="28"/>
+          <w:lang w:val="en-US"/>
+        </w:rPr>
+        <w:t>git</w:t>
+      </w:r>
+      <w:proofErr w:type="spellEnd"/>
+      <w:r>
+        <w:rPr>
+          <w:b/>
+          <w:color w:val="0A0A23"/>
+          <w:sz w:val="28"/>
+          <w:szCs w:val="28"/>
+          <w:lang w:val="en-US"/>
+        </w:rPr>
+        <w:t xml:space="preserve"> fetch</w:t>
+      </w:r>
+      <w:r>
+        <w:rPr>
+          <w:color w:val="0A0A23"/>
+          <w:sz w:val="28"/>
+          <w:szCs w:val="28"/>
+          <w:lang w:val="en-US"/>
+        </w:rPr>
+        <w:t>) and immediately applies the latest changes in your local (</w:t>
+      </w:r>
+      <w:proofErr w:type="spellStart"/>
+      <w:r>
+        <w:rPr>
+          <w:b/>
+          <w:color w:val="0A0A23"/>
+          <w:sz w:val="28"/>
+          <w:szCs w:val="28"/>
+          <w:lang w:val="en-US"/>
+        </w:rPr>
+        <w:t>git</w:t>
+      </w:r>
+      <w:proofErr w:type="spellEnd"/>
+      <w:r>
+        <w:rPr>
+          <w:b/>
+          <w:color w:val="0A0A23"/>
+          <w:sz w:val="28"/>
+          <w:szCs w:val="28"/>
+          <w:lang w:val="en-US"/>
+        </w:rPr>
+        <w:t xml:space="preserve"> merge</w:t>
+      </w:r>
+      <w:r>
+        <w:rPr>
+          <w:color w:val="0A0A23"/>
+          <w:sz w:val="28"/>
+          <w:szCs w:val="28"/>
+          <w:lang w:val="en-US"/>
+        </w:rPr>
+        <w:t>).</w:t>
+      </w:r>
+    </w:p>
+    <w:p>
+      <w:pPr>
+        <w:pStyle w:val="a5"/>
+        <w:shd w:val="clear" w:color="auto" w:fill="FFFFFF"/>
+        <w:spacing w:after="360"/>
+        <w:textAlignment w:val="baseline"/>
+        <w:rPr>
+          <w:color w:val="0A0A23"/>
+          <w:sz w:val="28"/>
+          <w:szCs w:val="28"/>
+          <w:lang w:val="en-US"/>
+        </w:rPr>
+      </w:pPr>
+      <w:proofErr w:type="spellStart"/>
+      <w:r>
+        <w:rPr>
+          <w:b/>
+          <w:color w:val="0A0A23"/>
+          <w:sz w:val="28"/>
+          <w:szCs w:val="28"/>
+          <w:lang w:val="en-US"/>
+        </w:rPr>
+        <w:lastRenderedPageBreak/>
+        <w:t>Git</w:t>
+      </w:r>
+      <w:proofErr w:type="spellEnd"/>
+      <w:r>
+        <w:rPr>
+          <w:b/>
+          <w:color w:val="0A0A23"/>
+          <w:sz w:val="28"/>
+          <w:szCs w:val="28"/>
+          <w:lang w:val="en-US"/>
+        </w:rPr>
+        <w:t xml:space="preserve"> </w:t>
+      </w:r>
+      <w:proofErr w:type="spellStart"/>
+      <w:r>
+        <w:rPr>
+          <w:b/>
+          <w:color w:val="0A0A23"/>
+          <w:sz w:val="28"/>
+          <w:szCs w:val="28"/>
+          <w:lang w:val="en-US"/>
+        </w:rPr>
+        <w:t>revert</w:t>
+      </w:r>
+      <w:r>
+        <w:rPr>
+          <w:color w:val="0A0A23"/>
+          <w:sz w:val="28"/>
+          <w:szCs w:val="28"/>
+          <w:lang w:val="en-US"/>
+        </w:rPr>
+        <w:t>.Sometimes</w:t>
+      </w:r>
+      <w:proofErr w:type="spellEnd"/>
+      <w:r>
+        <w:rPr>
+          <w:color w:val="0A0A23"/>
+          <w:sz w:val="28"/>
+          <w:szCs w:val="28"/>
+          <w:lang w:val="en-US"/>
+        </w:rPr>
+        <w:t xml:space="preserve"> we need to undo the changes that we've made. There are various ways to undo our changes locally or remotely (depends on what we need), but we must carefully use these commands to avoid unwanted deletions.</w:t>
+      </w:r>
+    </w:p>
+    <w:p>
+      <w:pPr>
+        <w:pStyle w:val="a5"/>
+        <w:shd w:val="clear" w:color="auto" w:fill="FFFFFF"/>
+        <w:spacing w:after="360"/>
+        <w:textAlignment w:val="baseline"/>
+        <w:rPr>
+          <w:color w:val="0A0A23"/>
+          <w:sz w:val="28"/>
+          <w:szCs w:val="28"/>
+          <w:lang w:val="en-US"/>
+        </w:rPr>
+      </w:pPr>
+      <w:proofErr w:type="spellStart"/>
+      <w:r>
+        <w:rPr>
+          <w:b/>
+          <w:color w:val="0A0A23"/>
+          <w:sz w:val="28"/>
+          <w:szCs w:val="28"/>
+          <w:lang w:val="en-US"/>
+        </w:rPr>
+        <w:t>Git</w:t>
+      </w:r>
+      <w:proofErr w:type="spellEnd"/>
+      <w:r>
+        <w:rPr>
+          <w:b/>
+          <w:color w:val="0A0A23"/>
+          <w:sz w:val="28"/>
+          <w:szCs w:val="28"/>
+          <w:lang w:val="en-US"/>
+        </w:rPr>
+        <w:t xml:space="preserve"> </w:t>
+      </w:r>
+      <w:proofErr w:type="spellStart"/>
+      <w:r>
+        <w:rPr>
+          <w:b/>
+          <w:color w:val="0A0A23"/>
+          <w:sz w:val="28"/>
+          <w:szCs w:val="28"/>
+          <w:lang w:val="en-US"/>
+        </w:rPr>
+        <w:t>merge</w:t>
+      </w:r>
+      <w:r>
+        <w:rPr>
+          <w:color w:val="0A0A23"/>
+          <w:sz w:val="28"/>
+          <w:szCs w:val="28"/>
+          <w:lang w:val="en-US"/>
+        </w:rPr>
+        <w:t>.When</w:t>
+      </w:r>
+      <w:proofErr w:type="spellEnd"/>
+      <w:r>
+        <w:rPr>
+          <w:color w:val="0A0A23"/>
+          <w:sz w:val="28"/>
+          <w:szCs w:val="28"/>
+          <w:lang w:val="en-US"/>
+        </w:rPr>
+        <w:t xml:space="preserve"> you've completed development in your branch and everything works fine, the final step is merging the branch with the parent branch (</w:t>
+      </w:r>
+      <w:proofErr w:type="spellStart"/>
+      <w:r>
+        <w:rPr>
+          <w:color w:val="0A0A23"/>
+          <w:sz w:val="28"/>
+          <w:szCs w:val="28"/>
+          <w:lang w:val="en-US"/>
+        </w:rPr>
+        <w:t>dev</w:t>
+      </w:r>
+      <w:proofErr w:type="spellEnd"/>
+      <w:r>
+        <w:rPr>
+          <w:color w:val="0A0A23"/>
+          <w:sz w:val="28"/>
+          <w:szCs w:val="28"/>
+          <w:lang w:val="en-US"/>
+        </w:rPr>
+        <w:t xml:space="preserve"> or master). This is done with the </w:t>
+      </w:r>
+      <w:proofErr w:type="spellStart"/>
+      <w:r>
+        <w:rPr>
+          <w:b/>
+          <w:color w:val="0A0A23"/>
+          <w:sz w:val="28"/>
+          <w:szCs w:val="28"/>
+          <w:lang w:val="en-US"/>
+        </w:rPr>
+        <w:t>git</w:t>
+      </w:r>
+      <w:proofErr w:type="spellEnd"/>
+      <w:r>
+        <w:rPr>
+          <w:b/>
+          <w:color w:val="0A0A23"/>
+          <w:sz w:val="28"/>
+          <w:szCs w:val="28"/>
+          <w:lang w:val="en-US"/>
+        </w:rPr>
+        <w:t xml:space="preserve"> merge</w:t>
+      </w:r>
+      <w:r>
+        <w:rPr>
+          <w:color w:val="0A0A23"/>
+          <w:sz w:val="28"/>
+          <w:szCs w:val="28"/>
+          <w:lang w:val="en-US"/>
+        </w:rPr>
+        <w:t xml:space="preserve"> command. </w:t>
+      </w:r>
+      <w:proofErr w:type="spellStart"/>
+      <w:r>
+        <w:rPr>
+          <w:b/>
+          <w:color w:val="0A0A23"/>
+          <w:sz w:val="28"/>
+          <w:szCs w:val="28"/>
+          <w:lang w:val="en-US"/>
+        </w:rPr>
+        <w:t>Git</w:t>
+      </w:r>
+      <w:proofErr w:type="spellEnd"/>
+      <w:r>
+        <w:rPr>
+          <w:b/>
+          <w:color w:val="0A0A23"/>
+          <w:sz w:val="28"/>
+          <w:szCs w:val="28"/>
+          <w:lang w:val="en-US"/>
+        </w:rPr>
+        <w:t xml:space="preserve"> merge</w:t>
+      </w:r>
+      <w:r>
+        <w:rPr>
+          <w:color w:val="0A0A23"/>
+          <w:sz w:val="28"/>
+          <w:szCs w:val="28"/>
+          <w:lang w:val="en-US"/>
+        </w:rPr>
+        <w:t xml:space="preserve"> basically integrates your feature branch with all of its commits back to the </w:t>
+      </w:r>
+      <w:proofErr w:type="spellStart"/>
+      <w:r>
+        <w:rPr>
+          <w:color w:val="0A0A23"/>
+          <w:sz w:val="28"/>
+          <w:szCs w:val="28"/>
+          <w:lang w:val="en-US"/>
+        </w:rPr>
+        <w:t>dev</w:t>
+      </w:r>
+      <w:proofErr w:type="spellEnd"/>
+      <w:r>
+        <w:rPr>
+          <w:color w:val="0A0A23"/>
+          <w:sz w:val="28"/>
+          <w:szCs w:val="28"/>
+          <w:lang w:val="en-US"/>
+        </w:rPr>
+        <w:t xml:space="preserve"> (or master) branch.</w:t>
+      </w:r>
+      <w:r>
+        <w:rPr>
+          <w:b/>
+          <w:i/>
+          <w:sz w:val="28"/>
+          <w:szCs w:val="28"/>
+          <w:lang w:val="en-US"/>
+        </w:rPr>
+        <w:br/>
+      </w:r>
+    </w:p>
+    <w:p>
+      <w:pPr>
         <w:pStyle w:val="a3"/>
         <w:numPr>
           <w:ilvl w:val="0"/>
@@ -920,6 +1471,7 @@
           <w:lang w:val="uk-UA"/>
         </w:rPr>
       </w:pPr>
+      <w:proofErr w:type="spellStart"/>
       <w:r>
         <w:rPr>
           <w:rFonts w:ascii="Times New Roman" w:hAnsi="Times New Roman" w:cs="Times New Roman"/>
@@ -930,7 +1482,20 @@
           <w:sz w:val="28"/>
           <w:szCs w:val="28"/>
         </w:rPr>
-        <w:t xml:space="preserve">Що </w:t>
+        <w:t>Що</w:t>
+      </w:r>
+      <w:proofErr w:type="spellEnd"/>
+      <w:r>
+        <w:rPr>
+          <w:rFonts w:ascii="Times New Roman" w:hAnsi="Times New Roman" w:cs="Times New Roman"/>
+          <w:b/>
+          <w:i/>
+          <w:color w:val="000000" w:themeColor="text1"/>
+          <w:spacing w:val="3"/>
+          <w:sz w:val="28"/>
+          <w:szCs w:val="28"/>
+        </w:rPr>
+        <w:t xml:space="preserve"> </w:t>
       </w:r>
       <w:proofErr w:type="spellStart"/>
       <w:r>
@@ -1166,6 +1731,3780 @@
           <w:sz w:val="28"/>
           <w:szCs w:val="28"/>
           <w:lang w:val="en-US"/>
+        </w:rPr>
+      </w:pPr>
+      <w:r>
+        <w:rPr>
+          <w:rFonts w:ascii="Times New Roman" w:hAnsi="Times New Roman" w:cs="Times New Roman"/>
+          <w:color w:val="000000" w:themeColor="text1"/>
+          <w:sz w:val="28"/>
+          <w:szCs w:val="28"/>
+          <w:lang w:val="en-US"/>
+        </w:rPr>
+        <w:t xml:space="preserve">Working tree is any directory on your file system that has a repository associated with it. </w:t>
+      </w:r>
+      <w:proofErr w:type="gramStart"/>
+      <w:r>
+        <w:rPr>
+          <w:rFonts w:ascii="Times New Roman" w:hAnsi="Times New Roman" w:cs="Times New Roman"/>
+          <w:color w:val="000000" w:themeColor="text1"/>
+          <w:sz w:val="28"/>
+          <w:szCs w:val="28"/>
+          <w:lang w:val="en-US"/>
+        </w:rPr>
+        <w:t>Includes all files and subdirectories of that directory.</w:t>
+      </w:r>
+      <w:proofErr w:type="gramEnd"/>
+    </w:p>
+    <w:p>
+      <w:pPr>
+        <w:pStyle w:val="a3"/>
+        <w:numPr>
+          <w:ilvl w:val="0"/>
+          <w:numId w:val="1"/>
+        </w:numPr>
+        <w:rPr>
+          <w:rFonts w:ascii="Times New Roman" w:hAnsi="Times New Roman" w:cs="Times New Roman"/>
+          <w:b/>
+          <w:i/>
+          <w:color w:val="000000" w:themeColor="text1"/>
+          <w:sz w:val="28"/>
+          <w:szCs w:val="28"/>
+          <w:lang w:val="uk-UA"/>
+        </w:rPr>
+      </w:pPr>
+      <w:r>
+        <w:rPr>
+          <w:rFonts w:ascii="Times New Roman" w:hAnsi="Times New Roman" w:cs="Times New Roman"/>
+          <w:b/>
+          <w:i/>
+          <w:color w:val="000000" w:themeColor="text1"/>
+          <w:sz w:val="28"/>
+          <w:szCs w:val="28"/>
+          <w:lang w:val="uk-UA"/>
+        </w:rPr>
+        <w:t>Зареєструйте власний git-</w:t>
+      </w:r>
+      <w:proofErr w:type="spellStart"/>
+      <w:r>
+        <w:rPr>
+          <w:rFonts w:ascii="Times New Roman" w:hAnsi="Times New Roman" w:cs="Times New Roman"/>
+          <w:b/>
+          <w:i/>
+          <w:color w:val="000000" w:themeColor="text1"/>
+          <w:sz w:val="28"/>
+          <w:szCs w:val="28"/>
+          <w:lang w:val="uk-UA"/>
+        </w:rPr>
+        <w:t>аккаунт</w:t>
+      </w:r>
+      <w:proofErr w:type="spellEnd"/>
+      <w:r>
+        <w:rPr>
+          <w:rFonts w:ascii="Times New Roman" w:hAnsi="Times New Roman" w:cs="Times New Roman"/>
+          <w:b/>
+          <w:i/>
+          <w:color w:val="000000" w:themeColor="text1"/>
+          <w:sz w:val="28"/>
+          <w:szCs w:val="28"/>
+          <w:lang w:val="uk-UA"/>
+        </w:rPr>
+        <w:t xml:space="preserve"> (</w:t>
+      </w:r>
+      <w:proofErr w:type="spellStart"/>
+      <w:r>
+        <w:rPr>
+          <w:rFonts w:ascii="Times New Roman" w:hAnsi="Times New Roman" w:cs="Times New Roman"/>
+          <w:b/>
+          <w:i/>
+          <w:color w:val="000000" w:themeColor="text1"/>
+          <w:sz w:val="28"/>
+          <w:szCs w:val="28"/>
+          <w:lang w:val="uk-UA"/>
+        </w:rPr>
+        <w:t>gitlab</w:t>
+      </w:r>
+      <w:proofErr w:type="spellEnd"/>
+      <w:r>
+        <w:rPr>
+          <w:rFonts w:ascii="Times New Roman" w:hAnsi="Times New Roman" w:cs="Times New Roman"/>
+          <w:b/>
+          <w:i/>
+          <w:color w:val="000000" w:themeColor="text1"/>
+          <w:sz w:val="28"/>
+          <w:szCs w:val="28"/>
+          <w:lang w:val="uk-UA"/>
+        </w:rPr>
+        <w:t xml:space="preserve">, </w:t>
+      </w:r>
+      <w:proofErr w:type="spellStart"/>
+      <w:r>
+        <w:rPr>
+          <w:rFonts w:ascii="Times New Roman" w:hAnsi="Times New Roman" w:cs="Times New Roman"/>
+          <w:b/>
+          <w:i/>
+          <w:color w:val="000000" w:themeColor="text1"/>
+          <w:sz w:val="28"/>
+          <w:szCs w:val="28"/>
+          <w:lang w:val="uk-UA"/>
+        </w:rPr>
+        <w:t>github</w:t>
+      </w:r>
+      <w:proofErr w:type="spellEnd"/>
+      <w:r>
+        <w:rPr>
+          <w:rFonts w:ascii="Times New Roman" w:hAnsi="Times New Roman" w:cs="Times New Roman"/>
+          <w:b/>
+          <w:i/>
+          <w:color w:val="000000" w:themeColor="text1"/>
+          <w:sz w:val="28"/>
+          <w:szCs w:val="28"/>
+          <w:lang w:val="uk-UA"/>
+        </w:rPr>
+        <w:t xml:space="preserve"> або інша платформа).</w:t>
+      </w:r>
+    </w:p>
+    <w:p>
+      <w:pPr>
+        <w:ind w:left="75"/>
+        <w:rPr>
+          <w:rFonts w:ascii="Times New Roman" w:hAnsi="Times New Roman" w:cs="Times New Roman"/>
+          <w:color w:val="000000" w:themeColor="text1"/>
+          <w:sz w:val="28"/>
+          <w:szCs w:val="28"/>
+          <w:lang w:val="uk-UA"/>
+        </w:rPr>
+      </w:pPr>
+      <w:proofErr w:type="spellStart"/>
+      <w:r>
+        <w:rPr>
+          <w:rFonts w:ascii="Times New Roman" w:hAnsi="Times New Roman" w:cs="Times New Roman"/>
+          <w:color w:val="000000" w:themeColor="text1"/>
+          <w:sz w:val="28"/>
+          <w:szCs w:val="28"/>
+          <w:lang w:val="uk-UA"/>
+        </w:rPr>
+        <w:t>Our</w:t>
+      </w:r>
+      <w:proofErr w:type="spellEnd"/>
+      <w:r>
+        <w:rPr>
+          <w:rFonts w:ascii="Times New Roman" w:hAnsi="Times New Roman" w:cs="Times New Roman"/>
+          <w:color w:val="000000" w:themeColor="text1"/>
+          <w:sz w:val="28"/>
+          <w:szCs w:val="28"/>
+          <w:lang w:val="uk-UA"/>
+        </w:rPr>
+        <w:t xml:space="preserve"> </w:t>
+      </w:r>
+      <w:proofErr w:type="spellStart"/>
+      <w:r>
+        <w:rPr>
+          <w:rFonts w:ascii="Times New Roman" w:hAnsi="Times New Roman" w:cs="Times New Roman"/>
+          <w:color w:val="000000" w:themeColor="text1"/>
+          <w:sz w:val="28"/>
+          <w:szCs w:val="28"/>
+          <w:lang w:val="uk-UA"/>
+        </w:rPr>
+        <w:t>team</w:t>
+      </w:r>
+      <w:proofErr w:type="spellEnd"/>
+      <w:r>
+        <w:rPr>
+          <w:rFonts w:ascii="Times New Roman" w:hAnsi="Times New Roman" w:cs="Times New Roman"/>
+          <w:color w:val="000000" w:themeColor="text1"/>
+          <w:sz w:val="28"/>
+          <w:szCs w:val="28"/>
+          <w:lang w:val="uk-UA"/>
+        </w:rPr>
+        <w:t xml:space="preserve"> </w:t>
+      </w:r>
+      <w:proofErr w:type="spellStart"/>
+      <w:r>
+        <w:rPr>
+          <w:rFonts w:ascii="Times New Roman" w:hAnsi="Times New Roman" w:cs="Times New Roman"/>
+          <w:color w:val="000000" w:themeColor="text1"/>
+          <w:sz w:val="28"/>
+          <w:szCs w:val="28"/>
+          <w:lang w:val="uk-UA"/>
+        </w:rPr>
+        <w:t>chose</w:t>
+      </w:r>
+      <w:proofErr w:type="spellEnd"/>
+      <w:r>
+        <w:rPr>
+          <w:rFonts w:ascii="Times New Roman" w:hAnsi="Times New Roman" w:cs="Times New Roman"/>
+          <w:color w:val="000000" w:themeColor="text1"/>
+          <w:sz w:val="28"/>
+          <w:szCs w:val="28"/>
+          <w:lang w:val="uk-UA"/>
+        </w:rPr>
+        <w:t xml:space="preserve"> </w:t>
+      </w:r>
+      <w:proofErr w:type="spellStart"/>
+      <w:r>
+        <w:rPr>
+          <w:rFonts w:ascii="Times New Roman" w:hAnsi="Times New Roman" w:cs="Times New Roman"/>
+          <w:color w:val="000000" w:themeColor="text1"/>
+          <w:sz w:val="28"/>
+          <w:szCs w:val="28"/>
+          <w:lang w:val="uk-UA"/>
+        </w:rPr>
+        <w:t>to</w:t>
+      </w:r>
+      <w:proofErr w:type="spellEnd"/>
+      <w:r>
+        <w:rPr>
+          <w:rFonts w:ascii="Times New Roman" w:hAnsi="Times New Roman" w:cs="Times New Roman"/>
+          <w:color w:val="000000" w:themeColor="text1"/>
+          <w:sz w:val="28"/>
+          <w:szCs w:val="28"/>
+          <w:lang w:val="uk-UA"/>
+        </w:rPr>
+        <w:t xml:space="preserve"> </w:t>
+      </w:r>
+      <w:proofErr w:type="spellStart"/>
+      <w:r>
+        <w:rPr>
+          <w:rFonts w:ascii="Times New Roman" w:hAnsi="Times New Roman" w:cs="Times New Roman"/>
+          <w:color w:val="000000" w:themeColor="text1"/>
+          <w:sz w:val="28"/>
+          <w:szCs w:val="28"/>
+          <w:lang w:val="uk-UA"/>
+        </w:rPr>
+        <w:t>work</w:t>
+      </w:r>
+      <w:proofErr w:type="spellEnd"/>
+      <w:r>
+        <w:rPr>
+          <w:rFonts w:ascii="Times New Roman" w:hAnsi="Times New Roman" w:cs="Times New Roman"/>
+          <w:color w:val="000000" w:themeColor="text1"/>
+          <w:sz w:val="28"/>
+          <w:szCs w:val="28"/>
+          <w:lang w:val="uk-UA"/>
+        </w:rPr>
+        <w:t xml:space="preserve"> </w:t>
+      </w:r>
+      <w:proofErr w:type="spellStart"/>
+      <w:r>
+        <w:rPr>
+          <w:rFonts w:ascii="Times New Roman" w:hAnsi="Times New Roman" w:cs="Times New Roman"/>
+          <w:color w:val="000000" w:themeColor="text1"/>
+          <w:sz w:val="28"/>
+          <w:szCs w:val="28"/>
+          <w:lang w:val="uk-UA"/>
+        </w:rPr>
+        <w:t>on</w:t>
+      </w:r>
+      <w:proofErr w:type="spellEnd"/>
+      <w:r>
+        <w:rPr>
+          <w:rFonts w:ascii="Times New Roman" w:hAnsi="Times New Roman" w:cs="Times New Roman"/>
+          <w:color w:val="000000" w:themeColor="text1"/>
+          <w:sz w:val="28"/>
+          <w:szCs w:val="28"/>
+          <w:lang w:val="uk-UA"/>
+        </w:rPr>
+        <w:t xml:space="preserve"> </w:t>
+      </w:r>
+      <w:proofErr w:type="spellStart"/>
+      <w:r>
+        <w:rPr>
+          <w:rFonts w:ascii="Times New Roman" w:hAnsi="Times New Roman" w:cs="Times New Roman"/>
+          <w:color w:val="000000" w:themeColor="text1"/>
+          <w:sz w:val="28"/>
+          <w:szCs w:val="28"/>
+          <w:lang w:val="uk-UA"/>
+        </w:rPr>
+        <w:t>GitHub</w:t>
+      </w:r>
+      <w:proofErr w:type="spellEnd"/>
+      <w:r>
+        <w:rPr>
+          <w:rFonts w:ascii="Times New Roman" w:hAnsi="Times New Roman" w:cs="Times New Roman"/>
+          <w:color w:val="000000" w:themeColor="text1"/>
+          <w:sz w:val="28"/>
+          <w:szCs w:val="28"/>
+          <w:lang w:val="uk-UA"/>
+        </w:rPr>
+        <w:t>.</w:t>
+      </w:r>
+    </w:p>
+    <w:p>
+      <w:pPr>
+        <w:ind w:left="75"/>
+        <w:rPr>
+          <w:rFonts w:ascii="Times New Roman" w:hAnsi="Times New Roman" w:cs="Times New Roman"/>
+          <w:color w:val="000000" w:themeColor="text1"/>
+          <w:sz w:val="28"/>
+          <w:szCs w:val="28"/>
+          <w:lang w:val="uk-UA"/>
+        </w:rPr>
+      </w:pPr>
+      <w:proofErr w:type="spellStart"/>
+      <w:r>
+        <w:rPr>
+          <w:rFonts w:ascii="Times New Roman" w:hAnsi="Times New Roman" w:cs="Times New Roman"/>
+          <w:color w:val="000000" w:themeColor="text1"/>
+          <w:sz w:val="28"/>
+          <w:szCs w:val="28"/>
+          <w:lang w:val="uk-UA"/>
+        </w:rPr>
+        <w:t>We</w:t>
+      </w:r>
+      <w:proofErr w:type="spellEnd"/>
+      <w:r>
+        <w:rPr>
+          <w:rFonts w:ascii="Times New Roman" w:hAnsi="Times New Roman" w:cs="Times New Roman"/>
+          <w:color w:val="000000" w:themeColor="text1"/>
+          <w:sz w:val="28"/>
+          <w:szCs w:val="28"/>
+          <w:lang w:val="uk-UA"/>
+        </w:rPr>
+        <w:t xml:space="preserve"> </w:t>
+      </w:r>
+      <w:proofErr w:type="spellStart"/>
+      <w:r>
+        <w:rPr>
+          <w:rFonts w:ascii="Times New Roman" w:hAnsi="Times New Roman" w:cs="Times New Roman"/>
+          <w:color w:val="000000" w:themeColor="text1"/>
+          <w:sz w:val="28"/>
+          <w:szCs w:val="28"/>
+          <w:lang w:val="uk-UA"/>
+        </w:rPr>
+        <w:t>created</w:t>
+      </w:r>
+      <w:proofErr w:type="spellEnd"/>
+      <w:r>
+        <w:rPr>
+          <w:rFonts w:ascii="Times New Roman" w:hAnsi="Times New Roman" w:cs="Times New Roman"/>
+          <w:color w:val="000000" w:themeColor="text1"/>
+          <w:sz w:val="28"/>
+          <w:szCs w:val="28"/>
+          <w:lang w:val="uk-UA"/>
+        </w:rPr>
+        <w:t xml:space="preserve"> </w:t>
+      </w:r>
+      <w:proofErr w:type="spellStart"/>
+      <w:r>
+        <w:rPr>
+          <w:rFonts w:ascii="Times New Roman" w:hAnsi="Times New Roman" w:cs="Times New Roman"/>
+          <w:color w:val="000000" w:themeColor="text1"/>
+          <w:sz w:val="28"/>
+          <w:szCs w:val="28"/>
+          <w:lang w:val="uk-UA"/>
+        </w:rPr>
+        <w:t>our</w:t>
+      </w:r>
+      <w:proofErr w:type="spellEnd"/>
+      <w:r>
+        <w:rPr>
+          <w:rFonts w:ascii="Times New Roman" w:hAnsi="Times New Roman" w:cs="Times New Roman"/>
+          <w:color w:val="000000" w:themeColor="text1"/>
+          <w:sz w:val="28"/>
+          <w:szCs w:val="28"/>
+          <w:lang w:val="uk-UA"/>
+        </w:rPr>
+        <w:t xml:space="preserve"> </w:t>
+      </w:r>
+      <w:proofErr w:type="spellStart"/>
+      <w:r>
+        <w:rPr>
+          <w:rFonts w:ascii="Times New Roman" w:hAnsi="Times New Roman" w:cs="Times New Roman"/>
+          <w:color w:val="000000" w:themeColor="text1"/>
+          <w:sz w:val="28"/>
+          <w:szCs w:val="28"/>
+          <w:lang w:val="uk-UA"/>
+        </w:rPr>
+        <w:t>git</w:t>
+      </w:r>
+      <w:proofErr w:type="spellEnd"/>
+      <w:r>
+        <w:rPr>
+          <w:rFonts w:ascii="Times New Roman" w:hAnsi="Times New Roman" w:cs="Times New Roman"/>
+          <w:color w:val="000000" w:themeColor="text1"/>
+          <w:sz w:val="28"/>
+          <w:szCs w:val="28"/>
+          <w:lang w:val="uk-UA"/>
+        </w:rPr>
+        <w:t xml:space="preserve"> </w:t>
+      </w:r>
+      <w:proofErr w:type="spellStart"/>
+      <w:r>
+        <w:rPr>
+          <w:rFonts w:ascii="Times New Roman" w:hAnsi="Times New Roman" w:cs="Times New Roman"/>
+          <w:color w:val="000000" w:themeColor="text1"/>
+          <w:sz w:val="28"/>
+          <w:szCs w:val="28"/>
+          <w:lang w:val="uk-UA"/>
+        </w:rPr>
+        <w:t>accounts</w:t>
+      </w:r>
+      <w:proofErr w:type="spellEnd"/>
+      <w:r>
+        <w:rPr>
+          <w:rFonts w:ascii="Times New Roman" w:hAnsi="Times New Roman" w:cs="Times New Roman"/>
+          <w:color w:val="000000" w:themeColor="text1"/>
+          <w:sz w:val="28"/>
+          <w:szCs w:val="28"/>
+          <w:lang w:val="uk-UA"/>
+        </w:rPr>
+        <w:t xml:space="preserve"> </w:t>
+      </w:r>
+      <w:proofErr w:type="spellStart"/>
+      <w:r>
+        <w:rPr>
+          <w:rFonts w:ascii="Times New Roman" w:hAnsi="Times New Roman" w:cs="Times New Roman"/>
+          <w:color w:val="000000" w:themeColor="text1"/>
+          <w:sz w:val="28"/>
+          <w:szCs w:val="28"/>
+          <w:lang w:val="uk-UA"/>
+        </w:rPr>
+        <w:t>one</w:t>
+      </w:r>
+      <w:proofErr w:type="spellEnd"/>
+      <w:r>
+        <w:rPr>
+          <w:rFonts w:ascii="Times New Roman" w:hAnsi="Times New Roman" w:cs="Times New Roman"/>
+          <w:color w:val="000000" w:themeColor="text1"/>
+          <w:sz w:val="28"/>
+          <w:szCs w:val="28"/>
+          <w:lang w:val="uk-UA"/>
+        </w:rPr>
+        <w:t xml:space="preserve"> </w:t>
+      </w:r>
+      <w:proofErr w:type="spellStart"/>
+      <w:r>
+        <w:rPr>
+          <w:rFonts w:ascii="Times New Roman" w:hAnsi="Times New Roman" w:cs="Times New Roman"/>
+          <w:color w:val="000000" w:themeColor="text1"/>
+          <w:sz w:val="28"/>
+          <w:szCs w:val="28"/>
+          <w:lang w:val="uk-UA"/>
+        </w:rPr>
+        <w:t>by</w:t>
+      </w:r>
+      <w:proofErr w:type="spellEnd"/>
+      <w:r>
+        <w:rPr>
+          <w:rFonts w:ascii="Times New Roman" w:hAnsi="Times New Roman" w:cs="Times New Roman"/>
+          <w:color w:val="000000" w:themeColor="text1"/>
+          <w:sz w:val="28"/>
+          <w:szCs w:val="28"/>
+          <w:lang w:val="uk-UA"/>
+        </w:rPr>
+        <w:t xml:space="preserve"> </w:t>
+      </w:r>
+      <w:proofErr w:type="spellStart"/>
+      <w:r>
+        <w:rPr>
+          <w:rFonts w:ascii="Times New Roman" w:hAnsi="Times New Roman" w:cs="Times New Roman"/>
+          <w:color w:val="000000" w:themeColor="text1"/>
+          <w:sz w:val="28"/>
+          <w:szCs w:val="28"/>
+          <w:lang w:val="uk-UA"/>
+        </w:rPr>
+        <w:t>one</w:t>
+      </w:r>
+      <w:proofErr w:type="spellEnd"/>
+      <w:r>
+        <w:rPr>
+          <w:rFonts w:ascii="Times New Roman" w:hAnsi="Times New Roman" w:cs="Times New Roman"/>
+          <w:color w:val="000000" w:themeColor="text1"/>
+          <w:sz w:val="28"/>
+          <w:szCs w:val="28"/>
+          <w:lang w:val="uk-UA"/>
+        </w:rPr>
+        <w:t xml:space="preserve">. </w:t>
+      </w:r>
+      <w:proofErr w:type="spellStart"/>
+      <w:r>
+        <w:rPr>
+          <w:rFonts w:ascii="Times New Roman" w:hAnsi="Times New Roman" w:cs="Times New Roman"/>
+          <w:color w:val="000000" w:themeColor="text1"/>
+          <w:sz w:val="28"/>
+          <w:szCs w:val="28"/>
+          <w:lang w:val="uk-UA"/>
+        </w:rPr>
+        <w:t>Some</w:t>
+      </w:r>
+      <w:proofErr w:type="spellEnd"/>
+      <w:r>
+        <w:rPr>
+          <w:rFonts w:ascii="Times New Roman" w:hAnsi="Times New Roman" w:cs="Times New Roman"/>
+          <w:color w:val="000000" w:themeColor="text1"/>
+          <w:sz w:val="28"/>
+          <w:szCs w:val="28"/>
+          <w:lang w:val="uk-UA"/>
+        </w:rPr>
+        <w:t xml:space="preserve"> </w:t>
+      </w:r>
+      <w:proofErr w:type="spellStart"/>
+      <w:r>
+        <w:rPr>
+          <w:rFonts w:ascii="Times New Roman" w:hAnsi="Times New Roman" w:cs="Times New Roman"/>
+          <w:color w:val="000000" w:themeColor="text1"/>
+          <w:sz w:val="28"/>
+          <w:szCs w:val="28"/>
+          <w:lang w:val="uk-UA"/>
+        </w:rPr>
+        <w:t>people</w:t>
+      </w:r>
+      <w:proofErr w:type="spellEnd"/>
+      <w:r>
+        <w:rPr>
+          <w:rFonts w:ascii="Times New Roman" w:hAnsi="Times New Roman" w:cs="Times New Roman"/>
+          <w:color w:val="000000" w:themeColor="text1"/>
+          <w:sz w:val="28"/>
+          <w:szCs w:val="28"/>
+          <w:lang w:val="uk-UA"/>
+        </w:rPr>
+        <w:t xml:space="preserve"> </w:t>
+      </w:r>
+      <w:proofErr w:type="spellStart"/>
+      <w:r>
+        <w:rPr>
+          <w:rFonts w:ascii="Times New Roman" w:hAnsi="Times New Roman" w:cs="Times New Roman"/>
+          <w:color w:val="000000" w:themeColor="text1"/>
+          <w:sz w:val="28"/>
+          <w:szCs w:val="28"/>
+          <w:lang w:val="uk-UA"/>
+        </w:rPr>
+        <w:t>had</w:t>
+      </w:r>
+      <w:proofErr w:type="spellEnd"/>
+      <w:r>
+        <w:rPr>
+          <w:rFonts w:ascii="Times New Roman" w:hAnsi="Times New Roman" w:cs="Times New Roman"/>
+          <w:color w:val="000000" w:themeColor="text1"/>
+          <w:sz w:val="28"/>
+          <w:szCs w:val="28"/>
+          <w:lang w:val="uk-UA"/>
+        </w:rPr>
+        <w:t xml:space="preserve"> </w:t>
+      </w:r>
+      <w:proofErr w:type="spellStart"/>
+      <w:r>
+        <w:rPr>
+          <w:rFonts w:ascii="Times New Roman" w:hAnsi="Times New Roman" w:cs="Times New Roman"/>
+          <w:color w:val="000000" w:themeColor="text1"/>
+          <w:sz w:val="28"/>
+          <w:szCs w:val="28"/>
+          <w:lang w:val="uk-UA"/>
+        </w:rPr>
+        <w:t>problems</w:t>
+      </w:r>
+      <w:proofErr w:type="spellEnd"/>
+      <w:r>
+        <w:rPr>
+          <w:rFonts w:ascii="Times New Roman" w:hAnsi="Times New Roman" w:cs="Times New Roman"/>
+          <w:color w:val="000000" w:themeColor="text1"/>
+          <w:sz w:val="28"/>
+          <w:szCs w:val="28"/>
+          <w:lang w:val="uk-UA"/>
+        </w:rPr>
+        <w:t xml:space="preserve"> </w:t>
+      </w:r>
+      <w:proofErr w:type="spellStart"/>
+      <w:r>
+        <w:rPr>
+          <w:rFonts w:ascii="Times New Roman" w:hAnsi="Times New Roman" w:cs="Times New Roman"/>
+          <w:color w:val="000000" w:themeColor="text1"/>
+          <w:sz w:val="28"/>
+          <w:szCs w:val="28"/>
+          <w:lang w:val="uk-UA"/>
+        </w:rPr>
+        <w:t>with</w:t>
+      </w:r>
+      <w:proofErr w:type="spellEnd"/>
+      <w:r>
+        <w:rPr>
+          <w:rFonts w:ascii="Times New Roman" w:hAnsi="Times New Roman" w:cs="Times New Roman"/>
+          <w:color w:val="000000" w:themeColor="text1"/>
+          <w:sz w:val="28"/>
+          <w:szCs w:val="28"/>
+          <w:lang w:val="uk-UA"/>
+        </w:rPr>
+        <w:t xml:space="preserve"> </w:t>
+      </w:r>
+      <w:proofErr w:type="spellStart"/>
+      <w:r>
+        <w:rPr>
+          <w:rFonts w:ascii="Times New Roman" w:hAnsi="Times New Roman" w:cs="Times New Roman"/>
+          <w:color w:val="000000" w:themeColor="text1"/>
+          <w:sz w:val="28"/>
+          <w:szCs w:val="28"/>
+          <w:lang w:val="uk-UA"/>
+        </w:rPr>
+        <w:t>verification</w:t>
+      </w:r>
+      <w:proofErr w:type="spellEnd"/>
+      <w:r>
+        <w:rPr>
+          <w:rFonts w:ascii="Times New Roman" w:hAnsi="Times New Roman" w:cs="Times New Roman"/>
+          <w:color w:val="000000" w:themeColor="text1"/>
+          <w:sz w:val="28"/>
+          <w:szCs w:val="28"/>
+          <w:lang w:val="uk-UA"/>
+        </w:rPr>
+        <w:t xml:space="preserve"> </w:t>
+      </w:r>
+      <w:proofErr w:type="spellStart"/>
+      <w:r>
+        <w:rPr>
+          <w:rFonts w:ascii="Times New Roman" w:hAnsi="Times New Roman" w:cs="Times New Roman"/>
+          <w:color w:val="000000" w:themeColor="text1"/>
+          <w:sz w:val="28"/>
+          <w:szCs w:val="28"/>
+          <w:lang w:val="uk-UA"/>
+        </w:rPr>
+        <w:t>and</w:t>
+      </w:r>
+      <w:proofErr w:type="spellEnd"/>
+      <w:r>
+        <w:rPr>
+          <w:rFonts w:ascii="Times New Roman" w:hAnsi="Times New Roman" w:cs="Times New Roman"/>
+          <w:color w:val="000000" w:themeColor="text1"/>
+          <w:sz w:val="28"/>
+          <w:szCs w:val="28"/>
+          <w:lang w:val="uk-UA"/>
+        </w:rPr>
+        <w:t xml:space="preserve"> </w:t>
+      </w:r>
+      <w:proofErr w:type="spellStart"/>
+      <w:r>
+        <w:rPr>
+          <w:rFonts w:ascii="Times New Roman" w:hAnsi="Times New Roman" w:cs="Times New Roman"/>
+          <w:color w:val="000000" w:themeColor="text1"/>
+          <w:sz w:val="28"/>
+          <w:szCs w:val="28"/>
+          <w:lang w:val="uk-UA"/>
+        </w:rPr>
+        <w:t>they</w:t>
+      </w:r>
+      <w:proofErr w:type="spellEnd"/>
+      <w:r>
+        <w:rPr>
+          <w:rFonts w:ascii="Times New Roman" w:hAnsi="Times New Roman" w:cs="Times New Roman"/>
+          <w:color w:val="000000" w:themeColor="text1"/>
+          <w:sz w:val="28"/>
+          <w:szCs w:val="28"/>
+          <w:lang w:val="uk-UA"/>
+        </w:rPr>
+        <w:t xml:space="preserve"> </w:t>
+      </w:r>
+      <w:proofErr w:type="spellStart"/>
+      <w:r>
+        <w:rPr>
+          <w:rFonts w:ascii="Times New Roman" w:hAnsi="Times New Roman" w:cs="Times New Roman"/>
+          <w:color w:val="000000" w:themeColor="text1"/>
+          <w:sz w:val="28"/>
+          <w:szCs w:val="28"/>
+          <w:lang w:val="uk-UA"/>
+        </w:rPr>
+        <w:t>were</w:t>
+      </w:r>
+      <w:proofErr w:type="spellEnd"/>
+      <w:r>
+        <w:rPr>
+          <w:rFonts w:ascii="Times New Roman" w:hAnsi="Times New Roman" w:cs="Times New Roman"/>
+          <w:color w:val="000000" w:themeColor="text1"/>
+          <w:sz w:val="28"/>
+          <w:szCs w:val="28"/>
+          <w:lang w:val="uk-UA"/>
+        </w:rPr>
+        <w:t xml:space="preserve"> </w:t>
+      </w:r>
+      <w:proofErr w:type="spellStart"/>
+      <w:r>
+        <w:rPr>
+          <w:rFonts w:ascii="Times New Roman" w:hAnsi="Times New Roman" w:cs="Times New Roman"/>
+          <w:color w:val="000000" w:themeColor="text1"/>
+          <w:sz w:val="28"/>
+          <w:szCs w:val="28"/>
+          <w:lang w:val="uk-UA"/>
+        </w:rPr>
+        <w:t>solved</w:t>
+      </w:r>
+      <w:proofErr w:type="spellEnd"/>
+      <w:r>
+        <w:rPr>
+          <w:rFonts w:ascii="Times New Roman" w:hAnsi="Times New Roman" w:cs="Times New Roman"/>
+          <w:color w:val="000000" w:themeColor="text1"/>
+          <w:sz w:val="28"/>
+          <w:szCs w:val="28"/>
+          <w:lang w:val="uk-UA"/>
+        </w:rPr>
+        <w:t xml:space="preserve"> </w:t>
+      </w:r>
+      <w:proofErr w:type="spellStart"/>
+      <w:r>
+        <w:rPr>
+          <w:rFonts w:ascii="Times New Roman" w:hAnsi="Times New Roman" w:cs="Times New Roman"/>
+          <w:color w:val="000000" w:themeColor="text1"/>
+          <w:sz w:val="28"/>
+          <w:szCs w:val="28"/>
+          <w:lang w:val="uk-UA"/>
+        </w:rPr>
+        <w:t>when</w:t>
+      </w:r>
+      <w:proofErr w:type="spellEnd"/>
+      <w:r>
+        <w:rPr>
+          <w:rFonts w:ascii="Times New Roman" w:hAnsi="Times New Roman" w:cs="Times New Roman"/>
+          <w:color w:val="000000" w:themeColor="text1"/>
+          <w:sz w:val="28"/>
+          <w:szCs w:val="28"/>
+          <w:lang w:val="uk-UA"/>
+        </w:rPr>
+        <w:t xml:space="preserve"> </w:t>
+      </w:r>
+      <w:proofErr w:type="spellStart"/>
+      <w:r>
+        <w:rPr>
+          <w:rFonts w:ascii="Times New Roman" w:hAnsi="Times New Roman" w:cs="Times New Roman"/>
+          <w:color w:val="000000" w:themeColor="text1"/>
+          <w:sz w:val="28"/>
+          <w:szCs w:val="28"/>
+          <w:lang w:val="uk-UA"/>
+        </w:rPr>
+        <w:t>registering</w:t>
+      </w:r>
+      <w:proofErr w:type="spellEnd"/>
+      <w:r>
+        <w:rPr>
+          <w:rFonts w:ascii="Times New Roman" w:hAnsi="Times New Roman" w:cs="Times New Roman"/>
+          <w:color w:val="000000" w:themeColor="text1"/>
+          <w:sz w:val="28"/>
+          <w:szCs w:val="28"/>
+          <w:lang w:val="uk-UA"/>
+        </w:rPr>
+        <w:t xml:space="preserve"> </w:t>
+      </w:r>
+      <w:proofErr w:type="spellStart"/>
+      <w:r>
+        <w:rPr>
+          <w:rFonts w:ascii="Times New Roman" w:hAnsi="Times New Roman" w:cs="Times New Roman"/>
+          <w:color w:val="000000" w:themeColor="text1"/>
+          <w:sz w:val="28"/>
+          <w:szCs w:val="28"/>
+          <w:lang w:val="uk-UA"/>
+        </w:rPr>
+        <w:t>an</w:t>
+      </w:r>
+      <w:proofErr w:type="spellEnd"/>
+      <w:r>
+        <w:rPr>
+          <w:rFonts w:ascii="Times New Roman" w:hAnsi="Times New Roman" w:cs="Times New Roman"/>
+          <w:color w:val="000000" w:themeColor="text1"/>
+          <w:sz w:val="28"/>
+          <w:szCs w:val="28"/>
+          <w:lang w:val="uk-UA"/>
+        </w:rPr>
+        <w:t xml:space="preserve"> </w:t>
+      </w:r>
+      <w:proofErr w:type="spellStart"/>
+      <w:r>
+        <w:rPr>
+          <w:rFonts w:ascii="Times New Roman" w:hAnsi="Times New Roman" w:cs="Times New Roman"/>
+          <w:color w:val="000000" w:themeColor="text1"/>
+          <w:sz w:val="28"/>
+          <w:szCs w:val="28"/>
+          <w:lang w:val="uk-UA"/>
+        </w:rPr>
+        <w:t>account</w:t>
+      </w:r>
+      <w:proofErr w:type="spellEnd"/>
+      <w:r>
+        <w:rPr>
+          <w:rFonts w:ascii="Times New Roman" w:hAnsi="Times New Roman" w:cs="Times New Roman"/>
+          <w:color w:val="000000" w:themeColor="text1"/>
+          <w:sz w:val="28"/>
+          <w:szCs w:val="28"/>
+          <w:lang w:val="uk-UA"/>
+        </w:rPr>
+        <w:t xml:space="preserve"> </w:t>
+      </w:r>
+      <w:proofErr w:type="spellStart"/>
+      <w:r>
+        <w:rPr>
+          <w:rFonts w:ascii="Times New Roman" w:hAnsi="Times New Roman" w:cs="Times New Roman"/>
+          <w:color w:val="000000" w:themeColor="text1"/>
+          <w:sz w:val="28"/>
+          <w:szCs w:val="28"/>
+          <w:lang w:val="uk-UA"/>
+        </w:rPr>
+        <w:t>from</w:t>
+      </w:r>
+      <w:proofErr w:type="spellEnd"/>
+      <w:r>
+        <w:rPr>
+          <w:rFonts w:ascii="Times New Roman" w:hAnsi="Times New Roman" w:cs="Times New Roman"/>
+          <w:color w:val="000000" w:themeColor="text1"/>
+          <w:sz w:val="28"/>
+          <w:szCs w:val="28"/>
+          <w:lang w:val="uk-UA"/>
+        </w:rPr>
+        <w:t xml:space="preserve"> </w:t>
+      </w:r>
+      <w:proofErr w:type="spellStart"/>
+      <w:r>
+        <w:rPr>
+          <w:rFonts w:ascii="Times New Roman" w:hAnsi="Times New Roman" w:cs="Times New Roman"/>
+          <w:color w:val="000000" w:themeColor="text1"/>
+          <w:sz w:val="28"/>
+          <w:szCs w:val="28"/>
+          <w:lang w:val="uk-UA"/>
+        </w:rPr>
+        <w:t>another</w:t>
+      </w:r>
+      <w:proofErr w:type="spellEnd"/>
+      <w:r>
+        <w:rPr>
+          <w:rFonts w:ascii="Times New Roman" w:hAnsi="Times New Roman" w:cs="Times New Roman"/>
+          <w:color w:val="000000" w:themeColor="text1"/>
+          <w:sz w:val="28"/>
+          <w:szCs w:val="28"/>
+          <w:lang w:val="uk-UA"/>
+        </w:rPr>
+        <w:t xml:space="preserve"> </w:t>
+      </w:r>
+      <w:proofErr w:type="spellStart"/>
+      <w:r>
+        <w:rPr>
+          <w:rFonts w:ascii="Times New Roman" w:hAnsi="Times New Roman" w:cs="Times New Roman"/>
+          <w:color w:val="000000" w:themeColor="text1"/>
+          <w:sz w:val="28"/>
+          <w:szCs w:val="28"/>
+          <w:lang w:val="uk-UA"/>
+        </w:rPr>
+        <w:t>computer</w:t>
+      </w:r>
+      <w:proofErr w:type="spellEnd"/>
+      <w:r>
+        <w:rPr>
+          <w:rFonts w:ascii="Times New Roman" w:hAnsi="Times New Roman" w:cs="Times New Roman"/>
+          <w:color w:val="000000" w:themeColor="text1"/>
+          <w:sz w:val="28"/>
+          <w:szCs w:val="28"/>
+          <w:lang w:val="uk-UA"/>
+        </w:rPr>
+        <w:t>.</w:t>
+      </w:r>
+    </w:p>
+    <w:p>
+      <w:pPr>
+        <w:ind w:left="75"/>
+        <w:rPr>
+          <w:rFonts w:ascii="Times New Roman" w:hAnsi="Times New Roman" w:cs="Times New Roman"/>
+          <w:color w:val="000000" w:themeColor="text1"/>
+          <w:sz w:val="28"/>
+          <w:szCs w:val="28"/>
+          <w:lang w:val="uk-UA"/>
+        </w:rPr>
+      </w:pPr>
+      <w:r>
+        <w:rPr>
+          <w:rFonts w:ascii="Times New Roman" w:hAnsi="Times New Roman" w:cs="Times New Roman"/>
+          <w:color w:val="000000" w:themeColor="text1"/>
+          <w:sz w:val="28"/>
+          <w:szCs w:val="28"/>
+          <w:lang w:val="uk-UA"/>
+        </w:rPr>
+        <w:drawing>
+          <wp:anchor distT="0" distB="0" distL="114300" distR="114300" simplePos="0" relativeHeight="251658240" behindDoc="0" locked="0" layoutInCell="1" allowOverlap="1" wp14:anchorId="53BCF0AE" wp14:editId="126A14A9">
+            <wp:simplePos x="0" y="0"/>
+            <wp:positionH relativeFrom="column">
+              <wp:posOffset>2969260</wp:posOffset>
+            </wp:positionH>
+            <wp:positionV relativeFrom="paragraph">
+              <wp:posOffset>1262</wp:posOffset>
+            </wp:positionV>
+            <wp:extent cx="2498137" cy="3170712"/>
+            <wp:effectExtent l="0" t="0" r="0" b="0"/>
+            <wp:wrapNone/>
+            <wp:docPr id="2" name="Рисунок 2"/>
+            <wp:cNvGraphicFramePr>
+              <a:graphicFrameLocks xmlns:a="http://schemas.openxmlformats.org/drawingml/2006/main" noChangeAspect="1"/>
+            </wp:cNvGraphicFramePr>
+            <a:graphic xmlns:a="http://schemas.openxmlformats.org/drawingml/2006/main">
+              <a:graphicData uri="http://schemas.openxmlformats.org/drawingml/2006/picture">
+                <pic:pic xmlns:pic="http://schemas.openxmlformats.org/drawingml/2006/picture">
+                  <pic:nvPicPr>
+                    <pic:cNvPr id="0" name=""/>
+                    <pic:cNvPicPr/>
+                  </pic:nvPicPr>
+                  <pic:blipFill>
+                    <a:blip r:embed="rId6">
+                      <a:extLst>
+                        <a:ext uri="{28A0092B-C50C-407E-A947-70E740481C1C}">
+                          <a14:useLocalDpi xmlns:a14="http://schemas.microsoft.com/office/drawing/2010/main" val="0"/>
+                        </a:ext>
+                      </a:extLst>
+                    </a:blip>
+                    <a:stretch>
+                      <a:fillRect/>
+                    </a:stretch>
+                  </pic:blipFill>
+                  <pic:spPr>
+                    <a:xfrm>
+                      <a:off x="0" y="0"/>
+                      <a:ext cx="2498137" cy="3170712"/>
+                    </a:xfrm>
+                    <a:prstGeom prst="rect">
+                      <a:avLst/>
+                    </a:prstGeom>
+                  </pic:spPr>
+                </pic:pic>
+              </a:graphicData>
+            </a:graphic>
+            <wp14:sizeRelH relativeFrom="page">
+              <wp14:pctWidth>0</wp14:pctWidth>
+            </wp14:sizeRelH>
+            <wp14:sizeRelV relativeFrom="page">
+              <wp14:pctHeight>0</wp14:pctHeight>
+            </wp14:sizeRelV>
+          </wp:anchor>
+        </w:drawing>
+      </w:r>
+      <w:r>
+        <w:rPr>
+          <w:rFonts w:ascii="Times New Roman" w:hAnsi="Times New Roman" w:cs="Times New Roman"/>
+          <w:color w:val="000000" w:themeColor="text1"/>
+          <w:sz w:val="28"/>
+          <w:szCs w:val="28"/>
+          <w:lang w:val="uk-UA"/>
+        </w:rPr>
+        <w:drawing>
+          <wp:inline distT="0" distB="0" distL="0" distR="0" wp14:anchorId="1C7DD73B" wp14:editId="22B6A3F7">
+            <wp:extent cx="2434956" cy="3289465"/>
+            <wp:effectExtent l="0" t="0" r="3810" b="6350"/>
+            <wp:docPr id="1" name="Рисунок 1"/>
+            <wp:cNvGraphicFramePr>
+              <a:graphicFrameLocks xmlns:a="http://schemas.openxmlformats.org/drawingml/2006/main" noChangeAspect="1"/>
+            </wp:cNvGraphicFramePr>
+            <a:graphic xmlns:a="http://schemas.openxmlformats.org/drawingml/2006/main">
+              <a:graphicData uri="http://schemas.openxmlformats.org/drawingml/2006/picture">
+                <pic:pic xmlns:pic="http://schemas.openxmlformats.org/drawingml/2006/picture">
+                  <pic:nvPicPr>
+                    <pic:cNvPr id="0" name=""/>
+                    <pic:cNvPicPr/>
+                  </pic:nvPicPr>
+                  <pic:blipFill rotWithShape="1">
+                    <a:blip r:embed="rId7"/>
+                    <a:srcRect t="2786"/>
+                    <a:stretch/>
+                  </pic:blipFill>
+                  <pic:spPr bwMode="auto">
+                    <a:xfrm>
+                      <a:off x="0" y="0"/>
+                      <a:ext cx="2437102" cy="3292365"/>
+                    </a:xfrm>
+                    <a:prstGeom prst="rect">
+                      <a:avLst/>
+                    </a:prstGeom>
+                    <a:ln>
+                      <a:noFill/>
+                    </a:ln>
+                    <a:extLst>
+                      <a:ext uri="{53640926-AAD7-44D8-BBD7-CCE9431645EC}">
+                        <a14:shadowObscured xmlns:a14="http://schemas.microsoft.com/office/drawing/2010/main"/>
+                      </a:ext>
+                    </a:extLst>
+                  </pic:spPr>
+                </pic:pic>
+              </a:graphicData>
+            </a:graphic>
+          </wp:inline>
+        </w:drawing>
+      </w:r>
+    </w:p>
+    <w:p>
+      <w:pPr>
+        <w:ind w:left="75"/>
+        <w:rPr>
+          <w:rFonts w:ascii="Times New Roman" w:hAnsi="Times New Roman" w:cs="Times New Roman"/>
+          <w:b/>
+          <w:color w:val="000000" w:themeColor="text1"/>
+          <w:sz w:val="28"/>
+          <w:szCs w:val="28"/>
+          <w:lang w:val="uk-UA"/>
+        </w:rPr>
+      </w:pPr>
+      <w:proofErr w:type="spellStart"/>
+      <w:r>
+        <w:rPr>
+          <w:rFonts w:ascii="Times New Roman" w:hAnsi="Times New Roman" w:cs="Times New Roman"/>
+          <w:b/>
+          <w:color w:val="000000" w:themeColor="text1"/>
+          <w:sz w:val="28"/>
+          <w:szCs w:val="28"/>
+          <w:lang w:val="uk-UA"/>
+        </w:rPr>
+        <w:lastRenderedPageBreak/>
+        <w:t>Creating</w:t>
+      </w:r>
+      <w:proofErr w:type="spellEnd"/>
+      <w:r>
+        <w:rPr>
+          <w:rFonts w:ascii="Times New Roman" w:hAnsi="Times New Roman" w:cs="Times New Roman"/>
+          <w:b/>
+          <w:color w:val="000000" w:themeColor="text1"/>
+          <w:sz w:val="28"/>
+          <w:szCs w:val="28"/>
+          <w:lang w:val="uk-UA"/>
+        </w:rPr>
+        <w:t xml:space="preserve"> a </w:t>
+      </w:r>
+      <w:proofErr w:type="spellStart"/>
+      <w:r>
+        <w:rPr>
+          <w:rFonts w:ascii="Times New Roman" w:hAnsi="Times New Roman" w:cs="Times New Roman"/>
+          <w:b/>
+          <w:color w:val="000000" w:themeColor="text1"/>
+          <w:sz w:val="28"/>
+          <w:szCs w:val="28"/>
+          <w:lang w:val="uk-UA"/>
+        </w:rPr>
+        <w:t>repository</w:t>
+      </w:r>
+      <w:proofErr w:type="spellEnd"/>
+      <w:r>
+        <w:rPr>
+          <w:rFonts w:ascii="Times New Roman" w:hAnsi="Times New Roman" w:cs="Times New Roman"/>
+          <w:b/>
+          <w:color w:val="000000" w:themeColor="text1"/>
+          <w:sz w:val="28"/>
+          <w:szCs w:val="28"/>
+          <w:lang w:val="uk-UA"/>
+        </w:rPr>
+        <w:t>…</w:t>
+      </w:r>
+    </w:p>
+    <w:p>
+      <w:pPr>
+        <w:ind w:left="75"/>
+        <w:rPr>
+          <w:rFonts w:ascii="Times New Roman" w:hAnsi="Times New Roman" w:cs="Times New Roman"/>
+          <w:color w:val="000000" w:themeColor="text1"/>
+          <w:sz w:val="28"/>
+          <w:szCs w:val="28"/>
+          <w:lang w:val="uk-UA"/>
+        </w:rPr>
+      </w:pPr>
+      <w:r>
+        <w:rPr>
+          <w:rFonts w:ascii="Times New Roman" w:hAnsi="Times New Roman" w:cs="Times New Roman"/>
+          <w:noProof/>
+          <w:color w:val="000000" w:themeColor="text1"/>
+          <w:sz w:val="28"/>
+          <w:szCs w:val="28"/>
+          <w:lang w:val="uk-UA" w:eastAsia="uk-UA"/>
+        </w:rPr>
+        <mc:AlternateContent>
+          <mc:Choice Requires="wps">
+            <w:drawing>
+              <wp:anchor distT="0" distB="0" distL="114300" distR="114300" simplePos="0" relativeHeight="251659264" behindDoc="0" locked="0" layoutInCell="1" allowOverlap="1">
+                <wp:simplePos x="0" y="0"/>
+                <wp:positionH relativeFrom="column">
+                  <wp:posOffset>4952530</wp:posOffset>
+                </wp:positionH>
+                <wp:positionV relativeFrom="paragraph">
+                  <wp:posOffset>236121</wp:posOffset>
+                </wp:positionV>
+                <wp:extent cx="320634" cy="249382"/>
+                <wp:effectExtent l="0" t="0" r="22860" b="17780"/>
+                <wp:wrapNone/>
+                <wp:docPr id="5" name="Овал 5"/>
+                <wp:cNvGraphicFramePr/>
+                <a:graphic xmlns:a="http://schemas.openxmlformats.org/drawingml/2006/main">
+                  <a:graphicData uri="http://schemas.microsoft.com/office/word/2010/wordprocessingShape">
+                    <wps:wsp>
+                      <wps:cNvSpPr/>
+                      <wps:spPr>
+                        <a:xfrm>
+                          <a:off x="0" y="0"/>
+                          <a:ext cx="320634" cy="249382"/>
+                        </a:xfrm>
+                        <a:prstGeom prst="ellipse">
+                          <a:avLst/>
+                        </a:prstGeom>
+                        <a:noFill/>
+                        <a:ln>
+                          <a:solidFill>
+                            <a:srgbClr val="C00000"/>
+                          </a:solidFill>
+                        </a:ln>
+                      </wps:spPr>
+                      <wps:style>
+                        <a:lnRef idx="2">
+                          <a:schemeClr val="accent1">
+                            <a:shade val="50000"/>
+                          </a:schemeClr>
+                        </a:lnRef>
+                        <a:fillRef idx="1">
+                          <a:schemeClr val="accent1"/>
+                        </a:fillRef>
+                        <a:effectRef idx="0">
+                          <a:schemeClr val="accent1"/>
+                        </a:effectRef>
+                        <a:fontRef idx="minor">
+                          <a:schemeClr val="lt1"/>
+                        </a:fontRef>
+                      </wps:style>
+                      <wps:bodyPr rot="0" spcFirstLastPara="0" vertOverflow="overflow" horzOverflow="overflow" vert="horz" wrap="square" lIns="91440" tIns="45720" rIns="91440" bIns="45720" numCol="1" spcCol="0" rtlCol="0" fromWordArt="0" anchor="ctr" anchorCtr="0" forceAA="0" compatLnSpc="1">
+                        <a:prstTxWarp prst="textNoShape">
+                          <a:avLst/>
+                        </a:prstTxWarp>
+                        <a:noAutofit/>
+                      </wps:bodyPr>
+                    </wps:wsp>
+                  </a:graphicData>
+                </a:graphic>
+              </wp:anchor>
+            </w:drawing>
+          </mc:Choice>
+          <mc:Fallback>
+            <w:pict>
+              <v:oval id="Овал 5" o:spid="_x0000_s1026" style="position:absolute;margin-left:389.95pt;margin-top:18.6pt;width:25.25pt;height:19.65pt;z-index:251659264;visibility:visible;mso-wrap-style:square;mso-wrap-distance-left:9pt;mso-wrap-distance-top:0;mso-wrap-distance-right:9pt;mso-wrap-distance-bottom:0;mso-position-horizontal:absolute;mso-position-horizontal-relative:text;mso-position-vertical:absolute;mso-position-vertical-relative:text;v-text-anchor:middle" o:gfxdata="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" filled="f" strokecolor="#c00000" strokeweight="2pt"/>
+            </w:pict>
+          </mc:Fallback>
+        </mc:AlternateContent>
+      </w:r>
+      <w:proofErr w:type="spellStart"/>
+      <w:r>
+        <w:rPr>
+          <w:rFonts w:ascii="Times New Roman" w:hAnsi="Times New Roman" w:cs="Times New Roman"/>
+          <w:color w:val="000000" w:themeColor="text1"/>
+          <w:sz w:val="28"/>
+          <w:szCs w:val="28"/>
+          <w:lang w:val="uk-UA"/>
+        </w:rPr>
+        <w:t>Step</w:t>
+      </w:r>
+      <w:proofErr w:type="spellEnd"/>
+      <w:r>
+        <w:rPr>
+          <w:rFonts w:ascii="Times New Roman" w:hAnsi="Times New Roman" w:cs="Times New Roman"/>
+          <w:color w:val="000000" w:themeColor="text1"/>
+          <w:sz w:val="28"/>
+          <w:szCs w:val="28"/>
+          <w:lang w:val="uk-UA"/>
+        </w:rPr>
+        <w:t xml:space="preserve"> </w:t>
+      </w:r>
+      <w:proofErr w:type="spellStart"/>
+      <w:r>
+        <w:rPr>
+          <w:rFonts w:ascii="Times New Roman" w:hAnsi="Times New Roman" w:cs="Times New Roman"/>
+          <w:color w:val="000000" w:themeColor="text1"/>
+          <w:sz w:val="28"/>
+          <w:szCs w:val="28"/>
+          <w:lang w:val="uk-UA"/>
+        </w:rPr>
+        <w:t>one</w:t>
+      </w:r>
+      <w:proofErr w:type="spellEnd"/>
+      <w:r>
+        <w:rPr>
+          <w:rFonts w:ascii="Times New Roman" w:hAnsi="Times New Roman" w:cs="Times New Roman"/>
+          <w:color w:val="000000" w:themeColor="text1"/>
+          <w:sz w:val="28"/>
+          <w:szCs w:val="28"/>
+          <w:lang w:val="uk-UA"/>
+        </w:rPr>
+        <w:t xml:space="preserve">: </w:t>
+      </w:r>
+      <w:proofErr w:type="spellStart"/>
+      <w:r>
+        <w:rPr>
+          <w:rFonts w:ascii="Times New Roman" w:hAnsi="Times New Roman" w:cs="Times New Roman"/>
+          <w:color w:val="000000" w:themeColor="text1"/>
+          <w:sz w:val="28"/>
+          <w:szCs w:val="28"/>
+          <w:lang w:val="uk-UA"/>
+        </w:rPr>
+        <w:t>Click</w:t>
+      </w:r>
+      <w:proofErr w:type="spellEnd"/>
+      <w:r>
+        <w:rPr>
+          <w:rFonts w:ascii="Times New Roman" w:hAnsi="Times New Roman" w:cs="Times New Roman"/>
+          <w:color w:val="000000" w:themeColor="text1"/>
+          <w:sz w:val="28"/>
+          <w:szCs w:val="28"/>
+          <w:lang w:val="uk-UA"/>
+        </w:rPr>
+        <w:t xml:space="preserve"> </w:t>
+      </w:r>
+      <w:proofErr w:type="spellStart"/>
+      <w:r>
+        <w:rPr>
+          <w:rFonts w:ascii="Times New Roman" w:hAnsi="Times New Roman" w:cs="Times New Roman"/>
+          <w:color w:val="000000" w:themeColor="text1"/>
+          <w:sz w:val="28"/>
+          <w:szCs w:val="28"/>
+          <w:lang w:val="uk-UA"/>
+        </w:rPr>
+        <w:t>on</w:t>
+      </w:r>
+      <w:proofErr w:type="spellEnd"/>
+      <w:r>
+        <w:rPr>
+          <w:rFonts w:ascii="Times New Roman" w:hAnsi="Times New Roman" w:cs="Times New Roman"/>
+          <w:color w:val="000000" w:themeColor="text1"/>
+          <w:sz w:val="28"/>
+          <w:szCs w:val="28"/>
+          <w:lang w:val="uk-UA"/>
+        </w:rPr>
+        <w:t xml:space="preserve"> </w:t>
+      </w:r>
+      <w:proofErr w:type="spellStart"/>
+      <w:r>
+        <w:rPr>
+          <w:rFonts w:ascii="Times New Roman" w:hAnsi="Times New Roman" w:cs="Times New Roman"/>
+          <w:color w:val="000000" w:themeColor="text1"/>
+          <w:sz w:val="28"/>
+          <w:szCs w:val="28"/>
+          <w:lang w:val="uk-UA"/>
+        </w:rPr>
+        <w:t>the</w:t>
+      </w:r>
+      <w:proofErr w:type="spellEnd"/>
+      <w:r>
+        <w:rPr>
+          <w:rFonts w:ascii="Times New Roman" w:hAnsi="Times New Roman" w:cs="Times New Roman"/>
+          <w:color w:val="000000" w:themeColor="text1"/>
+          <w:sz w:val="28"/>
+          <w:szCs w:val="28"/>
+          <w:lang w:val="uk-UA"/>
+        </w:rPr>
+        <w:t xml:space="preserve"> </w:t>
+      </w:r>
+      <w:proofErr w:type="spellStart"/>
+      <w:r>
+        <w:rPr>
+          <w:rFonts w:ascii="Times New Roman" w:hAnsi="Times New Roman" w:cs="Times New Roman"/>
+          <w:color w:val="000000" w:themeColor="text1"/>
+          <w:sz w:val="28"/>
+          <w:szCs w:val="28"/>
+          <w:lang w:val="uk-UA"/>
+        </w:rPr>
+        <w:t>plus</w:t>
+      </w:r>
+      <w:proofErr w:type="spellEnd"/>
+      <w:r>
+        <w:rPr>
+          <w:rFonts w:ascii="Times New Roman" w:hAnsi="Times New Roman" w:cs="Times New Roman"/>
+          <w:color w:val="000000" w:themeColor="text1"/>
+          <w:sz w:val="28"/>
+          <w:szCs w:val="28"/>
+          <w:lang w:val="uk-UA"/>
+        </w:rPr>
+        <w:t xml:space="preserve"> </w:t>
+      </w:r>
+      <w:proofErr w:type="spellStart"/>
+      <w:r>
+        <w:rPr>
+          <w:rFonts w:ascii="Times New Roman" w:hAnsi="Times New Roman" w:cs="Times New Roman"/>
+          <w:color w:val="000000" w:themeColor="text1"/>
+          <w:sz w:val="28"/>
+          <w:szCs w:val="28"/>
+          <w:lang w:val="uk-UA"/>
+        </w:rPr>
+        <w:t>icon</w:t>
+      </w:r>
+      <w:proofErr w:type="spellEnd"/>
+      <w:r>
+        <w:rPr>
+          <w:noProof/>
+          <w:lang w:val="uk-UA" w:eastAsia="uk-UA"/>
+        </w:rPr>
+        <w:drawing>
+          <wp:inline distT="0" distB="0" distL="0" distR="0" wp14:anchorId="7CAE176E" wp14:editId="3DC5DB49">
+            <wp:extent cx="5940425" cy="2788425"/>
+            <wp:effectExtent l="0" t="0" r="3175" b="0"/>
+            <wp:docPr id="3" name="Рисунок 3"/>
+            <wp:cNvGraphicFramePr>
+              <a:graphicFrameLocks xmlns:a="http://schemas.openxmlformats.org/drawingml/2006/main" noChangeAspect="1"/>
+            </wp:cNvGraphicFramePr>
+            <a:graphic xmlns:a="http://schemas.openxmlformats.org/drawingml/2006/main">
+              <a:graphicData uri="http://schemas.openxmlformats.org/drawingml/2006/picture">
+                <pic:pic xmlns:pic="http://schemas.openxmlformats.org/drawingml/2006/picture">
+                  <pic:nvPicPr>
+                    <pic:cNvPr id="0" name=""/>
+                    <pic:cNvPicPr/>
+                  </pic:nvPicPr>
+                  <pic:blipFill>
+                    <a:blip r:embed="rId8"/>
+                    <a:stretch>
+                      <a:fillRect/>
+                    </a:stretch>
+                  </pic:blipFill>
+                  <pic:spPr>
+                    <a:xfrm>
+                      <a:off x="0" y="0"/>
+                      <a:ext cx="5940425" cy="2788425"/>
+                    </a:xfrm>
+                    <a:prstGeom prst="rect">
+                      <a:avLst/>
+                    </a:prstGeom>
+                  </pic:spPr>
+                </pic:pic>
+              </a:graphicData>
+            </a:graphic>
+          </wp:inline>
+        </w:drawing>
+      </w:r>
+    </w:p>
+    <w:p>
+      <w:pPr>
+        <w:ind w:left="75"/>
+        <w:rPr>
+          <w:rFonts w:ascii="Times New Roman" w:hAnsi="Times New Roman" w:cs="Times New Roman"/>
+          <w:color w:val="000000" w:themeColor="text1"/>
+          <w:sz w:val="28"/>
+          <w:szCs w:val="28"/>
+          <w:lang w:val="uk-UA"/>
+        </w:rPr>
+      </w:pPr>
+      <w:proofErr w:type="spellStart"/>
+      <w:r>
+        <w:rPr>
+          <w:rFonts w:ascii="Times New Roman" w:hAnsi="Times New Roman" w:cs="Times New Roman"/>
+          <w:color w:val="000000" w:themeColor="text1"/>
+          <w:sz w:val="28"/>
+          <w:szCs w:val="28"/>
+          <w:lang w:val="uk-UA"/>
+        </w:rPr>
+        <w:t>Select</w:t>
+      </w:r>
+      <w:proofErr w:type="spellEnd"/>
+      <w:r>
+        <w:rPr>
+          <w:rFonts w:ascii="Times New Roman" w:hAnsi="Times New Roman" w:cs="Times New Roman"/>
+          <w:color w:val="000000" w:themeColor="text1"/>
+          <w:sz w:val="28"/>
+          <w:szCs w:val="28"/>
+          <w:lang w:val="uk-UA"/>
+        </w:rPr>
+        <w:t xml:space="preserve"> "</w:t>
+      </w:r>
+      <w:r>
+        <w:rPr>
+          <w:rFonts w:ascii="Times New Roman" w:hAnsi="Times New Roman" w:cs="Times New Roman"/>
+          <w:color w:val="000000" w:themeColor="text1"/>
+          <w:sz w:val="28"/>
+          <w:szCs w:val="28"/>
+          <w:lang w:val="en-US"/>
+        </w:rPr>
+        <w:t>New r</w:t>
+      </w:r>
+      <w:proofErr w:type="spellStart"/>
+      <w:r>
+        <w:rPr>
+          <w:rFonts w:ascii="Times New Roman" w:hAnsi="Times New Roman" w:cs="Times New Roman"/>
+          <w:color w:val="000000" w:themeColor="text1"/>
+          <w:sz w:val="28"/>
+          <w:szCs w:val="28"/>
+          <w:lang w:val="uk-UA"/>
+        </w:rPr>
+        <w:t>epository</w:t>
+      </w:r>
+      <w:proofErr w:type="spellEnd"/>
+      <w:r>
+        <w:rPr>
+          <w:rFonts w:ascii="Times New Roman" w:hAnsi="Times New Roman" w:cs="Times New Roman"/>
+          <w:color w:val="000000" w:themeColor="text1"/>
+          <w:sz w:val="28"/>
+          <w:szCs w:val="28"/>
+          <w:lang w:val="uk-UA"/>
+        </w:rPr>
+        <w:t>"</w:t>
+      </w:r>
+    </w:p>
+    <w:p>
+      <w:pPr>
+        <w:ind w:left="75"/>
+        <w:rPr>
+          <w:rFonts w:ascii="Times New Roman" w:hAnsi="Times New Roman" w:cs="Times New Roman"/>
+          <w:color w:val="000000" w:themeColor="text1"/>
+          <w:sz w:val="28"/>
+          <w:szCs w:val="28"/>
+          <w:lang w:val="en-US"/>
+        </w:rPr>
+      </w:pPr>
+      <w:r>
+        <w:rPr>
+          <w:rFonts w:ascii="Times New Roman" w:hAnsi="Times New Roman" w:cs="Times New Roman"/>
+          <w:noProof/>
+          <w:color w:val="000000" w:themeColor="text1"/>
+          <w:sz w:val="28"/>
+          <w:szCs w:val="28"/>
+          <w:lang w:val="uk-UA" w:eastAsia="uk-UA"/>
+        </w:rPr>
+        <mc:AlternateContent>
+          <mc:Choice Requires="wps">
+            <w:drawing>
+              <wp:anchor distT="0" distB="0" distL="114300" distR="114300" simplePos="0" relativeHeight="251661312" behindDoc="0" locked="0" layoutInCell="1" allowOverlap="1" wp14:anchorId="4EAEB269" wp14:editId="1EFF436F">
+                <wp:simplePos x="0" y="0"/>
+                <wp:positionH relativeFrom="column">
+                  <wp:posOffset>546783</wp:posOffset>
+                </wp:positionH>
+                <wp:positionV relativeFrom="paragraph">
+                  <wp:posOffset>409798</wp:posOffset>
+                </wp:positionV>
+                <wp:extent cx="1888177" cy="451262"/>
+                <wp:effectExtent l="0" t="0" r="17145" b="25400"/>
+                <wp:wrapNone/>
+                <wp:docPr id="6" name="Овал 6"/>
+                <wp:cNvGraphicFramePr/>
+                <a:graphic xmlns:a="http://schemas.openxmlformats.org/drawingml/2006/main">
+                  <a:graphicData uri="http://schemas.microsoft.com/office/word/2010/wordprocessingShape">
+                    <wps:wsp>
+                      <wps:cNvSpPr/>
+                      <wps:spPr>
+                        <a:xfrm>
+                          <a:off x="0" y="0"/>
+                          <a:ext cx="1888177" cy="451262"/>
+                        </a:xfrm>
+                        <a:prstGeom prst="ellipse">
+                          <a:avLst/>
+                        </a:prstGeom>
+                        <a:noFill/>
+                        <a:ln>
+                          <a:solidFill>
+                            <a:srgbClr val="C00000"/>
+                          </a:solidFill>
+                        </a:ln>
+                      </wps:spPr>
+                      <wps:style>
+                        <a:lnRef idx="2">
+                          <a:schemeClr val="accent1">
+                            <a:shade val="50000"/>
+                          </a:schemeClr>
+                        </a:lnRef>
+                        <a:fillRef idx="1">
+                          <a:schemeClr val="accent1"/>
+                        </a:fillRef>
+                        <a:effectRef idx="0">
+                          <a:schemeClr val="accent1"/>
+                        </a:effectRef>
+                        <a:fontRef idx="minor">
+                          <a:schemeClr val="lt1"/>
+                        </a:fontRef>
+                      </wps:style>
+                      <wps:bodyPr rot="0" spcFirstLastPara="0" vertOverflow="overflow" horzOverflow="overflow" vert="horz" wrap="square" lIns="91440" tIns="45720" rIns="91440" bIns="45720" numCol="1" spcCol="0" rtlCol="0" fromWordArt="0" anchor="ctr" anchorCtr="0" forceAA="0" compatLnSpc="1">
+                        <a:prstTxWarp prst="textNoShape">
+                          <a:avLst/>
+                        </a:prstTxWarp>
+                        <a:noAutofit/>
+                      </wps:bodyPr>
+                    </wps:wsp>
+                  </a:graphicData>
+                </a:graphic>
+                <wp14:sizeRelH relativeFrom="margin">
+                  <wp14:pctWidth>0</wp14:pctWidth>
+                </wp14:sizeRelH>
+                <wp14:sizeRelV relativeFrom="margin">
+                  <wp14:pctHeight>0</wp14:pctHeight>
+                </wp14:sizeRelV>
+              </wp:anchor>
+            </w:drawing>
+          </mc:Choice>
+          <mc:Fallback>
+            <w:pict>
+              <v:oval id="Овал 6" o:spid="_x0000_s1026" style="position:absolute;margin-left:43.05pt;margin-top:32.25pt;width:148.7pt;height:35.55pt;z-index:251661312;visibility:visible;mso-wrap-style:square;mso-width-percent:0;mso-height-percent:0;mso-wrap-distance-left:9pt;mso-wrap-distance-top:0;mso-wrap-distance-right:9pt;mso-wrap-distance-bottom:0;mso-position-horizontal:absolute;mso-position-horizontal-relative:text;mso-position-vertical:absolute;mso-position-vertical-relative:text;mso-width-percent:0;mso-height-percent:0;mso-width-relative:margin;mso-height-relative:margin;v-text-anchor:middle" o:gfxdata="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" filled="f" strokecolor="#c00000" strokeweight="2pt"/>
+            </w:pict>
+          </mc:Fallback>
+        </mc:AlternateContent>
+      </w:r>
+      <w:r>
+        <w:rPr>
+          <w:rFonts w:ascii="Times New Roman" w:hAnsi="Times New Roman" w:cs="Times New Roman"/>
+          <w:color w:val="000000" w:themeColor="text1"/>
+          <w:sz w:val="28"/>
+          <w:szCs w:val="28"/>
+          <w:lang w:val="uk-UA"/>
+        </w:rPr>
+        <w:drawing>
+          <wp:inline distT="0" distB="0" distL="0" distR="0" wp14:anchorId="733C9D30" wp14:editId="77673D7C">
+            <wp:extent cx="3038899" cy="2848373"/>
+            <wp:effectExtent l="0" t="0" r="0" b="9525"/>
+            <wp:docPr id="4" name="Рисунок 4"/>
+            <wp:cNvGraphicFramePr>
+              <a:graphicFrameLocks xmlns:a="http://schemas.openxmlformats.org/drawingml/2006/main" noChangeAspect="1"/>
+            </wp:cNvGraphicFramePr>
+            <a:graphic xmlns:a="http://schemas.openxmlformats.org/drawingml/2006/main">
+              <a:graphicData uri="http://schemas.openxmlformats.org/drawingml/2006/picture">
+                <pic:pic xmlns:pic="http://schemas.openxmlformats.org/drawingml/2006/picture">
+                  <pic:nvPicPr>
+                    <pic:cNvPr id="0" name=""/>
+                    <pic:cNvPicPr/>
+                  </pic:nvPicPr>
+                  <pic:blipFill>
+                    <a:blip r:embed="rId9"/>
+                    <a:stretch>
+                      <a:fillRect/>
+                    </a:stretch>
+                  </pic:blipFill>
+                  <pic:spPr>
+                    <a:xfrm>
+                      <a:off x="0" y="0"/>
+                      <a:ext cx="3038899" cy="2848373"/>
+                    </a:xfrm>
+                    <a:prstGeom prst="rect">
+                      <a:avLst/>
+                    </a:prstGeom>
+                  </pic:spPr>
+                </pic:pic>
+              </a:graphicData>
+            </a:graphic>
+          </wp:inline>
+        </w:drawing>
+      </w:r>
+    </w:p>
+    <w:p>
+      <w:pPr>
+        <w:ind w:left="75"/>
+        <w:rPr>
+          <w:rFonts w:ascii="Times New Roman" w:hAnsi="Times New Roman" w:cs="Times New Roman"/>
+          <w:color w:val="000000" w:themeColor="text1"/>
+          <w:sz w:val="28"/>
+          <w:szCs w:val="28"/>
+          <w:lang w:val="uk-UA"/>
+        </w:rPr>
+      </w:pPr>
+      <w:proofErr w:type="spellStart"/>
+      <w:r>
+        <w:rPr>
+          <w:rFonts w:ascii="Times New Roman" w:hAnsi="Times New Roman" w:cs="Times New Roman"/>
+          <w:color w:val="000000" w:themeColor="text1"/>
+          <w:sz w:val="28"/>
+          <w:szCs w:val="28"/>
+          <w:lang w:val="uk-UA"/>
+        </w:rPr>
+        <w:t>We</w:t>
+      </w:r>
+      <w:proofErr w:type="spellEnd"/>
+      <w:r>
+        <w:rPr>
+          <w:rFonts w:ascii="Times New Roman" w:hAnsi="Times New Roman" w:cs="Times New Roman"/>
+          <w:color w:val="000000" w:themeColor="text1"/>
+          <w:sz w:val="28"/>
+          <w:szCs w:val="28"/>
+          <w:lang w:val="uk-UA"/>
+        </w:rPr>
+        <w:t xml:space="preserve"> </w:t>
+      </w:r>
+      <w:proofErr w:type="spellStart"/>
+      <w:r>
+        <w:rPr>
+          <w:rFonts w:ascii="Times New Roman" w:hAnsi="Times New Roman" w:cs="Times New Roman"/>
+          <w:color w:val="000000" w:themeColor="text1"/>
+          <w:sz w:val="28"/>
+          <w:szCs w:val="28"/>
+          <w:lang w:val="uk-UA"/>
+        </w:rPr>
+        <w:t>give</w:t>
+      </w:r>
+      <w:proofErr w:type="spellEnd"/>
+      <w:r>
+        <w:rPr>
+          <w:rFonts w:ascii="Times New Roman" w:hAnsi="Times New Roman" w:cs="Times New Roman"/>
+          <w:color w:val="000000" w:themeColor="text1"/>
+          <w:sz w:val="28"/>
+          <w:szCs w:val="28"/>
+          <w:lang w:val="uk-UA"/>
+        </w:rPr>
+        <w:t xml:space="preserve"> a </w:t>
+      </w:r>
+      <w:proofErr w:type="spellStart"/>
+      <w:r>
+        <w:rPr>
+          <w:rFonts w:ascii="Times New Roman" w:hAnsi="Times New Roman" w:cs="Times New Roman"/>
+          <w:color w:val="000000" w:themeColor="text1"/>
+          <w:sz w:val="28"/>
+          <w:szCs w:val="28"/>
+          <w:lang w:val="uk-UA"/>
+        </w:rPr>
+        <w:t>name</w:t>
+      </w:r>
+      <w:proofErr w:type="spellEnd"/>
+    </w:p>
+    <w:p>
+      <w:pPr>
+        <w:ind w:left="75"/>
+        <w:rPr>
+          <w:rFonts w:ascii="Times New Roman" w:hAnsi="Times New Roman" w:cs="Times New Roman"/>
+          <w:color w:val="000000" w:themeColor="text1"/>
+          <w:sz w:val="28"/>
+          <w:szCs w:val="28"/>
+          <w:lang w:val="uk-UA"/>
+        </w:rPr>
+      </w:pPr>
+      <w:r>
+        <w:rPr>
+          <w:rFonts w:ascii="Times New Roman" w:hAnsi="Times New Roman" w:cs="Times New Roman"/>
+          <w:noProof/>
+          <w:color w:val="000000" w:themeColor="text1"/>
+          <w:sz w:val="28"/>
+          <w:szCs w:val="28"/>
+          <w:lang w:val="uk-UA" w:eastAsia="uk-UA"/>
+        </w:rPr>
+        <w:lastRenderedPageBreak/>
+        <mc:AlternateContent>
+          <mc:Choice Requires="wps">
+            <w:drawing>
+              <wp:anchor distT="0" distB="0" distL="114300" distR="114300" simplePos="0" relativeHeight="251663360" behindDoc="0" locked="0" layoutInCell="1" allowOverlap="1" wp14:anchorId="14654C77" wp14:editId="0D332F6D">
+                <wp:simplePos x="0" y="0"/>
+                <wp:positionH relativeFrom="column">
+                  <wp:posOffset>1496810</wp:posOffset>
+                </wp:positionH>
+                <wp:positionV relativeFrom="paragraph">
+                  <wp:posOffset>1251213</wp:posOffset>
+                </wp:positionV>
+                <wp:extent cx="2054432" cy="653143"/>
+                <wp:effectExtent l="0" t="0" r="22225" b="13970"/>
+                <wp:wrapNone/>
+                <wp:docPr id="9" name="Овал 9"/>
+                <wp:cNvGraphicFramePr/>
+                <a:graphic xmlns:a="http://schemas.openxmlformats.org/drawingml/2006/main">
+                  <a:graphicData uri="http://schemas.microsoft.com/office/word/2010/wordprocessingShape">
+                    <wps:wsp>
+                      <wps:cNvSpPr/>
+                      <wps:spPr>
+                        <a:xfrm>
+                          <a:off x="0" y="0"/>
+                          <a:ext cx="2054432" cy="653143"/>
+                        </a:xfrm>
+                        <a:prstGeom prst="ellipse">
+                          <a:avLst/>
+                        </a:prstGeom>
+                        <a:noFill/>
+                        <a:ln>
+                          <a:solidFill>
+                            <a:srgbClr val="C00000"/>
+                          </a:solidFill>
+                        </a:ln>
+                      </wps:spPr>
+                      <wps:style>
+                        <a:lnRef idx="2">
+                          <a:schemeClr val="accent1">
+                            <a:shade val="50000"/>
+                          </a:schemeClr>
+                        </a:lnRef>
+                        <a:fillRef idx="1">
+                          <a:schemeClr val="accent1"/>
+                        </a:fillRef>
+                        <a:effectRef idx="0">
+                          <a:schemeClr val="accent1"/>
+                        </a:effectRef>
+                        <a:fontRef idx="minor">
+                          <a:schemeClr val="lt1"/>
+                        </a:fontRef>
+                      </wps:style>
+                      <wps:txbx>
+                        <w:txbxContent>
+                          <w:p>
+                            <w:pPr>
+                              <w:jc w:val="center"/>
+                              <w:rPr>
+                                <w:lang w:val="en-US"/>
+                              </w:rPr>
+                            </w:pPr>
+                            <w:r>
+                              <w:rPr>
+                                <w:lang w:val="en-US"/>
+                              </w:rPr>
+                              <w:t>To do this, go to the settings of our repository</w:t>
+                            </w:r>
+                          </w:p>
+                        </w:txbxContent>
+                      </wps:txbx>
+                      <wps:bodyPr rot="0" spcFirstLastPara="0" vertOverflow="overflow" horzOverflow="overflow" vert="horz" wrap="square" lIns="91440" tIns="45720" rIns="91440" bIns="45720" numCol="1" spcCol="0" rtlCol="0" fromWordArt="0" anchor="ctr" anchorCtr="0" forceAA="0" compatLnSpc="1">
+                        <a:prstTxWarp prst="textNoShape">
+                          <a:avLst/>
+                        </a:prstTxWarp>
+                        <a:noAutofit/>
+                      </wps:bodyPr>
+                    </wps:wsp>
+                  </a:graphicData>
+                </a:graphic>
+                <wp14:sizeRelH relativeFrom="margin">
+                  <wp14:pctWidth>0</wp14:pctWidth>
+                </wp14:sizeRelH>
+                <wp14:sizeRelV relativeFrom="margin">
+                  <wp14:pctHeight>0</wp14:pctHeight>
+                </wp14:sizeRelV>
+              </wp:anchor>
+            </w:drawing>
+          </mc:Choice>
+          <mc:Fallback>
+            <w:pict>
+              <v:oval id="Овал 9" o:spid="_x0000_s1026" style="position:absolute;left:0;text-align:left;margin-left:117.85pt;margin-top:98.5pt;width:161.75pt;height:51.45pt;z-index:251663360;visibility:visible;mso-wrap-style:square;mso-width-percent:0;mso-height-percent:0;mso-wrap-distance-left:9pt;mso-wrap-distance-top:0;mso-wrap-distance-right:9pt;mso-wrap-distance-bottom:0;mso-position-horizontal:absolute;mso-position-horizontal-relative:text;mso-position-vertical:absolute;mso-position-vertical-relative:text;mso-width-percent:0;mso-height-percent:0;mso-width-relative:margin;mso-height-relative:margin;v-text-anchor:middle" o:gfxdata="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" filled="f" strokecolor="#c00000" strokeweight="2pt">
+                <v:textbox>
+                  <w:txbxContent>
+                    <w:p>
+                      <w:pPr>
+                        <w:jc w:val="center"/>
+                        <w:rPr>
+                          <w:lang w:val="en-US"/>
+                        </w:rPr>
+                      </w:pPr>
+                      <w:r>
+                        <w:rPr>
+                          <w:lang w:val="en-US"/>
+                        </w:rPr>
+                        <w:t>To do this, go to the settings of our repository</w:t>
+                      </w:r>
+                    </w:p>
+                  </w:txbxContent>
+                </v:textbox>
+              </v:oval>
+            </w:pict>
+          </mc:Fallback>
+        </mc:AlternateContent>
+      </w:r>
+      <w:r>
+        <w:rPr>
+          <w:noProof/>
+          <w:lang w:val="uk-UA" w:eastAsia="uk-UA"/>
+        </w:rPr>
+        <w:drawing>
+          <wp:inline distT="0" distB="0" distL="0" distR="0" wp14:anchorId="606E8691" wp14:editId="0B2D61B0">
+            <wp:extent cx="5940425" cy="3663947"/>
+            <wp:effectExtent l="0" t="0" r="3175" b="0"/>
+            <wp:docPr id="7" name="Рисунок 7"/>
+            <wp:cNvGraphicFramePr>
+              <a:graphicFrameLocks xmlns:a="http://schemas.openxmlformats.org/drawingml/2006/main" noChangeAspect="1"/>
+            </wp:cNvGraphicFramePr>
+            <a:graphic xmlns:a="http://schemas.openxmlformats.org/drawingml/2006/main">
+              <a:graphicData uri="http://schemas.openxmlformats.org/drawingml/2006/picture">
+                <pic:pic xmlns:pic="http://schemas.openxmlformats.org/drawingml/2006/picture">
+                  <pic:nvPicPr>
+                    <pic:cNvPr id="0" name=""/>
+                    <pic:cNvPicPr/>
+                  </pic:nvPicPr>
+                  <pic:blipFill>
+                    <a:blip r:embed="rId10"/>
+                    <a:stretch>
+                      <a:fillRect/>
+                    </a:stretch>
+                  </pic:blipFill>
+                  <pic:spPr>
+                    <a:xfrm>
+                      <a:off x="0" y="0"/>
+                      <a:ext cx="5940425" cy="3663947"/>
+                    </a:xfrm>
+                    <a:prstGeom prst="rect">
+                      <a:avLst/>
+                    </a:prstGeom>
+                  </pic:spPr>
+                </pic:pic>
+              </a:graphicData>
+            </a:graphic>
+          </wp:inline>
+        </w:drawing>
+      </w:r>
+    </w:p>
+    <w:p>
+      <w:pPr>
+        <w:ind w:left="75"/>
+        <w:rPr>
+          <w:rFonts w:ascii="Times New Roman" w:hAnsi="Times New Roman" w:cs="Times New Roman"/>
+          <w:color w:val="000000" w:themeColor="text1"/>
+          <w:sz w:val="28"/>
+          <w:szCs w:val="28"/>
+          <w:lang w:val="en-US"/>
+        </w:rPr>
+      </w:pPr>
+      <w:r>
+        <w:rPr>
+          <w:rFonts w:ascii="Times New Roman" w:hAnsi="Times New Roman" w:cs="Times New Roman"/>
+          <w:color w:val="000000" w:themeColor="text1"/>
+          <w:sz w:val="28"/>
+          <w:szCs w:val="28"/>
+          <w:lang w:val="en-US"/>
+        </w:rPr>
+        <w:t>And create</w:t>
+      </w:r>
+    </w:p>
+    <w:p>
+      <w:pPr>
+        <w:ind w:left="75"/>
+        <w:rPr>
+          <w:rFonts w:ascii="Times New Roman" w:hAnsi="Times New Roman" w:cs="Times New Roman"/>
+          <w:color w:val="000000" w:themeColor="text1"/>
+          <w:sz w:val="28"/>
+          <w:szCs w:val="28"/>
+          <w:lang w:val="en-US"/>
+        </w:rPr>
+      </w:pPr>
+      <w:r>
+        <w:rPr>
+          <w:rFonts w:ascii="Times New Roman" w:hAnsi="Times New Roman" w:cs="Times New Roman"/>
+          <w:color w:val="000000" w:themeColor="text1"/>
+          <w:sz w:val="28"/>
+          <w:szCs w:val="28"/>
+          <w:lang w:val="en-US"/>
+        </w:rPr>
+        <w:drawing>
+          <wp:inline distT="0" distB="0" distL="0" distR="0" wp14:anchorId="04BF89E1" wp14:editId="43192187">
+            <wp:extent cx="1648055" cy="533474"/>
+            <wp:effectExtent l="0" t="0" r="9525" b="0"/>
+            <wp:docPr id="10" name="Рисунок 10"/>
+            <wp:cNvGraphicFramePr>
+              <a:graphicFrameLocks xmlns:a="http://schemas.openxmlformats.org/drawingml/2006/main" noChangeAspect="1"/>
+            </wp:cNvGraphicFramePr>
+            <a:graphic xmlns:a="http://schemas.openxmlformats.org/drawingml/2006/main">
+              <a:graphicData uri="http://schemas.openxmlformats.org/drawingml/2006/picture">
+                <pic:pic xmlns:pic="http://schemas.openxmlformats.org/drawingml/2006/picture">
+                  <pic:nvPicPr>
+                    <pic:cNvPr id="0" name=""/>
+                    <pic:cNvPicPr/>
+                  </pic:nvPicPr>
+                  <pic:blipFill>
+                    <a:blip r:embed="rId11"/>
+                    <a:stretch>
+                      <a:fillRect/>
+                    </a:stretch>
+                  </pic:blipFill>
+                  <pic:spPr>
+                    <a:xfrm>
+                      <a:off x="0" y="0"/>
+                      <a:ext cx="1648055" cy="533474"/>
+                    </a:xfrm>
+                    <a:prstGeom prst="rect">
+                      <a:avLst/>
+                    </a:prstGeom>
+                  </pic:spPr>
+                </pic:pic>
+              </a:graphicData>
+            </a:graphic>
+          </wp:inline>
+        </w:drawing>
+      </w:r>
+    </w:p>
+    <w:p>
+      <w:pPr>
+        <w:ind w:left="75"/>
+        <w:rPr>
+          <w:rFonts w:ascii="Times New Roman" w:hAnsi="Times New Roman" w:cs="Times New Roman"/>
+          <w:b/>
+          <w:color w:val="000000" w:themeColor="text1"/>
+          <w:sz w:val="28"/>
+          <w:szCs w:val="28"/>
+          <w:lang w:val="uk-UA"/>
+        </w:rPr>
+      </w:pPr>
+      <w:proofErr w:type="spellStart"/>
+      <w:r>
+        <w:rPr>
+          <w:rFonts w:ascii="Times New Roman" w:hAnsi="Times New Roman" w:cs="Times New Roman"/>
+          <w:b/>
+          <w:color w:val="000000" w:themeColor="text1"/>
+          <w:sz w:val="28"/>
+          <w:szCs w:val="28"/>
+          <w:lang w:val="uk-UA"/>
+        </w:rPr>
+        <w:t>Adding</w:t>
+      </w:r>
+      <w:proofErr w:type="spellEnd"/>
+      <w:r>
+        <w:rPr>
+          <w:rFonts w:ascii="Times New Roman" w:hAnsi="Times New Roman" w:cs="Times New Roman"/>
+          <w:b/>
+          <w:color w:val="000000" w:themeColor="text1"/>
+          <w:sz w:val="28"/>
+          <w:szCs w:val="28"/>
+          <w:lang w:val="uk-UA"/>
+        </w:rPr>
+        <w:t xml:space="preserve"> </w:t>
+      </w:r>
+      <w:proofErr w:type="spellStart"/>
+      <w:r>
+        <w:rPr>
+          <w:rFonts w:ascii="Times New Roman" w:hAnsi="Times New Roman" w:cs="Times New Roman"/>
+          <w:b/>
+          <w:color w:val="000000" w:themeColor="text1"/>
+          <w:sz w:val="28"/>
+          <w:szCs w:val="28"/>
+          <w:lang w:val="uk-UA"/>
+        </w:rPr>
+        <w:t>participants</w:t>
+      </w:r>
+      <w:proofErr w:type="spellEnd"/>
+      <w:r>
+        <w:rPr>
+          <w:rFonts w:ascii="Times New Roman" w:hAnsi="Times New Roman" w:cs="Times New Roman"/>
+          <w:b/>
+          <w:color w:val="000000" w:themeColor="text1"/>
+          <w:sz w:val="28"/>
+          <w:szCs w:val="28"/>
+          <w:lang w:val="uk-UA"/>
+        </w:rPr>
+        <w:t>...</w:t>
+      </w:r>
+    </w:p>
+    <w:p>
+      <w:pPr>
+        <w:ind w:left="75"/>
+        <w:rPr>
+          <w:rFonts w:ascii="Times New Roman" w:hAnsi="Times New Roman" w:cs="Times New Roman"/>
+          <w:color w:val="000000" w:themeColor="text1"/>
+          <w:sz w:val="28"/>
+          <w:szCs w:val="28"/>
+          <w:lang w:val="uk-UA"/>
+        </w:rPr>
+      </w:pPr>
+      <w:proofErr w:type="spellStart"/>
+      <w:r>
+        <w:rPr>
+          <w:rFonts w:ascii="Times New Roman" w:hAnsi="Times New Roman" w:cs="Times New Roman"/>
+          <w:color w:val="000000" w:themeColor="text1"/>
+          <w:sz w:val="28"/>
+          <w:szCs w:val="28"/>
+          <w:lang w:val="uk-UA"/>
+        </w:rPr>
+        <w:t>To</w:t>
+      </w:r>
+      <w:proofErr w:type="spellEnd"/>
+      <w:r>
+        <w:rPr>
+          <w:rFonts w:ascii="Times New Roman" w:hAnsi="Times New Roman" w:cs="Times New Roman"/>
+          <w:color w:val="000000" w:themeColor="text1"/>
+          <w:sz w:val="28"/>
+          <w:szCs w:val="28"/>
+          <w:lang w:val="uk-UA"/>
+        </w:rPr>
+        <w:t xml:space="preserve"> </w:t>
+      </w:r>
+      <w:proofErr w:type="spellStart"/>
+      <w:r>
+        <w:rPr>
+          <w:rFonts w:ascii="Times New Roman" w:hAnsi="Times New Roman" w:cs="Times New Roman"/>
+          <w:color w:val="000000" w:themeColor="text1"/>
+          <w:sz w:val="28"/>
+          <w:szCs w:val="28"/>
+          <w:lang w:val="uk-UA"/>
+        </w:rPr>
+        <w:t>do</w:t>
+      </w:r>
+      <w:proofErr w:type="spellEnd"/>
+      <w:r>
+        <w:rPr>
+          <w:rFonts w:ascii="Times New Roman" w:hAnsi="Times New Roman" w:cs="Times New Roman"/>
+          <w:color w:val="000000" w:themeColor="text1"/>
+          <w:sz w:val="28"/>
+          <w:szCs w:val="28"/>
+          <w:lang w:val="uk-UA"/>
+        </w:rPr>
+        <w:t xml:space="preserve"> </w:t>
+      </w:r>
+      <w:proofErr w:type="spellStart"/>
+      <w:r>
+        <w:rPr>
+          <w:rFonts w:ascii="Times New Roman" w:hAnsi="Times New Roman" w:cs="Times New Roman"/>
+          <w:color w:val="000000" w:themeColor="text1"/>
+          <w:sz w:val="28"/>
+          <w:szCs w:val="28"/>
+          <w:lang w:val="uk-UA"/>
+        </w:rPr>
+        <w:t>this</w:t>
+      </w:r>
+      <w:proofErr w:type="spellEnd"/>
+      <w:r>
+        <w:rPr>
+          <w:rFonts w:ascii="Times New Roman" w:hAnsi="Times New Roman" w:cs="Times New Roman"/>
+          <w:color w:val="000000" w:themeColor="text1"/>
+          <w:sz w:val="28"/>
+          <w:szCs w:val="28"/>
+          <w:lang w:val="uk-UA"/>
+        </w:rPr>
+        <w:t xml:space="preserve">, </w:t>
+      </w:r>
+      <w:proofErr w:type="spellStart"/>
+      <w:r>
+        <w:rPr>
+          <w:rFonts w:ascii="Times New Roman" w:hAnsi="Times New Roman" w:cs="Times New Roman"/>
+          <w:color w:val="000000" w:themeColor="text1"/>
+          <w:sz w:val="28"/>
+          <w:szCs w:val="28"/>
+          <w:lang w:val="uk-UA"/>
+        </w:rPr>
+        <w:t>go</w:t>
+      </w:r>
+      <w:proofErr w:type="spellEnd"/>
+      <w:r>
+        <w:rPr>
+          <w:rFonts w:ascii="Times New Roman" w:hAnsi="Times New Roman" w:cs="Times New Roman"/>
+          <w:color w:val="000000" w:themeColor="text1"/>
+          <w:sz w:val="28"/>
+          <w:szCs w:val="28"/>
+          <w:lang w:val="uk-UA"/>
+        </w:rPr>
+        <w:t xml:space="preserve"> </w:t>
+      </w:r>
+      <w:proofErr w:type="spellStart"/>
+      <w:r>
+        <w:rPr>
+          <w:rFonts w:ascii="Times New Roman" w:hAnsi="Times New Roman" w:cs="Times New Roman"/>
+          <w:color w:val="000000" w:themeColor="text1"/>
+          <w:sz w:val="28"/>
+          <w:szCs w:val="28"/>
+          <w:lang w:val="uk-UA"/>
+        </w:rPr>
+        <w:t>to</w:t>
+      </w:r>
+      <w:proofErr w:type="spellEnd"/>
+      <w:r>
+        <w:rPr>
+          <w:rFonts w:ascii="Times New Roman" w:hAnsi="Times New Roman" w:cs="Times New Roman"/>
+          <w:color w:val="000000" w:themeColor="text1"/>
+          <w:sz w:val="28"/>
+          <w:szCs w:val="28"/>
+          <w:lang w:val="uk-UA"/>
+        </w:rPr>
+        <w:t xml:space="preserve"> </w:t>
+      </w:r>
+      <w:proofErr w:type="spellStart"/>
+      <w:r>
+        <w:rPr>
+          <w:rFonts w:ascii="Times New Roman" w:hAnsi="Times New Roman" w:cs="Times New Roman"/>
+          <w:color w:val="000000" w:themeColor="text1"/>
+          <w:sz w:val="28"/>
+          <w:szCs w:val="28"/>
+          <w:lang w:val="uk-UA"/>
+        </w:rPr>
+        <w:t>the</w:t>
+      </w:r>
+      <w:proofErr w:type="spellEnd"/>
+      <w:r>
+        <w:rPr>
+          <w:rFonts w:ascii="Times New Roman" w:hAnsi="Times New Roman" w:cs="Times New Roman"/>
+          <w:color w:val="000000" w:themeColor="text1"/>
+          <w:sz w:val="28"/>
+          <w:szCs w:val="28"/>
+          <w:lang w:val="uk-UA"/>
+        </w:rPr>
+        <w:t xml:space="preserve"> </w:t>
+      </w:r>
+      <w:proofErr w:type="spellStart"/>
+      <w:r>
+        <w:rPr>
+          <w:rFonts w:ascii="Times New Roman" w:hAnsi="Times New Roman" w:cs="Times New Roman"/>
+          <w:color w:val="000000" w:themeColor="text1"/>
+          <w:sz w:val="28"/>
+          <w:szCs w:val="28"/>
+          <w:lang w:val="uk-UA"/>
+        </w:rPr>
+        <w:t>settings</w:t>
+      </w:r>
+      <w:proofErr w:type="spellEnd"/>
+      <w:r>
+        <w:rPr>
+          <w:rFonts w:ascii="Times New Roman" w:hAnsi="Times New Roman" w:cs="Times New Roman"/>
+          <w:color w:val="000000" w:themeColor="text1"/>
+          <w:sz w:val="28"/>
+          <w:szCs w:val="28"/>
+          <w:lang w:val="uk-UA"/>
+        </w:rPr>
+        <w:t xml:space="preserve"> </w:t>
+      </w:r>
+      <w:proofErr w:type="spellStart"/>
+      <w:r>
+        <w:rPr>
+          <w:rFonts w:ascii="Times New Roman" w:hAnsi="Times New Roman" w:cs="Times New Roman"/>
+          <w:color w:val="000000" w:themeColor="text1"/>
+          <w:sz w:val="28"/>
+          <w:szCs w:val="28"/>
+          <w:lang w:val="uk-UA"/>
+        </w:rPr>
+        <w:t>of</w:t>
+      </w:r>
+      <w:proofErr w:type="spellEnd"/>
+      <w:r>
+        <w:rPr>
+          <w:rFonts w:ascii="Times New Roman" w:hAnsi="Times New Roman" w:cs="Times New Roman"/>
+          <w:color w:val="000000" w:themeColor="text1"/>
+          <w:sz w:val="28"/>
+          <w:szCs w:val="28"/>
+          <w:lang w:val="uk-UA"/>
+        </w:rPr>
+        <w:t xml:space="preserve"> </w:t>
+      </w:r>
+      <w:proofErr w:type="spellStart"/>
+      <w:r>
+        <w:rPr>
+          <w:rFonts w:ascii="Times New Roman" w:hAnsi="Times New Roman" w:cs="Times New Roman"/>
+          <w:color w:val="000000" w:themeColor="text1"/>
+          <w:sz w:val="28"/>
+          <w:szCs w:val="28"/>
+          <w:lang w:val="uk-UA"/>
+        </w:rPr>
+        <w:t>our</w:t>
+      </w:r>
+      <w:proofErr w:type="spellEnd"/>
+      <w:r>
+        <w:rPr>
+          <w:rFonts w:ascii="Times New Roman" w:hAnsi="Times New Roman" w:cs="Times New Roman"/>
+          <w:color w:val="000000" w:themeColor="text1"/>
+          <w:sz w:val="28"/>
+          <w:szCs w:val="28"/>
+          <w:lang w:val="uk-UA"/>
+        </w:rPr>
+        <w:t xml:space="preserve"> </w:t>
+      </w:r>
+      <w:proofErr w:type="spellStart"/>
+      <w:r>
+        <w:rPr>
+          <w:rFonts w:ascii="Times New Roman" w:hAnsi="Times New Roman" w:cs="Times New Roman"/>
+          <w:color w:val="000000" w:themeColor="text1"/>
+          <w:sz w:val="28"/>
+          <w:szCs w:val="28"/>
+          <w:lang w:val="uk-UA"/>
+        </w:rPr>
+        <w:t>repository</w:t>
+      </w:r>
+      <w:proofErr w:type="spellEnd"/>
+    </w:p>
+    <w:p>
+      <w:pPr>
+        <w:ind w:left="75"/>
+        <w:rPr>
+          <w:rFonts w:ascii="Times New Roman" w:hAnsi="Times New Roman" w:cs="Times New Roman"/>
+          <w:b/>
+          <w:color w:val="000000" w:themeColor="text1"/>
+          <w:sz w:val="28"/>
+          <w:szCs w:val="28"/>
+          <w:lang w:val="uk-UA"/>
+        </w:rPr>
+      </w:pPr>
+      <w:r>
+        <w:rPr>
+          <w:rFonts w:ascii="Times New Roman" w:hAnsi="Times New Roman" w:cs="Times New Roman"/>
+          <w:noProof/>
+          <w:color w:val="000000" w:themeColor="text1"/>
+          <w:sz w:val="28"/>
+          <w:szCs w:val="28"/>
+          <w:lang w:val="uk-UA" w:eastAsia="uk-UA"/>
+        </w:rPr>
+        <mc:AlternateContent>
+          <mc:Choice Requires="wps">
+            <w:drawing>
+              <wp:anchor distT="0" distB="0" distL="114300" distR="114300" simplePos="0" relativeHeight="251665408" behindDoc="0" locked="0" layoutInCell="1" allowOverlap="1" wp14:anchorId="349EC291" wp14:editId="499B05F9">
+                <wp:simplePos x="0" y="0"/>
+                <wp:positionH relativeFrom="column">
+                  <wp:posOffset>3171116</wp:posOffset>
+                </wp:positionH>
+                <wp:positionV relativeFrom="paragraph">
+                  <wp:posOffset>142504</wp:posOffset>
+                </wp:positionV>
+                <wp:extent cx="1009403" cy="439387"/>
+                <wp:effectExtent l="0" t="0" r="19685" b="18415"/>
+                <wp:wrapNone/>
+                <wp:docPr id="13" name="Овал 13"/>
+                <wp:cNvGraphicFramePr/>
+                <a:graphic xmlns:a="http://schemas.openxmlformats.org/drawingml/2006/main">
+                  <a:graphicData uri="http://schemas.microsoft.com/office/word/2010/wordprocessingShape">
+                    <wps:wsp>
+                      <wps:cNvSpPr/>
+                      <wps:spPr>
+                        <a:xfrm>
+                          <a:off x="0" y="0"/>
+                          <a:ext cx="1009403" cy="439387"/>
+                        </a:xfrm>
+                        <a:prstGeom prst="ellipse">
+                          <a:avLst/>
+                        </a:prstGeom>
+                        <a:noFill/>
+                        <a:ln>
+                          <a:solidFill>
+                            <a:srgbClr val="C00000"/>
+                          </a:solidFill>
+                        </a:ln>
+                      </wps:spPr>
+                      <wps:style>
+                        <a:lnRef idx="2">
+                          <a:schemeClr val="accent1">
+                            <a:shade val="50000"/>
+                          </a:schemeClr>
+                        </a:lnRef>
+                        <a:fillRef idx="1">
+                          <a:schemeClr val="accent1"/>
+                        </a:fillRef>
+                        <a:effectRef idx="0">
+                          <a:schemeClr val="accent1"/>
+                        </a:effectRef>
+                        <a:fontRef idx="minor">
+                          <a:schemeClr val="lt1"/>
+                        </a:fontRef>
+                      </wps:style>
+                      <wps:txbx>
+                        <w:txbxContent>
+                          <w:p>
+                            <w:pPr>
+                              <w:jc w:val="center"/>
+                              <w:rPr>
+                                <w:lang w:val="en-US"/>
+                              </w:rPr>
+                            </w:pPr>
+                            <w:r>
+                              <w:rPr>
+                                <w:lang w:val="en-US"/>
+                              </w:rPr>
+                              <w:t>To do this, go to the settings of our repository</w:t>
+                            </w:r>
+                          </w:p>
+                        </w:txbxContent>
+                      </wps:txbx>
+                      <wps:bodyPr rot="0" spcFirstLastPara="0" vertOverflow="overflow" horzOverflow="overflow" vert="horz" wrap="square" lIns="91440" tIns="45720" rIns="91440" bIns="45720" numCol="1" spcCol="0" rtlCol="0" fromWordArt="0" anchor="ctr" anchorCtr="0" forceAA="0" compatLnSpc="1">
+                        <a:prstTxWarp prst="textNoShape">
+                          <a:avLst/>
+                        </a:prstTxWarp>
+                        <a:noAutofit/>
+                      </wps:bodyPr>
+                    </wps:wsp>
+                  </a:graphicData>
+                </a:graphic>
+                <wp14:sizeRelH relativeFrom="margin">
+                  <wp14:pctWidth>0</wp14:pctWidth>
+                </wp14:sizeRelH>
+                <wp14:sizeRelV relativeFrom="margin">
+                  <wp14:pctHeight>0</wp14:pctHeight>
+                </wp14:sizeRelV>
+              </wp:anchor>
+            </w:drawing>
+          </mc:Choice>
+          <mc:Fallback>
+            <w:pict>
+              <v:oval id="Овал 13" o:spid="_x0000_s1027" style="position:absolute;left:0;text-align:left;margin-left:249.7pt;margin-top:11.2pt;width:79.5pt;height:34.6pt;z-index:251665408;visibility:visible;mso-wrap-style:square;mso-width-percent:0;mso-height-percent:0;mso-wrap-distance-left:9pt;mso-wrap-distance-top:0;mso-wrap-distance-right:9pt;mso-wrap-distance-bottom:0;mso-position-horizontal:absolute;mso-position-horizontal-relative:text;mso-position-vertical:absolute;mso-position-vertical-relative:text;mso-width-percent:0;mso-height-percent:0;mso-width-relative:margin;mso-height-relative:margin;v-text-anchor:middle" o:gfxdata="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" filled="f" strokecolor="#c00000" strokeweight="2pt">
+                <v:textbox>
+                  <w:txbxContent>
+                    <w:p>
+                      <w:pPr>
+                        <w:jc w:val="center"/>
+                        <w:rPr>
+                          <w:lang w:val="en-US"/>
+                        </w:rPr>
+                      </w:pPr>
+                      <w:r>
+                        <w:rPr>
+                          <w:lang w:val="en-US"/>
+                        </w:rPr>
+                        <w:t>To do this, go to the settings of our repository</w:t>
+                      </w:r>
+                    </w:p>
+                  </w:txbxContent>
+                </v:textbox>
+              </v:oval>
+            </w:pict>
+          </mc:Fallback>
+        </mc:AlternateContent>
+      </w:r>
+      <w:r>
+        <w:rPr>
+          <w:noProof/>
+          <w:lang w:val="uk-UA" w:eastAsia="uk-UA"/>
+        </w:rPr>
+        <w:drawing>
+          <wp:inline distT="0" distB="0" distL="0" distR="0" wp14:anchorId="02CFDB80" wp14:editId="1D6BEC96">
+            <wp:extent cx="5940425" cy="2771258"/>
+            <wp:effectExtent l="0" t="0" r="3175" b="0"/>
+            <wp:docPr id="11" name="Рисунок 11"/>
+            <wp:cNvGraphicFramePr>
+              <a:graphicFrameLocks xmlns:a="http://schemas.openxmlformats.org/drawingml/2006/main" noChangeAspect="1"/>
+            </wp:cNvGraphicFramePr>
+            <a:graphic xmlns:a="http://schemas.openxmlformats.org/drawingml/2006/main">
+              <a:graphicData uri="http://schemas.openxmlformats.org/drawingml/2006/picture">
+                <pic:pic xmlns:pic="http://schemas.openxmlformats.org/drawingml/2006/picture">
+                  <pic:nvPicPr>
+                    <pic:cNvPr id="0" name=""/>
+                    <pic:cNvPicPr/>
+                  </pic:nvPicPr>
+                  <pic:blipFill>
+                    <a:blip r:embed="rId12"/>
+                    <a:stretch>
+                      <a:fillRect/>
+                    </a:stretch>
+                  </pic:blipFill>
+                  <pic:spPr>
+                    <a:xfrm>
+                      <a:off x="0" y="0"/>
+                      <a:ext cx="5940425" cy="2771258"/>
+                    </a:xfrm>
+                    <a:prstGeom prst="rect">
+                      <a:avLst/>
+                    </a:prstGeom>
+                  </pic:spPr>
+                </pic:pic>
+              </a:graphicData>
+            </a:graphic>
+          </wp:inline>
+        </w:drawing>
+      </w:r>
+    </w:p>
+    <w:p>
+      <w:pPr>
+        <w:ind w:left="75"/>
+        <w:rPr>
+          <w:rFonts w:ascii="Times New Roman" w:hAnsi="Times New Roman" w:cs="Times New Roman"/>
+          <w:color w:val="000000" w:themeColor="text1"/>
+          <w:sz w:val="28"/>
+          <w:szCs w:val="28"/>
+          <w:lang w:val="uk-UA"/>
+        </w:rPr>
+      </w:pPr>
+      <w:proofErr w:type="spellStart"/>
+      <w:r>
+        <w:rPr>
+          <w:rFonts w:ascii="Times New Roman" w:hAnsi="Times New Roman" w:cs="Times New Roman"/>
+          <w:color w:val="000000" w:themeColor="text1"/>
+          <w:sz w:val="28"/>
+          <w:szCs w:val="28"/>
+          <w:lang w:val="uk-UA"/>
+        </w:rPr>
+        <w:t>Next</w:t>
+      </w:r>
+      <w:proofErr w:type="spellEnd"/>
+      <w:r>
+        <w:rPr>
+          <w:rFonts w:ascii="Times New Roman" w:hAnsi="Times New Roman" w:cs="Times New Roman"/>
+          <w:color w:val="000000" w:themeColor="text1"/>
+          <w:sz w:val="28"/>
+          <w:szCs w:val="28"/>
+          <w:lang w:val="uk-UA"/>
+        </w:rPr>
+        <w:t xml:space="preserve">, </w:t>
+      </w:r>
+      <w:proofErr w:type="spellStart"/>
+      <w:r>
+        <w:rPr>
+          <w:rFonts w:ascii="Times New Roman" w:hAnsi="Times New Roman" w:cs="Times New Roman"/>
+          <w:color w:val="000000" w:themeColor="text1"/>
+          <w:sz w:val="28"/>
+          <w:szCs w:val="28"/>
+          <w:lang w:val="uk-UA"/>
+        </w:rPr>
+        <w:t>go</w:t>
+      </w:r>
+      <w:proofErr w:type="spellEnd"/>
+      <w:r>
+        <w:rPr>
+          <w:rFonts w:ascii="Times New Roman" w:hAnsi="Times New Roman" w:cs="Times New Roman"/>
+          <w:color w:val="000000" w:themeColor="text1"/>
+          <w:sz w:val="28"/>
+          <w:szCs w:val="28"/>
+          <w:lang w:val="uk-UA"/>
+        </w:rPr>
+        <w:t xml:space="preserve"> </w:t>
+      </w:r>
+      <w:proofErr w:type="spellStart"/>
+      <w:r>
+        <w:rPr>
+          <w:rFonts w:ascii="Times New Roman" w:hAnsi="Times New Roman" w:cs="Times New Roman"/>
+          <w:color w:val="000000" w:themeColor="text1"/>
+          <w:sz w:val="28"/>
+          <w:szCs w:val="28"/>
+          <w:lang w:val="uk-UA"/>
+        </w:rPr>
+        <w:t>to</w:t>
+      </w:r>
+      <w:proofErr w:type="spellEnd"/>
+      <w:r>
+        <w:rPr>
+          <w:rFonts w:ascii="Times New Roman" w:hAnsi="Times New Roman" w:cs="Times New Roman"/>
+          <w:color w:val="000000" w:themeColor="text1"/>
+          <w:sz w:val="28"/>
+          <w:szCs w:val="28"/>
+          <w:lang w:val="uk-UA"/>
+        </w:rPr>
+        <w:t xml:space="preserve"> </w:t>
+      </w:r>
+      <w:proofErr w:type="spellStart"/>
+      <w:r>
+        <w:rPr>
+          <w:rFonts w:ascii="Times New Roman" w:hAnsi="Times New Roman" w:cs="Times New Roman"/>
+          <w:color w:val="000000" w:themeColor="text1"/>
+          <w:sz w:val="28"/>
+          <w:szCs w:val="28"/>
+          <w:lang w:val="uk-UA"/>
+        </w:rPr>
+        <w:t>the</w:t>
+      </w:r>
+      <w:proofErr w:type="spellEnd"/>
+      <w:r>
+        <w:rPr>
+          <w:rFonts w:ascii="Times New Roman" w:hAnsi="Times New Roman" w:cs="Times New Roman"/>
+          <w:color w:val="000000" w:themeColor="text1"/>
+          <w:sz w:val="28"/>
+          <w:szCs w:val="28"/>
+          <w:lang w:val="uk-UA"/>
+        </w:rPr>
+        <w:t xml:space="preserve"> </w:t>
+      </w:r>
+      <w:proofErr w:type="spellStart"/>
+      <w:r>
+        <w:rPr>
+          <w:rFonts w:ascii="Times New Roman" w:hAnsi="Times New Roman" w:cs="Times New Roman"/>
+          <w:color w:val="000000" w:themeColor="text1"/>
+          <w:sz w:val="28"/>
+          <w:szCs w:val="28"/>
+          <w:lang w:val="uk-UA"/>
+        </w:rPr>
+        <w:t>collaborat</w:t>
+      </w:r>
+      <w:r>
+        <w:rPr>
+          <w:rFonts w:ascii="Times New Roman" w:hAnsi="Times New Roman" w:cs="Times New Roman"/>
+          <w:color w:val="000000" w:themeColor="text1"/>
+          <w:sz w:val="28"/>
+          <w:szCs w:val="28"/>
+          <w:lang w:val="en-US"/>
+        </w:rPr>
+        <w:t>ors</w:t>
+      </w:r>
+      <w:proofErr w:type="spellEnd"/>
+      <w:r>
+        <w:rPr>
+          <w:rFonts w:ascii="Times New Roman" w:hAnsi="Times New Roman" w:cs="Times New Roman"/>
+          <w:color w:val="000000" w:themeColor="text1"/>
+          <w:sz w:val="28"/>
+          <w:szCs w:val="28"/>
+          <w:lang w:val="en-US"/>
+        </w:rPr>
+        <w:t xml:space="preserve"> </w:t>
+      </w:r>
+      <w:proofErr w:type="spellStart"/>
+      <w:r>
+        <w:rPr>
+          <w:rFonts w:ascii="Times New Roman" w:hAnsi="Times New Roman" w:cs="Times New Roman"/>
+          <w:color w:val="000000" w:themeColor="text1"/>
+          <w:sz w:val="28"/>
+          <w:szCs w:val="28"/>
+          <w:lang w:val="uk-UA"/>
+        </w:rPr>
+        <w:t>tab</w:t>
+      </w:r>
+      <w:proofErr w:type="spellEnd"/>
+    </w:p>
+    <w:p>
+      <w:pPr>
+        <w:ind w:left="75"/>
+        <w:rPr>
+          <w:rFonts w:ascii="Times New Roman" w:hAnsi="Times New Roman" w:cs="Times New Roman"/>
+          <w:b/>
+          <w:color w:val="000000" w:themeColor="text1"/>
+          <w:sz w:val="28"/>
+          <w:szCs w:val="28"/>
+          <w:lang w:val="en-US"/>
+        </w:rPr>
+      </w:pPr>
+      <w:r>
+        <w:rPr>
+          <w:rFonts w:ascii="Times New Roman" w:hAnsi="Times New Roman" w:cs="Times New Roman"/>
+          <w:noProof/>
+          <w:color w:val="000000" w:themeColor="text1"/>
+          <w:sz w:val="28"/>
+          <w:szCs w:val="28"/>
+          <w:lang w:val="uk-UA" w:eastAsia="uk-UA"/>
+        </w:rPr>
+        <w:lastRenderedPageBreak/>
+        <mc:AlternateContent>
+          <mc:Choice Requires="wps">
+            <w:drawing>
+              <wp:anchor distT="0" distB="0" distL="114300" distR="114300" simplePos="0" relativeHeight="251667456" behindDoc="0" locked="0" layoutInCell="1" allowOverlap="1" wp14:anchorId="70396000" wp14:editId="6424C2E7">
+                <wp:simplePos x="0" y="0"/>
+                <wp:positionH relativeFrom="column">
+                  <wp:posOffset>201873</wp:posOffset>
+                </wp:positionH>
+                <wp:positionV relativeFrom="paragraph">
+                  <wp:posOffset>823595</wp:posOffset>
+                </wp:positionV>
+                <wp:extent cx="866898" cy="261257"/>
+                <wp:effectExtent l="0" t="0" r="28575" b="24765"/>
+                <wp:wrapNone/>
+                <wp:docPr id="14" name="Овал 14"/>
+                <wp:cNvGraphicFramePr/>
+                <a:graphic xmlns:a="http://schemas.openxmlformats.org/drawingml/2006/main">
+                  <a:graphicData uri="http://schemas.microsoft.com/office/word/2010/wordprocessingShape">
+                    <wps:wsp>
+                      <wps:cNvSpPr/>
+                      <wps:spPr>
+                        <a:xfrm>
+                          <a:off x="0" y="0"/>
+                          <a:ext cx="866898" cy="261257"/>
+                        </a:xfrm>
+                        <a:prstGeom prst="ellipse">
+                          <a:avLst/>
+                        </a:prstGeom>
+                        <a:noFill/>
+                        <a:ln>
+                          <a:solidFill>
+                            <a:srgbClr val="C00000"/>
+                          </a:solidFill>
+                        </a:ln>
+                      </wps:spPr>
+                      <wps:style>
+                        <a:lnRef idx="2">
+                          <a:schemeClr val="accent1">
+                            <a:shade val="50000"/>
+                          </a:schemeClr>
+                        </a:lnRef>
+                        <a:fillRef idx="1">
+                          <a:schemeClr val="accent1"/>
+                        </a:fillRef>
+                        <a:effectRef idx="0">
+                          <a:schemeClr val="accent1"/>
+                        </a:effectRef>
+                        <a:fontRef idx="minor">
+                          <a:schemeClr val="lt1"/>
+                        </a:fontRef>
+                      </wps:style>
+                      <wps:txbx>
+                        <w:txbxContent>
+                          <w:p>
+                            <w:pPr>
+                              <w:jc w:val="center"/>
+                              <w:rPr>
+                                <w:lang w:val="en-US"/>
+                              </w:rPr>
+                            </w:pPr>
+                            <w:r>
+                              <w:rPr>
+                                <w:lang w:val="en-US"/>
+                              </w:rPr>
+                              <w:t>To do this, go to the settings of our repository</w:t>
+                            </w:r>
+                          </w:p>
+                        </w:txbxContent>
+                      </wps:txbx>
+                      <wps:bodyPr rot="0" spcFirstLastPara="0" vertOverflow="overflow" horzOverflow="overflow" vert="horz" wrap="square" lIns="91440" tIns="45720" rIns="91440" bIns="45720" numCol="1" spcCol="0" rtlCol="0" fromWordArt="0" anchor="ctr" anchorCtr="0" forceAA="0" compatLnSpc="1">
+                        <a:prstTxWarp prst="textNoShape">
+                          <a:avLst/>
+                        </a:prstTxWarp>
+                        <a:noAutofit/>
+                      </wps:bodyPr>
+                    </wps:wsp>
+                  </a:graphicData>
+                </a:graphic>
+                <wp14:sizeRelH relativeFrom="margin">
+                  <wp14:pctWidth>0</wp14:pctWidth>
+                </wp14:sizeRelH>
+                <wp14:sizeRelV relativeFrom="margin">
+                  <wp14:pctHeight>0</wp14:pctHeight>
+                </wp14:sizeRelV>
+              </wp:anchor>
+            </w:drawing>
+          </mc:Choice>
+          <mc:Fallback>
+            <w:pict>
+              <v:oval id="Овал 14" o:spid="_x0000_s1028" style="position:absolute;left:0;text-align:left;margin-left:15.9pt;margin-top:64.85pt;width:68.25pt;height:20.55pt;z-index:251667456;visibility:visible;mso-wrap-style:square;mso-width-percent:0;mso-height-percent:0;mso-wrap-distance-left:9pt;mso-wrap-distance-top:0;mso-wrap-distance-right:9pt;mso-wrap-distance-bottom:0;mso-position-horizontal:absolute;mso-position-horizontal-relative:text;mso-position-vertical:absolute;mso-position-vertical-relative:text;mso-width-percent:0;mso-height-percent:0;mso-width-relative:margin;mso-height-relative:margin;v-text-anchor:middle" o:gfxdata="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" filled="f" strokecolor="#c00000" strokeweight="2pt">
+                <v:textbox>
+                  <w:txbxContent>
+                    <w:p>
+                      <w:pPr>
+                        <w:jc w:val="center"/>
+                        <w:rPr>
+                          <w:lang w:val="en-US"/>
+                        </w:rPr>
+                      </w:pPr>
+                      <w:r>
+                        <w:rPr>
+                          <w:lang w:val="en-US"/>
+                        </w:rPr>
+                        <w:t>To do this, go to the settings of our repository</w:t>
+                      </w:r>
+                    </w:p>
+                  </w:txbxContent>
+                </v:textbox>
+              </v:oval>
+            </w:pict>
+          </mc:Fallback>
+        </mc:AlternateContent>
+      </w:r>
+      <w:r>
+        <w:rPr>
+          <w:noProof/>
+          <w:lang w:val="uk-UA" w:eastAsia="uk-UA"/>
+        </w:rPr>
+        <w:drawing>
+          <wp:inline distT="0" distB="0" distL="0" distR="0" wp14:anchorId="71560F20" wp14:editId="0D8F3E75">
+            <wp:extent cx="5940425" cy="2720983"/>
+            <wp:effectExtent l="0" t="0" r="3175" b="3175"/>
+            <wp:docPr id="12" name="Рисунок 12"/>
+            <wp:cNvGraphicFramePr>
+              <a:graphicFrameLocks xmlns:a="http://schemas.openxmlformats.org/drawingml/2006/main" noChangeAspect="1"/>
+            </wp:cNvGraphicFramePr>
+            <a:graphic xmlns:a="http://schemas.openxmlformats.org/drawingml/2006/main">
+              <a:graphicData uri="http://schemas.openxmlformats.org/drawingml/2006/picture">
+                <pic:pic xmlns:pic="http://schemas.openxmlformats.org/drawingml/2006/picture">
+                  <pic:nvPicPr>
+                    <pic:cNvPr id="0" name=""/>
+                    <pic:cNvPicPr/>
+                  </pic:nvPicPr>
+                  <pic:blipFill>
+                    <a:blip r:embed="rId13"/>
+                    <a:stretch>
+                      <a:fillRect/>
+                    </a:stretch>
+                  </pic:blipFill>
+                  <pic:spPr>
+                    <a:xfrm>
+                      <a:off x="0" y="0"/>
+                      <a:ext cx="5940425" cy="2720983"/>
+                    </a:xfrm>
+                    <a:prstGeom prst="rect">
+                      <a:avLst/>
+                    </a:prstGeom>
+                  </pic:spPr>
+                </pic:pic>
+              </a:graphicData>
+            </a:graphic>
+          </wp:inline>
+        </w:drawing>
+      </w:r>
+    </w:p>
+    <w:p>
+      <w:pPr>
+        <w:ind w:left="75"/>
+        <w:rPr>
+          <w:rFonts w:ascii="Times New Roman" w:hAnsi="Times New Roman" w:cs="Times New Roman"/>
+          <w:color w:val="000000" w:themeColor="text1"/>
+          <w:sz w:val="28"/>
+          <w:szCs w:val="28"/>
+          <w:lang w:val="uk-UA"/>
+        </w:rPr>
+      </w:pPr>
+      <w:proofErr w:type="spellStart"/>
+      <w:r>
+        <w:rPr>
+          <w:rFonts w:ascii="Times New Roman" w:hAnsi="Times New Roman" w:cs="Times New Roman"/>
+          <w:color w:val="000000" w:themeColor="text1"/>
+          <w:sz w:val="28"/>
+          <w:szCs w:val="28"/>
+          <w:lang w:val="uk-UA"/>
+        </w:rPr>
+        <w:t>We</w:t>
+      </w:r>
+      <w:proofErr w:type="spellEnd"/>
+      <w:r>
+        <w:rPr>
+          <w:rFonts w:ascii="Times New Roman" w:hAnsi="Times New Roman" w:cs="Times New Roman"/>
+          <w:color w:val="000000" w:themeColor="text1"/>
+          <w:sz w:val="28"/>
+          <w:szCs w:val="28"/>
+          <w:lang w:val="uk-UA"/>
+        </w:rPr>
+        <w:t xml:space="preserve"> </w:t>
+      </w:r>
+      <w:proofErr w:type="spellStart"/>
+      <w:r>
+        <w:rPr>
+          <w:rFonts w:ascii="Times New Roman" w:hAnsi="Times New Roman" w:cs="Times New Roman"/>
+          <w:color w:val="000000" w:themeColor="text1"/>
+          <w:sz w:val="28"/>
+          <w:szCs w:val="28"/>
+          <w:lang w:val="uk-UA"/>
+        </w:rPr>
+        <w:t>add</w:t>
+      </w:r>
+      <w:proofErr w:type="spellEnd"/>
+      <w:r>
+        <w:rPr>
+          <w:rFonts w:ascii="Times New Roman" w:hAnsi="Times New Roman" w:cs="Times New Roman"/>
+          <w:color w:val="000000" w:themeColor="text1"/>
+          <w:sz w:val="28"/>
+          <w:szCs w:val="28"/>
+          <w:lang w:val="uk-UA"/>
+        </w:rPr>
+        <w:t xml:space="preserve"> a </w:t>
+      </w:r>
+      <w:proofErr w:type="spellStart"/>
+      <w:r>
+        <w:rPr>
+          <w:rFonts w:ascii="Times New Roman" w:hAnsi="Times New Roman" w:cs="Times New Roman"/>
+          <w:color w:val="000000" w:themeColor="text1"/>
+          <w:sz w:val="28"/>
+          <w:szCs w:val="28"/>
+          <w:lang w:val="uk-UA"/>
+        </w:rPr>
+        <w:t>participant</w:t>
+      </w:r>
+      <w:proofErr w:type="spellEnd"/>
+      <w:r>
+        <w:rPr>
+          <w:rFonts w:ascii="Times New Roman" w:hAnsi="Times New Roman" w:cs="Times New Roman"/>
+          <w:color w:val="000000" w:themeColor="text1"/>
+          <w:sz w:val="28"/>
+          <w:szCs w:val="28"/>
+          <w:lang w:val="uk-UA"/>
+        </w:rPr>
+        <w:t xml:space="preserve"> </w:t>
+      </w:r>
+      <w:proofErr w:type="spellStart"/>
+      <w:r>
+        <w:rPr>
+          <w:rFonts w:ascii="Times New Roman" w:hAnsi="Times New Roman" w:cs="Times New Roman"/>
+          <w:color w:val="000000" w:themeColor="text1"/>
+          <w:sz w:val="28"/>
+          <w:szCs w:val="28"/>
+          <w:lang w:val="uk-UA"/>
+        </w:rPr>
+        <w:t>by</w:t>
+      </w:r>
+      <w:proofErr w:type="spellEnd"/>
+      <w:r>
+        <w:rPr>
+          <w:rFonts w:ascii="Times New Roman" w:hAnsi="Times New Roman" w:cs="Times New Roman"/>
+          <w:color w:val="000000" w:themeColor="text1"/>
+          <w:sz w:val="28"/>
+          <w:szCs w:val="28"/>
+          <w:lang w:val="uk-UA"/>
+        </w:rPr>
+        <w:t xml:space="preserve"> </w:t>
+      </w:r>
+      <w:proofErr w:type="spellStart"/>
+      <w:r>
+        <w:rPr>
+          <w:rFonts w:ascii="Times New Roman" w:hAnsi="Times New Roman" w:cs="Times New Roman"/>
+          <w:color w:val="000000" w:themeColor="text1"/>
+          <w:sz w:val="28"/>
+          <w:szCs w:val="28"/>
+          <w:lang w:val="uk-UA"/>
+        </w:rPr>
+        <w:t>entering</w:t>
+      </w:r>
+      <w:proofErr w:type="spellEnd"/>
+      <w:r>
+        <w:rPr>
+          <w:rFonts w:ascii="Times New Roman" w:hAnsi="Times New Roman" w:cs="Times New Roman"/>
+          <w:color w:val="000000" w:themeColor="text1"/>
+          <w:sz w:val="28"/>
+          <w:szCs w:val="28"/>
+          <w:lang w:val="uk-UA"/>
+        </w:rPr>
+        <w:t xml:space="preserve"> </w:t>
+      </w:r>
+      <w:proofErr w:type="spellStart"/>
+      <w:r>
+        <w:rPr>
+          <w:rFonts w:ascii="Times New Roman" w:hAnsi="Times New Roman" w:cs="Times New Roman"/>
+          <w:color w:val="000000" w:themeColor="text1"/>
+          <w:sz w:val="28"/>
+          <w:szCs w:val="28"/>
+          <w:lang w:val="uk-UA"/>
+        </w:rPr>
+        <w:t>one</w:t>
+      </w:r>
+      <w:proofErr w:type="spellEnd"/>
+      <w:r>
+        <w:rPr>
+          <w:rFonts w:ascii="Times New Roman" w:hAnsi="Times New Roman" w:cs="Times New Roman"/>
+          <w:color w:val="000000" w:themeColor="text1"/>
+          <w:sz w:val="28"/>
+          <w:szCs w:val="28"/>
+          <w:lang w:val="uk-UA"/>
+        </w:rPr>
+        <w:t xml:space="preserve"> </w:t>
+      </w:r>
+      <w:proofErr w:type="spellStart"/>
+      <w:r>
+        <w:rPr>
+          <w:rFonts w:ascii="Times New Roman" w:hAnsi="Times New Roman" w:cs="Times New Roman"/>
+          <w:color w:val="000000" w:themeColor="text1"/>
+          <w:sz w:val="28"/>
+          <w:szCs w:val="28"/>
+          <w:lang w:val="uk-UA"/>
+        </w:rPr>
+        <w:t>of</w:t>
+      </w:r>
+      <w:proofErr w:type="spellEnd"/>
+      <w:r>
+        <w:rPr>
+          <w:rFonts w:ascii="Times New Roman" w:hAnsi="Times New Roman" w:cs="Times New Roman"/>
+          <w:color w:val="000000" w:themeColor="text1"/>
+          <w:sz w:val="28"/>
+          <w:szCs w:val="28"/>
+          <w:lang w:val="uk-UA"/>
+        </w:rPr>
+        <w:t xml:space="preserve"> </w:t>
+      </w:r>
+      <w:proofErr w:type="spellStart"/>
+      <w:r>
+        <w:rPr>
+          <w:rFonts w:ascii="Times New Roman" w:hAnsi="Times New Roman" w:cs="Times New Roman"/>
+          <w:color w:val="000000" w:themeColor="text1"/>
+          <w:sz w:val="28"/>
+          <w:szCs w:val="28"/>
+          <w:lang w:val="uk-UA"/>
+        </w:rPr>
+        <w:t>his</w:t>
+      </w:r>
+      <w:proofErr w:type="spellEnd"/>
+      <w:r>
+        <w:rPr>
+          <w:rFonts w:ascii="Times New Roman" w:hAnsi="Times New Roman" w:cs="Times New Roman"/>
+          <w:color w:val="000000" w:themeColor="text1"/>
+          <w:sz w:val="28"/>
+          <w:szCs w:val="28"/>
+          <w:lang w:val="uk-UA"/>
+        </w:rPr>
+        <w:t xml:space="preserve"> </w:t>
+      </w:r>
+      <w:proofErr w:type="spellStart"/>
+      <w:r>
+        <w:rPr>
+          <w:rFonts w:ascii="Times New Roman" w:hAnsi="Times New Roman" w:cs="Times New Roman"/>
+          <w:color w:val="000000" w:themeColor="text1"/>
+          <w:sz w:val="28"/>
+          <w:szCs w:val="28"/>
+          <w:lang w:val="uk-UA"/>
+        </w:rPr>
+        <w:t>identifiers</w:t>
+      </w:r>
+      <w:proofErr w:type="spellEnd"/>
+      <w:r>
+        <w:rPr>
+          <w:rFonts w:ascii="Times New Roman" w:hAnsi="Times New Roman" w:cs="Times New Roman"/>
+          <w:color w:val="000000" w:themeColor="text1"/>
+          <w:sz w:val="28"/>
+          <w:szCs w:val="28"/>
+          <w:lang w:val="uk-UA"/>
+        </w:rPr>
+        <w:t xml:space="preserve"> </w:t>
+      </w:r>
+      <w:proofErr w:type="spellStart"/>
+      <w:r>
+        <w:rPr>
+          <w:rFonts w:ascii="Times New Roman" w:hAnsi="Times New Roman" w:cs="Times New Roman"/>
+          <w:color w:val="000000" w:themeColor="text1"/>
+          <w:sz w:val="28"/>
+          <w:szCs w:val="28"/>
+          <w:lang w:val="uk-UA"/>
+        </w:rPr>
+        <w:t>indicated</w:t>
+      </w:r>
+      <w:proofErr w:type="spellEnd"/>
+      <w:r>
+        <w:rPr>
+          <w:rFonts w:ascii="Times New Roman" w:hAnsi="Times New Roman" w:cs="Times New Roman"/>
+          <w:color w:val="000000" w:themeColor="text1"/>
+          <w:sz w:val="28"/>
+          <w:szCs w:val="28"/>
+          <w:lang w:val="uk-UA"/>
+        </w:rPr>
+        <w:t xml:space="preserve"> </w:t>
+      </w:r>
+      <w:proofErr w:type="spellStart"/>
+      <w:r>
+        <w:rPr>
+          <w:rFonts w:ascii="Times New Roman" w:hAnsi="Times New Roman" w:cs="Times New Roman"/>
+          <w:color w:val="000000" w:themeColor="text1"/>
+          <w:sz w:val="28"/>
+          <w:szCs w:val="28"/>
+          <w:lang w:val="uk-UA"/>
+        </w:rPr>
+        <w:t>on</w:t>
+      </w:r>
+      <w:proofErr w:type="spellEnd"/>
+      <w:r>
+        <w:rPr>
+          <w:rFonts w:ascii="Times New Roman" w:hAnsi="Times New Roman" w:cs="Times New Roman"/>
+          <w:color w:val="000000" w:themeColor="text1"/>
+          <w:sz w:val="28"/>
+          <w:szCs w:val="28"/>
+          <w:lang w:val="uk-UA"/>
+        </w:rPr>
+        <w:t xml:space="preserve"> </w:t>
+      </w:r>
+      <w:proofErr w:type="spellStart"/>
+      <w:r>
+        <w:rPr>
+          <w:rFonts w:ascii="Times New Roman" w:hAnsi="Times New Roman" w:cs="Times New Roman"/>
+          <w:color w:val="000000" w:themeColor="text1"/>
+          <w:sz w:val="28"/>
+          <w:szCs w:val="28"/>
+          <w:lang w:val="uk-UA"/>
+        </w:rPr>
+        <w:t>the</w:t>
+      </w:r>
+      <w:proofErr w:type="spellEnd"/>
+      <w:r>
+        <w:rPr>
+          <w:rFonts w:ascii="Times New Roman" w:hAnsi="Times New Roman" w:cs="Times New Roman"/>
+          <w:color w:val="000000" w:themeColor="text1"/>
+          <w:sz w:val="28"/>
+          <w:szCs w:val="28"/>
+          <w:lang w:val="uk-UA"/>
+        </w:rPr>
+        <w:t xml:space="preserve"> </w:t>
+      </w:r>
+      <w:proofErr w:type="spellStart"/>
+      <w:r>
+        <w:rPr>
+          <w:rFonts w:ascii="Times New Roman" w:hAnsi="Times New Roman" w:cs="Times New Roman"/>
+          <w:color w:val="000000" w:themeColor="text1"/>
+          <w:sz w:val="28"/>
+          <w:szCs w:val="28"/>
+          <w:lang w:val="uk-UA"/>
+        </w:rPr>
+        <w:t>screen</w:t>
+      </w:r>
+      <w:proofErr w:type="spellEnd"/>
+      <w:r>
+        <w:rPr>
+          <w:rFonts w:ascii="Times New Roman" w:hAnsi="Times New Roman" w:cs="Times New Roman"/>
+          <w:color w:val="000000" w:themeColor="text1"/>
+          <w:sz w:val="28"/>
+          <w:szCs w:val="28"/>
+          <w:lang w:val="uk-UA"/>
+        </w:rPr>
+        <w:t>.</w:t>
+      </w:r>
+    </w:p>
+    <w:p>
+      <w:pPr>
+        <w:ind w:left="75"/>
+        <w:rPr>
+          <w:rFonts w:ascii="Times New Roman" w:hAnsi="Times New Roman" w:cs="Times New Roman"/>
+          <w:b/>
+          <w:color w:val="000000" w:themeColor="text1"/>
+          <w:sz w:val="28"/>
+          <w:szCs w:val="28"/>
+          <w:lang w:val="uk-UA"/>
+        </w:rPr>
+      </w:pPr>
+      <w:r>
+        <w:rPr>
+          <w:rFonts w:ascii="Times New Roman" w:hAnsi="Times New Roman" w:cs="Times New Roman"/>
+          <w:noProof/>
+          <w:color w:val="000000" w:themeColor="text1"/>
+          <w:sz w:val="28"/>
+          <w:szCs w:val="28"/>
+          <w:lang w:val="uk-UA" w:eastAsia="uk-UA"/>
+        </w:rPr>
+        <mc:AlternateContent>
+          <mc:Choice Requires="wps">
+            <w:drawing>
+              <wp:anchor distT="0" distB="0" distL="114300" distR="114300" simplePos="0" relativeHeight="251669504" behindDoc="0" locked="0" layoutInCell="1" allowOverlap="1" wp14:anchorId="468B4E78" wp14:editId="694E31A6">
+                <wp:simplePos x="0" y="0"/>
+                <wp:positionH relativeFrom="column">
+                  <wp:posOffset>3001777</wp:posOffset>
+                </wp:positionH>
+                <wp:positionV relativeFrom="paragraph">
+                  <wp:posOffset>2469804</wp:posOffset>
+                </wp:positionV>
+                <wp:extent cx="866775" cy="260985"/>
+                <wp:effectExtent l="0" t="0" r="28575" b="24765"/>
+                <wp:wrapNone/>
+                <wp:docPr id="17" name="Овал 17"/>
+                <wp:cNvGraphicFramePr/>
+                <a:graphic xmlns:a="http://schemas.openxmlformats.org/drawingml/2006/main">
+                  <a:graphicData uri="http://schemas.microsoft.com/office/word/2010/wordprocessingShape">
+                    <wps:wsp>
+                      <wps:cNvSpPr/>
+                      <wps:spPr>
+                        <a:xfrm>
+                          <a:off x="0" y="0"/>
+                          <a:ext cx="866775" cy="260985"/>
+                        </a:xfrm>
+                        <a:prstGeom prst="ellipse">
+                          <a:avLst/>
+                        </a:prstGeom>
+                        <a:noFill/>
+                        <a:ln>
+                          <a:solidFill>
+                            <a:srgbClr val="C00000"/>
+                          </a:solidFill>
+                        </a:ln>
+                      </wps:spPr>
+                      <wps:style>
+                        <a:lnRef idx="2">
+                          <a:schemeClr val="accent1">
+                            <a:shade val="50000"/>
+                          </a:schemeClr>
+                        </a:lnRef>
+                        <a:fillRef idx="1">
+                          <a:schemeClr val="accent1"/>
+                        </a:fillRef>
+                        <a:effectRef idx="0">
+                          <a:schemeClr val="accent1"/>
+                        </a:effectRef>
+                        <a:fontRef idx="minor">
+                          <a:schemeClr val="lt1"/>
+                        </a:fontRef>
+                      </wps:style>
+                      <wps:txbx>
+                        <w:txbxContent>
+                          <w:p>
+                            <w:pPr>
+                              <w:jc w:val="center"/>
+                              <w:rPr>
+                                <w:lang w:val="en-US"/>
+                              </w:rPr>
+                            </w:pPr>
+                            <w:r>
+                              <w:rPr>
+                                <w:lang w:val="en-US"/>
+                              </w:rPr>
+                              <w:t>To do this, go to the settings of our repository</w:t>
+                            </w:r>
+                          </w:p>
+                        </w:txbxContent>
+                      </wps:txbx>
+                      <wps:bodyPr rot="0" spcFirstLastPara="0" vertOverflow="overflow" horzOverflow="overflow" vert="horz" wrap="square" lIns="91440" tIns="45720" rIns="91440" bIns="45720" numCol="1" spcCol="0" rtlCol="0" fromWordArt="0" anchor="ctr" anchorCtr="0" forceAA="0" compatLnSpc="1">
+                        <a:prstTxWarp prst="textNoShape">
+                          <a:avLst/>
+                        </a:prstTxWarp>
+                        <a:noAutofit/>
+                      </wps:bodyPr>
+                    </wps:wsp>
+                  </a:graphicData>
+                </a:graphic>
+                <wp14:sizeRelH relativeFrom="margin">
+                  <wp14:pctWidth>0</wp14:pctWidth>
+                </wp14:sizeRelH>
+                <wp14:sizeRelV relativeFrom="margin">
+                  <wp14:pctHeight>0</wp14:pctHeight>
+                </wp14:sizeRelV>
+              </wp:anchor>
+            </w:drawing>
+          </mc:Choice>
+          <mc:Fallback>
+            <w:pict>
+              <v:oval id="Овал 17" o:spid="_x0000_s1029" style="position:absolute;left:0;text-align:left;margin-left:236.35pt;margin-top:194.45pt;width:68.25pt;height:20.55pt;z-index:251669504;visibility:visible;mso-wrap-style:square;mso-width-percent:0;mso-height-percent:0;mso-wrap-distance-left:9pt;mso-wrap-distance-top:0;mso-wrap-distance-right:9pt;mso-wrap-distance-bottom:0;mso-position-horizontal:absolute;mso-position-horizontal-relative:text;mso-position-vertical:absolute;mso-position-vertical-relative:text;mso-width-percent:0;mso-height-percent:0;mso-width-relative:margin;mso-height-relative:margin;v-text-anchor:middle" o:gfxdata="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" filled="f" strokecolor="#c00000" strokeweight="2pt">
+                <v:textbox>
+                  <w:txbxContent>
+                    <w:p>
+                      <w:pPr>
+                        <w:jc w:val="center"/>
+                        <w:rPr>
+                          <w:lang w:val="en-US"/>
+                        </w:rPr>
+                      </w:pPr>
+                      <w:r>
+                        <w:rPr>
+                          <w:lang w:val="en-US"/>
+                        </w:rPr>
+                        <w:t>To do this, go to the settings of our repository</w:t>
+                      </w:r>
+                    </w:p>
+                  </w:txbxContent>
+                </v:textbox>
+              </v:oval>
+            </w:pict>
+          </mc:Fallback>
+        </mc:AlternateContent>
+      </w:r>
+      <w:r>
+        <w:rPr>
+          <w:noProof/>
+          <w:lang w:val="uk-UA" w:eastAsia="uk-UA"/>
+        </w:rPr>
+        <w:drawing>
+          <wp:inline distT="0" distB="0" distL="0" distR="0" wp14:anchorId="156ABE6B" wp14:editId="4065668D">
+            <wp:extent cx="5940425" cy="2792104"/>
+            <wp:effectExtent l="0" t="0" r="3175" b="8255"/>
+            <wp:docPr id="15" name="Рисунок 15"/>
+            <wp:cNvGraphicFramePr>
+              <a:graphicFrameLocks xmlns:a="http://schemas.openxmlformats.org/drawingml/2006/main" noChangeAspect="1"/>
+            </wp:cNvGraphicFramePr>
+            <a:graphic xmlns:a="http://schemas.openxmlformats.org/drawingml/2006/main">
+              <a:graphicData uri="http://schemas.openxmlformats.org/drawingml/2006/picture">
+                <pic:pic xmlns:pic="http://schemas.openxmlformats.org/drawingml/2006/picture">
+                  <pic:nvPicPr>
+                    <pic:cNvPr id="0" name=""/>
+                    <pic:cNvPicPr/>
+                  </pic:nvPicPr>
+                  <pic:blipFill>
+                    <a:blip r:embed="rId14"/>
+                    <a:stretch>
+                      <a:fillRect/>
+                    </a:stretch>
+                  </pic:blipFill>
+                  <pic:spPr>
+                    <a:xfrm>
+                      <a:off x="0" y="0"/>
+                      <a:ext cx="5940425" cy="2792104"/>
+                    </a:xfrm>
+                    <a:prstGeom prst="rect">
+                      <a:avLst/>
+                    </a:prstGeom>
+                  </pic:spPr>
+                </pic:pic>
+              </a:graphicData>
+            </a:graphic>
+          </wp:inline>
+        </w:drawing>
+      </w:r>
+    </w:p>
+    <w:p>
+      <w:pPr>
+        <w:ind w:left="75"/>
+        <w:rPr>
+          <w:rFonts w:ascii="Times New Roman" w:hAnsi="Times New Roman" w:cs="Times New Roman"/>
+          <w:b/>
+          <w:color w:val="000000" w:themeColor="text1"/>
+          <w:sz w:val="28"/>
+          <w:szCs w:val="28"/>
+          <w:lang w:val="uk-UA"/>
+        </w:rPr>
+      </w:pPr>
+    </w:p>
+    <w:p>
+      <w:pPr>
+        <w:ind w:left="75"/>
+        <w:rPr>
+          <w:rFonts w:ascii="Times New Roman" w:hAnsi="Times New Roman" w:cs="Times New Roman"/>
+          <w:b/>
+          <w:color w:val="000000" w:themeColor="text1"/>
+          <w:sz w:val="28"/>
+          <w:szCs w:val="28"/>
+          <w:lang w:val="uk-UA"/>
+        </w:rPr>
+      </w:pPr>
+      <w:r>
+        <w:rPr>
+          <w:noProof/>
+          <w:lang w:val="uk-UA" w:eastAsia="uk-UA"/>
+        </w:rPr>
+        <w:drawing>
+          <wp:inline distT="0" distB="0" distL="0" distR="0" wp14:anchorId="1C24BB3C" wp14:editId="7EA53950">
+            <wp:extent cx="4381995" cy="1784637"/>
+            <wp:effectExtent l="0" t="0" r="0" b="6350"/>
+            <wp:docPr id="16" name="Рисунок 16"/>
+            <wp:cNvGraphicFramePr>
+              <a:graphicFrameLocks xmlns:a="http://schemas.openxmlformats.org/drawingml/2006/main" noChangeAspect="1"/>
+            </wp:cNvGraphicFramePr>
+            <a:graphic xmlns:a="http://schemas.openxmlformats.org/drawingml/2006/main">
+              <a:graphicData uri="http://schemas.openxmlformats.org/drawingml/2006/picture">
+                <pic:pic xmlns:pic="http://schemas.openxmlformats.org/drawingml/2006/picture">
+                  <pic:nvPicPr>
+                    <pic:cNvPr id="0" name=""/>
+                    <pic:cNvPicPr/>
+                  </pic:nvPicPr>
+                  <pic:blipFill>
+                    <a:blip r:embed="rId15"/>
+                    <a:stretch>
+                      <a:fillRect/>
+                    </a:stretch>
+                  </pic:blipFill>
+                  <pic:spPr>
+                    <a:xfrm>
+                      <a:off x="0" y="0"/>
+                      <a:ext cx="4382397" cy="1784801"/>
+                    </a:xfrm>
+                    <a:prstGeom prst="rect">
+                      <a:avLst/>
+                    </a:prstGeom>
+                  </pic:spPr>
+                </pic:pic>
+              </a:graphicData>
+            </a:graphic>
+          </wp:inline>
+        </w:drawing>
+      </w:r>
+    </w:p>
+    <w:p>
+      <w:pPr>
+        <w:ind w:left="75"/>
+        <w:rPr>
+          <w:rFonts w:ascii="Times New Roman" w:hAnsi="Times New Roman" w:cs="Times New Roman"/>
+          <w:color w:val="000000" w:themeColor="text1"/>
+          <w:sz w:val="28"/>
+          <w:szCs w:val="28"/>
+          <w:lang w:val="uk-UA"/>
+        </w:rPr>
+      </w:pPr>
+      <w:proofErr w:type="spellStart"/>
+      <w:r>
+        <w:rPr>
+          <w:rFonts w:ascii="Times New Roman" w:hAnsi="Times New Roman" w:cs="Times New Roman"/>
+          <w:color w:val="000000" w:themeColor="text1"/>
+          <w:sz w:val="28"/>
+          <w:szCs w:val="28"/>
+          <w:lang w:val="uk-UA"/>
+        </w:rPr>
+        <w:t>The</w:t>
+      </w:r>
+      <w:proofErr w:type="spellEnd"/>
+      <w:r>
+        <w:rPr>
+          <w:rFonts w:ascii="Times New Roman" w:hAnsi="Times New Roman" w:cs="Times New Roman"/>
+          <w:color w:val="000000" w:themeColor="text1"/>
+          <w:sz w:val="28"/>
+          <w:szCs w:val="28"/>
+          <w:lang w:val="uk-UA"/>
+        </w:rPr>
+        <w:t xml:space="preserve"> </w:t>
+      </w:r>
+      <w:proofErr w:type="spellStart"/>
+      <w:r>
+        <w:rPr>
+          <w:rFonts w:ascii="Times New Roman" w:hAnsi="Times New Roman" w:cs="Times New Roman"/>
+          <w:color w:val="000000" w:themeColor="text1"/>
+          <w:sz w:val="28"/>
+          <w:szCs w:val="28"/>
+          <w:lang w:val="uk-UA"/>
+        </w:rPr>
+        <w:t>member</w:t>
+      </w:r>
+      <w:proofErr w:type="spellEnd"/>
+      <w:r>
+        <w:rPr>
+          <w:rFonts w:ascii="Times New Roman" w:hAnsi="Times New Roman" w:cs="Times New Roman"/>
+          <w:color w:val="000000" w:themeColor="text1"/>
+          <w:sz w:val="28"/>
+          <w:szCs w:val="28"/>
+          <w:lang w:val="uk-UA"/>
+        </w:rPr>
+        <w:t xml:space="preserve"> </w:t>
+      </w:r>
+      <w:proofErr w:type="spellStart"/>
+      <w:r>
+        <w:rPr>
+          <w:rFonts w:ascii="Times New Roman" w:hAnsi="Times New Roman" w:cs="Times New Roman"/>
+          <w:color w:val="000000" w:themeColor="text1"/>
+          <w:sz w:val="28"/>
+          <w:szCs w:val="28"/>
+          <w:lang w:val="uk-UA"/>
+        </w:rPr>
+        <w:t>you</w:t>
+      </w:r>
+      <w:proofErr w:type="spellEnd"/>
+      <w:r>
+        <w:rPr>
+          <w:rFonts w:ascii="Times New Roman" w:hAnsi="Times New Roman" w:cs="Times New Roman"/>
+          <w:color w:val="000000" w:themeColor="text1"/>
+          <w:sz w:val="28"/>
+          <w:szCs w:val="28"/>
+          <w:lang w:val="uk-UA"/>
+        </w:rPr>
+        <w:t xml:space="preserve"> </w:t>
+      </w:r>
+      <w:proofErr w:type="spellStart"/>
+      <w:r>
+        <w:rPr>
+          <w:rFonts w:ascii="Times New Roman" w:hAnsi="Times New Roman" w:cs="Times New Roman"/>
+          <w:color w:val="000000" w:themeColor="text1"/>
+          <w:sz w:val="28"/>
+          <w:szCs w:val="28"/>
+          <w:lang w:val="uk-UA"/>
+        </w:rPr>
+        <w:t>want</w:t>
+      </w:r>
+      <w:proofErr w:type="spellEnd"/>
+      <w:r>
+        <w:rPr>
+          <w:rFonts w:ascii="Times New Roman" w:hAnsi="Times New Roman" w:cs="Times New Roman"/>
+          <w:color w:val="000000" w:themeColor="text1"/>
+          <w:sz w:val="28"/>
+          <w:szCs w:val="28"/>
+          <w:lang w:val="uk-UA"/>
+        </w:rPr>
+        <w:t xml:space="preserve"> </w:t>
+      </w:r>
+      <w:proofErr w:type="spellStart"/>
+      <w:r>
+        <w:rPr>
+          <w:rFonts w:ascii="Times New Roman" w:hAnsi="Times New Roman" w:cs="Times New Roman"/>
+          <w:color w:val="000000" w:themeColor="text1"/>
+          <w:sz w:val="28"/>
+          <w:szCs w:val="28"/>
+          <w:lang w:val="uk-UA"/>
+        </w:rPr>
+        <w:t>to</w:t>
+      </w:r>
+      <w:proofErr w:type="spellEnd"/>
+      <w:r>
+        <w:rPr>
+          <w:rFonts w:ascii="Times New Roman" w:hAnsi="Times New Roman" w:cs="Times New Roman"/>
+          <w:color w:val="000000" w:themeColor="text1"/>
+          <w:sz w:val="28"/>
+          <w:szCs w:val="28"/>
+          <w:lang w:val="uk-UA"/>
+        </w:rPr>
+        <w:t xml:space="preserve"> </w:t>
+      </w:r>
+      <w:proofErr w:type="spellStart"/>
+      <w:r>
+        <w:rPr>
+          <w:rFonts w:ascii="Times New Roman" w:hAnsi="Times New Roman" w:cs="Times New Roman"/>
+          <w:color w:val="000000" w:themeColor="text1"/>
+          <w:sz w:val="28"/>
+          <w:szCs w:val="28"/>
+          <w:lang w:val="uk-UA"/>
+        </w:rPr>
+        <w:t>add</w:t>
+      </w:r>
+      <w:proofErr w:type="spellEnd"/>
+      <w:r>
+        <w:rPr>
+          <w:rFonts w:ascii="Times New Roman" w:hAnsi="Times New Roman" w:cs="Times New Roman"/>
+          <w:color w:val="000000" w:themeColor="text1"/>
+          <w:sz w:val="28"/>
+          <w:szCs w:val="28"/>
+          <w:lang w:val="uk-UA"/>
+        </w:rPr>
+        <w:t xml:space="preserve"> </w:t>
+      </w:r>
+      <w:proofErr w:type="spellStart"/>
+      <w:r>
+        <w:rPr>
+          <w:rFonts w:ascii="Times New Roman" w:hAnsi="Times New Roman" w:cs="Times New Roman"/>
+          <w:color w:val="000000" w:themeColor="text1"/>
+          <w:sz w:val="28"/>
+          <w:szCs w:val="28"/>
+          <w:lang w:val="uk-UA"/>
+        </w:rPr>
+        <w:t>will</w:t>
+      </w:r>
+      <w:proofErr w:type="spellEnd"/>
+      <w:r>
+        <w:rPr>
+          <w:rFonts w:ascii="Times New Roman" w:hAnsi="Times New Roman" w:cs="Times New Roman"/>
+          <w:color w:val="000000" w:themeColor="text1"/>
+          <w:sz w:val="28"/>
+          <w:szCs w:val="28"/>
+          <w:lang w:val="uk-UA"/>
+        </w:rPr>
+        <w:t xml:space="preserve"> </w:t>
+      </w:r>
+      <w:proofErr w:type="spellStart"/>
+      <w:r>
+        <w:rPr>
+          <w:rFonts w:ascii="Times New Roman" w:hAnsi="Times New Roman" w:cs="Times New Roman"/>
+          <w:color w:val="000000" w:themeColor="text1"/>
+          <w:sz w:val="28"/>
+          <w:szCs w:val="28"/>
+          <w:lang w:val="uk-UA"/>
+        </w:rPr>
+        <w:t>receive</w:t>
+      </w:r>
+      <w:proofErr w:type="spellEnd"/>
+      <w:r>
+        <w:rPr>
+          <w:rFonts w:ascii="Times New Roman" w:hAnsi="Times New Roman" w:cs="Times New Roman"/>
+          <w:color w:val="000000" w:themeColor="text1"/>
+          <w:sz w:val="28"/>
+          <w:szCs w:val="28"/>
+          <w:lang w:val="uk-UA"/>
+        </w:rPr>
+        <w:t xml:space="preserve"> a </w:t>
+      </w:r>
+      <w:proofErr w:type="spellStart"/>
+      <w:r>
+        <w:rPr>
+          <w:rFonts w:ascii="Times New Roman" w:hAnsi="Times New Roman" w:cs="Times New Roman"/>
+          <w:color w:val="000000" w:themeColor="text1"/>
+          <w:sz w:val="28"/>
+          <w:szCs w:val="28"/>
+          <w:lang w:val="uk-UA"/>
+        </w:rPr>
+        <w:t>request</w:t>
+      </w:r>
+      <w:proofErr w:type="spellEnd"/>
+      <w:r>
+        <w:rPr>
+          <w:rFonts w:ascii="Times New Roman" w:hAnsi="Times New Roman" w:cs="Times New Roman"/>
+          <w:color w:val="000000" w:themeColor="text1"/>
+          <w:sz w:val="28"/>
+          <w:szCs w:val="28"/>
+          <w:lang w:val="uk-UA"/>
+        </w:rPr>
+        <w:t xml:space="preserve"> </w:t>
+      </w:r>
+      <w:proofErr w:type="spellStart"/>
+      <w:r>
+        <w:rPr>
+          <w:rFonts w:ascii="Times New Roman" w:hAnsi="Times New Roman" w:cs="Times New Roman"/>
+          <w:color w:val="000000" w:themeColor="text1"/>
+          <w:sz w:val="28"/>
+          <w:szCs w:val="28"/>
+          <w:lang w:val="uk-UA"/>
+        </w:rPr>
+        <w:t>to</w:t>
+      </w:r>
+      <w:proofErr w:type="spellEnd"/>
+      <w:r>
+        <w:rPr>
+          <w:rFonts w:ascii="Times New Roman" w:hAnsi="Times New Roman" w:cs="Times New Roman"/>
+          <w:color w:val="000000" w:themeColor="text1"/>
+          <w:sz w:val="28"/>
+          <w:szCs w:val="28"/>
+          <w:lang w:val="uk-UA"/>
+        </w:rPr>
+        <w:t xml:space="preserve"> </w:t>
+      </w:r>
+      <w:proofErr w:type="spellStart"/>
+      <w:r>
+        <w:rPr>
+          <w:rFonts w:ascii="Times New Roman" w:hAnsi="Times New Roman" w:cs="Times New Roman"/>
+          <w:color w:val="000000" w:themeColor="text1"/>
+          <w:sz w:val="28"/>
+          <w:szCs w:val="28"/>
+          <w:lang w:val="uk-UA"/>
+        </w:rPr>
+        <w:t>create</w:t>
+      </w:r>
+      <w:proofErr w:type="spellEnd"/>
+      <w:r>
+        <w:rPr>
+          <w:rFonts w:ascii="Times New Roman" w:hAnsi="Times New Roman" w:cs="Times New Roman"/>
+          <w:color w:val="000000" w:themeColor="text1"/>
+          <w:sz w:val="28"/>
+          <w:szCs w:val="28"/>
+          <w:lang w:val="uk-UA"/>
+        </w:rPr>
+        <w:t xml:space="preserve"> a </w:t>
+      </w:r>
+      <w:proofErr w:type="spellStart"/>
+      <w:r>
+        <w:rPr>
+          <w:rFonts w:ascii="Times New Roman" w:hAnsi="Times New Roman" w:cs="Times New Roman"/>
+          <w:color w:val="000000" w:themeColor="text1"/>
+          <w:sz w:val="28"/>
+          <w:szCs w:val="28"/>
+          <w:lang w:val="uk-UA"/>
+        </w:rPr>
+        <w:t>collaboration</w:t>
+      </w:r>
+      <w:proofErr w:type="spellEnd"/>
+      <w:r>
+        <w:rPr>
+          <w:rFonts w:ascii="Times New Roman" w:hAnsi="Times New Roman" w:cs="Times New Roman"/>
+          <w:color w:val="000000" w:themeColor="text1"/>
+          <w:sz w:val="28"/>
+          <w:szCs w:val="28"/>
+          <w:lang w:val="uk-UA"/>
+        </w:rPr>
+        <w:t xml:space="preserve">. </w:t>
+      </w:r>
+      <w:proofErr w:type="spellStart"/>
+      <w:r>
+        <w:rPr>
+          <w:rFonts w:ascii="Times New Roman" w:hAnsi="Times New Roman" w:cs="Times New Roman"/>
+          <w:color w:val="000000" w:themeColor="text1"/>
+          <w:sz w:val="28"/>
+          <w:szCs w:val="28"/>
+          <w:lang w:val="uk-UA"/>
+        </w:rPr>
+        <w:t>After</w:t>
+      </w:r>
+      <w:proofErr w:type="spellEnd"/>
+      <w:r>
+        <w:rPr>
+          <w:rFonts w:ascii="Times New Roman" w:hAnsi="Times New Roman" w:cs="Times New Roman"/>
+          <w:color w:val="000000" w:themeColor="text1"/>
+          <w:sz w:val="28"/>
+          <w:szCs w:val="28"/>
+          <w:lang w:val="uk-UA"/>
+        </w:rPr>
+        <w:t xml:space="preserve"> </w:t>
+      </w:r>
+      <w:proofErr w:type="spellStart"/>
+      <w:r>
+        <w:rPr>
+          <w:rFonts w:ascii="Times New Roman" w:hAnsi="Times New Roman" w:cs="Times New Roman"/>
+          <w:color w:val="000000" w:themeColor="text1"/>
+          <w:sz w:val="28"/>
+          <w:szCs w:val="28"/>
+          <w:lang w:val="uk-UA"/>
+        </w:rPr>
+        <w:t>confirmation</w:t>
+      </w:r>
+      <w:proofErr w:type="spellEnd"/>
+      <w:r>
+        <w:rPr>
+          <w:rFonts w:ascii="Times New Roman" w:hAnsi="Times New Roman" w:cs="Times New Roman"/>
+          <w:color w:val="000000" w:themeColor="text1"/>
+          <w:sz w:val="28"/>
+          <w:szCs w:val="28"/>
+          <w:lang w:val="uk-UA"/>
+        </w:rPr>
+        <w:t xml:space="preserve">, </w:t>
+      </w:r>
+      <w:proofErr w:type="spellStart"/>
+      <w:r>
+        <w:rPr>
+          <w:rFonts w:ascii="Times New Roman" w:hAnsi="Times New Roman" w:cs="Times New Roman"/>
+          <w:color w:val="000000" w:themeColor="text1"/>
+          <w:sz w:val="28"/>
+          <w:szCs w:val="28"/>
+          <w:lang w:val="uk-UA"/>
+        </w:rPr>
+        <w:t>the</w:t>
+      </w:r>
+      <w:proofErr w:type="spellEnd"/>
+      <w:r>
+        <w:rPr>
+          <w:rFonts w:ascii="Times New Roman" w:hAnsi="Times New Roman" w:cs="Times New Roman"/>
+          <w:color w:val="000000" w:themeColor="text1"/>
+          <w:sz w:val="28"/>
+          <w:szCs w:val="28"/>
+          <w:lang w:val="uk-UA"/>
+        </w:rPr>
+        <w:t xml:space="preserve"> </w:t>
+      </w:r>
+      <w:proofErr w:type="spellStart"/>
+      <w:r>
+        <w:rPr>
+          <w:rFonts w:ascii="Times New Roman" w:hAnsi="Times New Roman" w:cs="Times New Roman"/>
+          <w:color w:val="000000" w:themeColor="text1"/>
+          <w:sz w:val="28"/>
+          <w:szCs w:val="28"/>
+          <w:lang w:val="uk-UA"/>
+        </w:rPr>
+        <w:t>participant</w:t>
+      </w:r>
+      <w:proofErr w:type="spellEnd"/>
+      <w:r>
+        <w:rPr>
+          <w:rFonts w:ascii="Times New Roman" w:hAnsi="Times New Roman" w:cs="Times New Roman"/>
+          <w:color w:val="000000" w:themeColor="text1"/>
+          <w:sz w:val="28"/>
+          <w:szCs w:val="28"/>
+          <w:lang w:val="uk-UA"/>
+        </w:rPr>
+        <w:t xml:space="preserve"> </w:t>
+      </w:r>
+      <w:proofErr w:type="spellStart"/>
+      <w:r>
+        <w:rPr>
+          <w:rFonts w:ascii="Times New Roman" w:hAnsi="Times New Roman" w:cs="Times New Roman"/>
+          <w:color w:val="000000" w:themeColor="text1"/>
+          <w:sz w:val="28"/>
+          <w:szCs w:val="28"/>
+          <w:lang w:val="uk-UA"/>
+        </w:rPr>
+        <w:t>will</w:t>
+      </w:r>
+      <w:proofErr w:type="spellEnd"/>
+      <w:r>
+        <w:rPr>
+          <w:rFonts w:ascii="Times New Roman" w:hAnsi="Times New Roman" w:cs="Times New Roman"/>
+          <w:color w:val="000000" w:themeColor="text1"/>
+          <w:sz w:val="28"/>
+          <w:szCs w:val="28"/>
+          <w:lang w:val="uk-UA"/>
+        </w:rPr>
+        <w:t xml:space="preserve"> </w:t>
+      </w:r>
+      <w:proofErr w:type="spellStart"/>
+      <w:r>
+        <w:rPr>
+          <w:rFonts w:ascii="Times New Roman" w:hAnsi="Times New Roman" w:cs="Times New Roman"/>
+          <w:color w:val="000000" w:themeColor="text1"/>
+          <w:sz w:val="28"/>
+          <w:szCs w:val="28"/>
+          <w:lang w:val="uk-UA"/>
+        </w:rPr>
+        <w:t>join</w:t>
+      </w:r>
+      <w:proofErr w:type="spellEnd"/>
+      <w:r>
+        <w:rPr>
+          <w:rFonts w:ascii="Times New Roman" w:hAnsi="Times New Roman" w:cs="Times New Roman"/>
+          <w:color w:val="000000" w:themeColor="text1"/>
+          <w:sz w:val="28"/>
+          <w:szCs w:val="28"/>
+          <w:lang w:val="uk-UA"/>
+        </w:rPr>
+        <w:t xml:space="preserve"> </w:t>
+      </w:r>
+      <w:proofErr w:type="spellStart"/>
+      <w:r>
+        <w:rPr>
+          <w:rFonts w:ascii="Times New Roman" w:hAnsi="Times New Roman" w:cs="Times New Roman"/>
+          <w:color w:val="000000" w:themeColor="text1"/>
+          <w:sz w:val="28"/>
+          <w:szCs w:val="28"/>
+          <w:lang w:val="uk-UA"/>
+        </w:rPr>
+        <w:t>the</w:t>
+      </w:r>
+      <w:proofErr w:type="spellEnd"/>
+      <w:r>
+        <w:rPr>
+          <w:rFonts w:ascii="Times New Roman" w:hAnsi="Times New Roman" w:cs="Times New Roman"/>
+          <w:color w:val="000000" w:themeColor="text1"/>
+          <w:sz w:val="28"/>
+          <w:szCs w:val="28"/>
+          <w:lang w:val="uk-UA"/>
+        </w:rPr>
+        <w:t xml:space="preserve"> </w:t>
+      </w:r>
+      <w:proofErr w:type="spellStart"/>
+      <w:r>
+        <w:rPr>
+          <w:rFonts w:ascii="Times New Roman" w:hAnsi="Times New Roman" w:cs="Times New Roman"/>
+          <w:color w:val="000000" w:themeColor="text1"/>
+          <w:sz w:val="28"/>
+          <w:szCs w:val="28"/>
+          <w:lang w:val="uk-UA"/>
+        </w:rPr>
+        <w:t>repository</w:t>
+      </w:r>
+      <w:proofErr w:type="spellEnd"/>
+      <w:r>
+        <w:rPr>
+          <w:rFonts w:ascii="Times New Roman" w:hAnsi="Times New Roman" w:cs="Times New Roman"/>
+          <w:color w:val="000000" w:themeColor="text1"/>
+          <w:sz w:val="28"/>
+          <w:szCs w:val="28"/>
+          <w:lang w:val="uk-UA"/>
+        </w:rPr>
+        <w:t>.</w:t>
+      </w:r>
+    </w:p>
+    <w:p>
+      <w:pPr>
+        <w:pStyle w:val="a3"/>
+        <w:numPr>
+          <w:ilvl w:val="0"/>
+          <w:numId w:val="1"/>
+        </w:numPr>
+        <w:rPr>
+          <w:rFonts w:ascii="Times New Roman" w:hAnsi="Times New Roman" w:cs="Times New Roman"/>
+          <w:b/>
+          <w:i/>
+          <w:color w:val="000000" w:themeColor="text1"/>
+          <w:sz w:val="28"/>
+          <w:szCs w:val="28"/>
+          <w:lang w:val="uk-UA"/>
+        </w:rPr>
+      </w:pPr>
+      <w:r>
+        <w:rPr>
+          <w:rFonts w:ascii="Times New Roman" w:hAnsi="Times New Roman" w:cs="Times New Roman"/>
+          <w:b/>
+          <w:i/>
+          <w:color w:val="000000" w:themeColor="text1"/>
+          <w:sz w:val="28"/>
+          <w:szCs w:val="28"/>
+          <w:lang w:val="uk-UA"/>
+        </w:rPr>
+        <w:lastRenderedPageBreak/>
+        <w:t>Розмістіть свій перший колективний звіт про виконаний Work-</w:t>
+      </w:r>
+      <w:proofErr w:type="spellStart"/>
+      <w:r>
+        <w:rPr>
+          <w:rFonts w:ascii="Times New Roman" w:hAnsi="Times New Roman" w:cs="Times New Roman"/>
+          <w:b/>
+          <w:i/>
+          <w:color w:val="000000" w:themeColor="text1"/>
+          <w:sz w:val="28"/>
+          <w:szCs w:val="28"/>
+          <w:lang w:val="uk-UA"/>
+        </w:rPr>
+        <w:t>case</w:t>
+      </w:r>
+      <w:proofErr w:type="spellEnd"/>
+      <w:r>
+        <w:rPr>
+          <w:rFonts w:ascii="Times New Roman" w:hAnsi="Times New Roman" w:cs="Times New Roman"/>
+          <w:b/>
+          <w:i/>
+          <w:color w:val="000000" w:themeColor="text1"/>
+          <w:sz w:val="28"/>
+          <w:szCs w:val="28"/>
+          <w:lang w:val="uk-UA"/>
+        </w:rPr>
+        <w:t xml:space="preserve"> 1 (презентацію, текстовий файл, html-сторінку) у даному </w:t>
+      </w:r>
+      <w:proofErr w:type="spellStart"/>
+      <w:r>
+        <w:rPr>
+          <w:rFonts w:ascii="Times New Roman" w:hAnsi="Times New Roman" w:cs="Times New Roman"/>
+          <w:b/>
+          <w:i/>
+          <w:color w:val="000000" w:themeColor="text1"/>
+          <w:sz w:val="28"/>
+          <w:szCs w:val="28"/>
+          <w:lang w:val="uk-UA"/>
+        </w:rPr>
+        <w:t>репозиторії</w:t>
+      </w:r>
+      <w:proofErr w:type="spellEnd"/>
+      <w:r>
+        <w:rPr>
+          <w:rFonts w:ascii="Times New Roman" w:hAnsi="Times New Roman" w:cs="Times New Roman"/>
+          <w:b/>
+          <w:i/>
+          <w:color w:val="000000" w:themeColor="text1"/>
+          <w:sz w:val="28"/>
+          <w:szCs w:val="28"/>
+          <w:lang w:val="uk-UA"/>
+        </w:rPr>
+        <w:t xml:space="preserve">. У </w:t>
+      </w:r>
+      <w:proofErr w:type="spellStart"/>
+      <w:r>
+        <w:rPr>
+          <w:rFonts w:ascii="Times New Roman" w:hAnsi="Times New Roman" w:cs="Times New Roman"/>
+          <w:b/>
+          <w:i/>
+          <w:color w:val="000000" w:themeColor="text1"/>
+          <w:sz w:val="28"/>
+          <w:szCs w:val="28"/>
+          <w:lang w:val="uk-UA"/>
+        </w:rPr>
+        <w:t>git</w:t>
+      </w:r>
+      <w:proofErr w:type="spellEnd"/>
+      <w:r>
+        <w:rPr>
+          <w:rFonts w:ascii="Times New Roman" w:hAnsi="Times New Roman" w:cs="Times New Roman"/>
+          <w:b/>
+          <w:i/>
+          <w:color w:val="000000" w:themeColor="text1"/>
+          <w:sz w:val="28"/>
+          <w:szCs w:val="28"/>
+          <w:lang w:val="uk-UA"/>
+        </w:rPr>
+        <w:t xml:space="preserve"> мають бути </w:t>
+      </w:r>
+      <w:proofErr w:type="spellStart"/>
+      <w:r>
+        <w:rPr>
+          <w:rFonts w:ascii="Times New Roman" w:hAnsi="Times New Roman" w:cs="Times New Roman"/>
+          <w:b/>
+          <w:i/>
+          <w:color w:val="000000" w:themeColor="text1"/>
+          <w:sz w:val="28"/>
+          <w:szCs w:val="28"/>
+          <w:lang w:val="uk-UA"/>
+        </w:rPr>
+        <w:t>комміти</w:t>
+      </w:r>
+      <w:proofErr w:type="spellEnd"/>
+      <w:r>
+        <w:rPr>
+          <w:rFonts w:ascii="Times New Roman" w:hAnsi="Times New Roman" w:cs="Times New Roman"/>
+          <w:b/>
+          <w:i/>
+          <w:color w:val="000000" w:themeColor="text1"/>
+          <w:sz w:val="28"/>
+          <w:szCs w:val="28"/>
+          <w:lang w:val="uk-UA"/>
+        </w:rPr>
+        <w:t xml:space="preserve"> від кожного учасника команди</w:t>
+      </w:r>
+    </w:p>
+    <w:p>
+      <w:pPr>
+        <w:ind w:left="75"/>
+        <w:rPr>
+          <w:rFonts w:ascii="Times New Roman" w:hAnsi="Times New Roman" w:cs="Times New Roman"/>
+          <w:b/>
+          <w:i/>
+          <w:color w:val="000000" w:themeColor="text1"/>
+          <w:sz w:val="28"/>
+          <w:szCs w:val="28"/>
+          <w:lang w:val="uk-UA"/>
         </w:rPr>
       </w:pPr>
       <w:bookmarkStart w:id="0" w:name="_GoBack"/>
@@ -1635,6 +5974,36 @@
       <w:lang w:eastAsia="ru-RU"/>
     </w:rPr>
   </w:style>
+  <w:style w:type="paragraph" w:styleId="a6">
+    <w:name w:val="Balloon Text"/>
+    <w:basedOn w:val="a"/>
+    <w:link w:val="a7"/>
+    <w:uiPriority w:val="99"/>
+    <w:semiHidden/>
+    <w:unhideWhenUsed/>
+    <w:rsid w:val="0021782D"/>
+    <w:pPr>
+      <w:spacing w:after="0" w:line="240" w:lineRule="auto"/>
+    </w:pPr>
+    <w:rPr>
+      <w:rFonts w:ascii="Tahoma" w:hAnsi="Tahoma" w:cs="Tahoma"/>
+      <w:sz w:val="16"/>
+      <w:szCs w:val="16"/>
+    </w:rPr>
+  </w:style>
+  <w:style w:type="character" w:customStyle="1" w:styleId="a7">
+    <w:name w:val="Текст выноски Знак"/>
+    <w:basedOn w:val="a0"/>
+    <w:link w:val="a6"/>
+    <w:uiPriority w:val="99"/>
+    <w:semiHidden/>
+    <w:rsid w:val="0021782D"/>
+    <w:rPr>
+      <w:rFonts w:ascii="Tahoma" w:hAnsi="Tahoma" w:cs="Tahoma"/>
+      <w:sz w:val="16"/>
+      <w:szCs w:val="16"/>
+    </w:rPr>
+  </w:style>
 </w:styles>
 </file>
 
@@ -1995,6 +6364,36 @@
       <w:lang w:eastAsia="ru-RU"/>
     </w:rPr>
   </w:style>
+  <w:style w:type="paragraph" w:styleId="a6">
+    <w:name w:val="Balloon Text"/>
+    <w:basedOn w:val="a"/>
+    <w:link w:val="a7"/>
+    <w:uiPriority w:val="99"/>
+    <w:semiHidden/>
+    <w:unhideWhenUsed/>
+    <w:rsid w:val="0021782D"/>
+    <w:pPr>
+      <w:spacing w:after="0" w:line="240" w:lineRule="auto"/>
+    </w:pPr>
+    <w:rPr>
+      <w:rFonts w:ascii="Tahoma" w:hAnsi="Tahoma" w:cs="Tahoma"/>
+      <w:sz w:val="16"/>
+      <w:szCs w:val="16"/>
+    </w:rPr>
+  </w:style>
+  <w:style w:type="character" w:customStyle="1" w:styleId="a7">
+    <w:name w:val="Текст выноски Знак"/>
+    <w:basedOn w:val="a0"/>
+    <w:link w:val="a6"/>
+    <w:uiPriority w:val="99"/>
+    <w:semiHidden/>
+    <w:rsid w:val="0021782D"/>
+    <w:rPr>
+      <w:rFonts w:ascii="Tahoma" w:hAnsi="Tahoma" w:cs="Tahoma"/>
+      <w:sz w:val="16"/>
+      <w:szCs w:val="16"/>
+    </w:rPr>
+  </w:style>
 </w:styles>
 </file>
 

</xml_diff>

<commit_message>
Task 4 + conclusion
</commit_message>
<xml_diff>
--- a/WORK-CASE №1.docx
+++ b/WORK-CASE №1.docx
@@ -128,7 +128,7 @@
           <w:color w:val="000000" w:themeColor="text1"/>
           <w:sz w:val="28"/>
           <w:szCs w:val="28"/>
-          <w:lang w:val="uk-UA"/>
+          <w:lang w:val="en-US"/>
         </w:rPr>
       </w:pPr>
       <w:r>
@@ -140,6 +140,27 @@
           <w:lang w:val="uk-UA"/>
         </w:rPr>
         <w:t xml:space="preserve">Гачка Вікторія Романівна </w:t>
+      </w:r>
+    </w:p>
+    <w:p>
+      <w:pPr>
+        <w:rPr>
+          <w:rFonts w:ascii="Times New Roman" w:hAnsi="Times New Roman" w:cs="Times New Roman"/>
+          <w:color w:val="C00000"/>
+          <w:sz w:val="28"/>
+          <w:szCs w:val="28"/>
+          <w:lang w:val="uk-UA"/>
+        </w:rPr>
+      </w:pPr>
+      <w:r>
+        <w:rPr>
+          <w:rFonts w:ascii="Times New Roman" w:hAnsi="Times New Roman" w:cs="Times New Roman"/>
+          <w:color w:val="C00000"/>
+          <w:sz w:val="28"/>
+          <w:szCs w:val="28"/>
+          <w:lang w:val="uk-UA"/>
+        </w:rPr>
+        <w:t>Готувала матеріал Малишко А.О.</w:t>
       </w:r>
     </w:p>
     <w:p>
@@ -1135,7 +1156,18 @@
           <w:szCs w:val="28"/>
           <w:lang w:val="en-US"/>
         </w:rPr>
-        <w:t xml:space="preserve"> pull</w:t>
+        <w:t xml:space="preserve"> </w:t>
+      </w:r>
+      <w:r>
+        <w:rPr>
+          <w:b/>
+          <w:color w:val="0A0A23"/>
+          <w:sz w:val="28"/>
+          <w:szCs w:val="28"/>
+          <w:lang w:val="en-US"/>
+        </w:rPr>
+        <w:lastRenderedPageBreak/>
+        <w:t>pull</w:t>
       </w:r>
       <w:r>
         <w:rPr>
@@ -1231,7 +1263,6 @@
           <w:szCs w:val="28"/>
           <w:lang w:val="en-US"/>
         </w:rPr>
-        <w:lastRenderedPageBreak/>
         <w:t>Git</w:t>
       </w:r>
       <w:proofErr w:type="spellEnd"/>
@@ -1730,7 +1761,7 @@
           <w:color w:val="000000" w:themeColor="text1"/>
           <w:sz w:val="28"/>
           <w:szCs w:val="28"/>
-          <w:lang w:val="en-US"/>
+          <w:lang w:val="uk-UA"/>
         </w:rPr>
       </w:pPr>
       <w:r>
@@ -1755,6 +1786,28 @@
         <w:t>Includes all files and subdirectories of that directory.</w:t>
       </w:r>
       <w:proofErr w:type="gramEnd"/>
+    </w:p>
+    <w:p>
+      <w:pPr>
+        <w:ind w:left="75"/>
+        <w:rPr>
+          <w:rFonts w:ascii="Times New Roman" w:hAnsi="Times New Roman" w:cs="Times New Roman"/>
+          <w:color w:val="C00000"/>
+          <w:sz w:val="28"/>
+          <w:szCs w:val="28"/>
+          <w:lang w:val="uk-UA"/>
+        </w:rPr>
+      </w:pPr>
+      <w:r>
+        <w:rPr>
+          <w:rFonts w:ascii="Times New Roman" w:hAnsi="Times New Roman" w:cs="Times New Roman"/>
+          <w:color w:val="C00000"/>
+          <w:sz w:val="28"/>
+          <w:szCs w:val="28"/>
+          <w:lang w:val="uk-UA"/>
+        </w:rPr>
+        <w:t>Готувала матеріал Гачка В.Р.</w:t>
+      </w:r>
     </w:p>
     <w:p>
       <w:pPr>
@@ -2606,21 +2659,22 @@
       <w:r>
         <w:rPr>
           <w:rFonts w:ascii="Times New Roman" w:hAnsi="Times New Roman" w:cs="Times New Roman"/>
-          <w:color w:val="000000" w:themeColor="text1"/>
-          <w:sz w:val="28"/>
-          <w:szCs w:val="28"/>
-          <w:lang w:val="uk-UA"/>
+          <w:noProof/>
+          <w:color w:val="000000" w:themeColor="text1"/>
+          <w:sz w:val="28"/>
+          <w:szCs w:val="28"/>
+          <w:lang w:val="uk-UA" w:eastAsia="uk-UA"/>
         </w:rPr>
         <w:drawing>
           <wp:anchor distT="0" distB="0" distL="114300" distR="114300" simplePos="0" relativeHeight="251658240" behindDoc="0" locked="0" layoutInCell="1" allowOverlap="1" wp14:anchorId="53BCF0AE" wp14:editId="126A14A9">
             <wp:simplePos x="0" y="0"/>
             <wp:positionH relativeFrom="column">
-              <wp:posOffset>2969260</wp:posOffset>
+              <wp:posOffset>2458621</wp:posOffset>
             </wp:positionH>
             <wp:positionV relativeFrom="paragraph">
-              <wp:posOffset>1262</wp:posOffset>
+              <wp:posOffset>2540</wp:posOffset>
             </wp:positionV>
-            <wp:extent cx="2498137" cy="3170712"/>
+            <wp:extent cx="1852551" cy="2351314"/>
             <wp:effectExtent l="0" t="0" r="0" b="0"/>
             <wp:wrapNone/>
             <wp:docPr id="2" name="Рисунок 2"/>
@@ -2649,7 +2703,7 @@
                   <pic:spPr>
                     <a:xfrm>
                       <a:off x="0" y="0"/>
-                      <a:ext cx="2498137" cy="3170712"/>
+                      <a:ext cx="1852551" cy="2351314"/>
                     </a:xfrm>
                     <a:prstGeom prst="rect">
                       <a:avLst/>
@@ -2670,15 +2724,16 @@
       <w:r>
         <w:rPr>
           <w:rFonts w:ascii="Times New Roman" w:hAnsi="Times New Roman" w:cs="Times New Roman"/>
-          <w:color w:val="000000" w:themeColor="text1"/>
-          <w:sz w:val="28"/>
-          <w:szCs w:val="28"/>
-          <w:lang w:val="uk-UA"/>
+          <w:noProof/>
+          <w:color w:val="000000" w:themeColor="text1"/>
+          <w:sz w:val="28"/>
+          <w:szCs w:val="28"/>
+          <w:lang w:val="uk-UA" w:eastAsia="uk-UA"/>
         </w:rPr>
         <w:drawing>
           <wp:inline distT="0" distB="0" distL="0" distR="0" wp14:anchorId="1C7DD73B" wp14:editId="22B6A3F7">
-            <wp:extent cx="2434956" cy="3289465"/>
-            <wp:effectExtent l="0" t="0" r="3810" b="6350"/>
+            <wp:extent cx="1828414" cy="2470067"/>
+            <wp:effectExtent l="0" t="0" r="635" b="6985"/>
             <wp:docPr id="1" name="Рисунок 1"/>
             <wp:cNvGraphicFramePr>
               <a:graphicFrameLocks xmlns:a="http://schemas.openxmlformats.org/drawingml/2006/main" noChangeAspect="1"/>
@@ -2698,7 +2753,7 @@
                   <pic:spPr bwMode="auto">
                     <a:xfrm>
                       <a:off x="0" y="0"/>
-                      <a:ext cx="2437102" cy="3292365"/>
+                      <a:ext cx="1831380" cy="2474074"/>
                     </a:xfrm>
                     <a:prstGeom prst="rect">
                       <a:avLst/>
@@ -2718,6 +2773,8 @@
           </wp:inline>
         </w:drawing>
       </w:r>
+      <w:bookmarkStart w:id="0" w:name="_GoBack"/>
+      <w:bookmarkEnd w:id="0"/>
     </w:p>
     <w:p>
       <w:pPr>
@@ -3222,10 +3279,11 @@
       <w:r>
         <w:rPr>
           <w:rFonts w:ascii="Times New Roman" w:hAnsi="Times New Roman" w:cs="Times New Roman"/>
-          <w:color w:val="000000" w:themeColor="text1"/>
-          <w:sz w:val="28"/>
-          <w:szCs w:val="28"/>
-          <w:lang w:val="uk-UA"/>
+          <w:noProof/>
+          <w:color w:val="000000" w:themeColor="text1"/>
+          <w:sz w:val="28"/>
+          <w:szCs w:val="28"/>
+          <w:lang w:val="uk-UA" w:eastAsia="uk-UA"/>
         </w:rPr>
         <w:drawing>
           <wp:inline distT="0" distB="0" distL="0" distR="0" wp14:anchorId="733C9D30" wp14:editId="77673D7C">
@@ -3544,10 +3602,11 @@
       <w:r>
         <w:rPr>
           <w:rFonts w:ascii="Times New Roman" w:hAnsi="Times New Roman" w:cs="Times New Roman"/>
-          <w:color w:val="000000" w:themeColor="text1"/>
-          <w:sz w:val="28"/>
-          <w:szCs w:val="28"/>
-          <w:lang w:val="en-US"/>
+          <w:noProof/>
+          <w:color w:val="000000" w:themeColor="text1"/>
+          <w:sz w:val="28"/>
+          <w:szCs w:val="28"/>
+          <w:lang w:val="uk-UA" w:eastAsia="uk-UA"/>
         </w:rPr>
         <w:drawing>
           <wp:inline distT="0" distB="0" distL="0" distR="0" wp14:anchorId="04BF89E1" wp14:editId="43192187">
@@ -5499,16 +5558,1000 @@
         <w:ind w:left="75"/>
         <w:rPr>
           <w:rFonts w:ascii="Times New Roman" w:hAnsi="Times New Roman" w:cs="Times New Roman"/>
+          <w:color w:val="000000" w:themeColor="text1"/>
+          <w:sz w:val="28"/>
+          <w:szCs w:val="28"/>
+          <w:lang w:val="en-US"/>
+        </w:rPr>
+      </w:pPr>
+      <w:r>
+        <w:rPr>
+          <w:rFonts w:ascii="Times New Roman" w:hAnsi="Times New Roman" w:cs="Times New Roman"/>
+          <w:color w:val="000000" w:themeColor="text1"/>
+          <w:sz w:val="28"/>
+          <w:szCs w:val="28"/>
+          <w:lang w:val="en-US"/>
+        </w:rPr>
+        <w:t>The result of this work is a report in Microsoft Word</w:t>
+      </w:r>
+    </w:p>
+    <w:p>
+      <w:pPr>
+        <w:ind w:left="75"/>
+        <w:rPr>
+          <w:rFonts w:ascii="Times New Roman" w:hAnsi="Times New Roman" w:cs="Times New Roman"/>
           <w:b/>
           <w:i/>
           <w:color w:val="000000" w:themeColor="text1"/>
           <w:sz w:val="28"/>
           <w:szCs w:val="28"/>
-          <w:lang w:val="uk-UA"/>
+          <w:lang w:val="en-US"/>
         </w:rPr>
       </w:pPr>
-      <w:bookmarkStart w:id="0" w:name="_GoBack"/>
-      <w:bookmarkEnd w:id="0"/>
+      <w:r>
+        <w:rPr>
+          <w:rFonts w:ascii="Times New Roman" w:hAnsi="Times New Roman" w:cs="Times New Roman"/>
+          <w:b/>
+          <w:i/>
+          <w:color w:val="000000" w:themeColor="text1"/>
+          <w:sz w:val="28"/>
+          <w:szCs w:val="28"/>
+          <w:lang w:val="uk-UA"/>
+        </w:rPr>
+        <w:drawing>
+          <wp:inline distT="0" distB="0" distL="0" distR="0" wp14:anchorId="6D4A3B75" wp14:editId="57D4450B">
+            <wp:extent cx="5940425" cy="3378237"/>
+            <wp:effectExtent l="0" t="0" r="3175" b="0"/>
+            <wp:docPr id="8" name="Рисунок 8"/>
+            <wp:cNvGraphicFramePr>
+              <a:graphicFrameLocks xmlns:a="http://schemas.openxmlformats.org/drawingml/2006/main" noChangeAspect="1"/>
+            </wp:cNvGraphicFramePr>
+            <a:graphic xmlns:a="http://schemas.openxmlformats.org/drawingml/2006/main">
+              <a:graphicData uri="http://schemas.openxmlformats.org/drawingml/2006/picture">
+                <pic:pic xmlns:pic="http://schemas.openxmlformats.org/drawingml/2006/picture">
+                  <pic:nvPicPr>
+                    <pic:cNvPr id="0" name=""/>
+                    <pic:cNvPicPr/>
+                  </pic:nvPicPr>
+                  <pic:blipFill>
+                    <a:blip r:embed="rId16"/>
+                    <a:stretch>
+                      <a:fillRect/>
+                    </a:stretch>
+                  </pic:blipFill>
+                  <pic:spPr>
+                    <a:xfrm>
+                      <a:off x="0" y="0"/>
+                      <a:ext cx="5940425" cy="3378237"/>
+                    </a:xfrm>
+                    <a:prstGeom prst="rect">
+                      <a:avLst/>
+                    </a:prstGeom>
+                  </pic:spPr>
+                </pic:pic>
+              </a:graphicData>
+            </a:graphic>
+          </wp:inline>
+        </w:drawing>
+      </w:r>
+    </w:p>
+    <w:p>
+      <w:pPr>
+        <w:ind w:left="75"/>
+        <w:rPr>
+          <w:rFonts w:ascii="Times New Roman" w:hAnsi="Times New Roman" w:cs="Times New Roman"/>
+          <w:b/>
+          <w:i/>
+          <w:color w:val="000000" w:themeColor="text1"/>
+          <w:sz w:val="28"/>
+          <w:szCs w:val="28"/>
+          <w:lang w:val="uk-UA"/>
+        </w:rPr>
+      </w:pPr>
+      <w:r>
+        <w:rPr>
+          <w:rFonts w:ascii="Times New Roman" w:hAnsi="Times New Roman" w:cs="Times New Roman"/>
+          <w:b/>
+          <w:i/>
+          <w:color w:val="000000" w:themeColor="text1"/>
+          <w:sz w:val="28"/>
+          <w:szCs w:val="28"/>
+          <w:lang w:val="uk-UA"/>
+        </w:rPr>
+        <w:t>Висновок</w:t>
+      </w:r>
+    </w:p>
+    <w:p>
+      <w:pPr>
+        <w:ind w:left="75"/>
+        <w:rPr>
+          <w:rFonts w:ascii="Times New Roman" w:hAnsi="Times New Roman" w:cs="Times New Roman"/>
+          <w:color w:val="000000" w:themeColor="text1"/>
+          <w:sz w:val="28"/>
+          <w:szCs w:val="28"/>
+          <w:lang w:val="uk-UA"/>
+        </w:rPr>
+      </w:pPr>
+      <w:proofErr w:type="spellStart"/>
+      <w:r>
+        <w:rPr>
+          <w:rFonts w:ascii="Times New Roman" w:hAnsi="Times New Roman" w:cs="Times New Roman"/>
+          <w:color w:val="000000" w:themeColor="text1"/>
+          <w:sz w:val="28"/>
+          <w:szCs w:val="28"/>
+          <w:lang w:val="uk-UA"/>
+        </w:rPr>
+        <w:t>We</w:t>
+      </w:r>
+      <w:proofErr w:type="spellEnd"/>
+      <w:r>
+        <w:rPr>
+          <w:rFonts w:ascii="Times New Roman" w:hAnsi="Times New Roman" w:cs="Times New Roman"/>
+          <w:color w:val="000000" w:themeColor="text1"/>
+          <w:sz w:val="28"/>
+          <w:szCs w:val="28"/>
+          <w:lang w:val="uk-UA"/>
+        </w:rPr>
+        <w:t xml:space="preserve"> </w:t>
+      </w:r>
+      <w:proofErr w:type="spellStart"/>
+      <w:r>
+        <w:rPr>
+          <w:rFonts w:ascii="Times New Roman" w:hAnsi="Times New Roman" w:cs="Times New Roman"/>
+          <w:color w:val="000000" w:themeColor="text1"/>
+          <w:sz w:val="28"/>
+          <w:szCs w:val="28"/>
+          <w:lang w:val="uk-UA"/>
+        </w:rPr>
+        <w:t>got</w:t>
+      </w:r>
+      <w:proofErr w:type="spellEnd"/>
+      <w:r>
+        <w:rPr>
+          <w:rFonts w:ascii="Times New Roman" w:hAnsi="Times New Roman" w:cs="Times New Roman"/>
+          <w:color w:val="000000" w:themeColor="text1"/>
+          <w:sz w:val="28"/>
+          <w:szCs w:val="28"/>
+          <w:lang w:val="uk-UA"/>
+        </w:rPr>
+        <w:t xml:space="preserve"> </w:t>
+      </w:r>
+      <w:proofErr w:type="spellStart"/>
+      <w:r>
+        <w:rPr>
+          <w:rFonts w:ascii="Times New Roman" w:hAnsi="Times New Roman" w:cs="Times New Roman"/>
+          <w:color w:val="000000" w:themeColor="text1"/>
+          <w:sz w:val="28"/>
+          <w:szCs w:val="28"/>
+          <w:lang w:val="uk-UA"/>
+        </w:rPr>
+        <w:t>acquainted</w:t>
+      </w:r>
+      <w:proofErr w:type="spellEnd"/>
+      <w:r>
+        <w:rPr>
+          <w:rFonts w:ascii="Times New Roman" w:hAnsi="Times New Roman" w:cs="Times New Roman"/>
+          <w:color w:val="000000" w:themeColor="text1"/>
+          <w:sz w:val="28"/>
+          <w:szCs w:val="28"/>
+          <w:lang w:val="uk-UA"/>
+        </w:rPr>
+        <w:t xml:space="preserve"> </w:t>
+      </w:r>
+      <w:proofErr w:type="spellStart"/>
+      <w:r>
+        <w:rPr>
+          <w:rFonts w:ascii="Times New Roman" w:hAnsi="Times New Roman" w:cs="Times New Roman"/>
+          <w:color w:val="000000" w:themeColor="text1"/>
+          <w:sz w:val="28"/>
+          <w:szCs w:val="28"/>
+          <w:lang w:val="uk-UA"/>
+        </w:rPr>
+        <w:t>with</w:t>
+      </w:r>
+      <w:proofErr w:type="spellEnd"/>
+      <w:r>
+        <w:rPr>
+          <w:rFonts w:ascii="Times New Roman" w:hAnsi="Times New Roman" w:cs="Times New Roman"/>
+          <w:color w:val="000000" w:themeColor="text1"/>
+          <w:sz w:val="28"/>
+          <w:szCs w:val="28"/>
+          <w:lang w:val="uk-UA"/>
+        </w:rPr>
+        <w:t xml:space="preserve"> </w:t>
+      </w:r>
+      <w:proofErr w:type="spellStart"/>
+      <w:r>
+        <w:rPr>
+          <w:rFonts w:ascii="Times New Roman" w:hAnsi="Times New Roman" w:cs="Times New Roman"/>
+          <w:color w:val="000000" w:themeColor="text1"/>
+          <w:sz w:val="28"/>
+          <w:szCs w:val="28"/>
+          <w:lang w:val="uk-UA"/>
+        </w:rPr>
+        <w:t>git</w:t>
+      </w:r>
+      <w:proofErr w:type="spellEnd"/>
+      <w:r>
+        <w:rPr>
+          <w:rFonts w:ascii="Times New Roman" w:hAnsi="Times New Roman" w:cs="Times New Roman"/>
+          <w:color w:val="000000" w:themeColor="text1"/>
+          <w:sz w:val="28"/>
+          <w:szCs w:val="28"/>
+          <w:lang w:val="uk-UA"/>
+        </w:rPr>
+        <w:t xml:space="preserve">, </w:t>
+      </w:r>
+      <w:proofErr w:type="spellStart"/>
+      <w:r>
+        <w:rPr>
+          <w:rFonts w:ascii="Times New Roman" w:hAnsi="Times New Roman" w:cs="Times New Roman"/>
+          <w:color w:val="000000" w:themeColor="text1"/>
+          <w:sz w:val="28"/>
+          <w:szCs w:val="28"/>
+          <w:lang w:val="uk-UA"/>
+        </w:rPr>
+        <w:t>described</w:t>
+      </w:r>
+      <w:proofErr w:type="spellEnd"/>
+      <w:r>
+        <w:rPr>
+          <w:rFonts w:ascii="Times New Roman" w:hAnsi="Times New Roman" w:cs="Times New Roman"/>
+          <w:color w:val="000000" w:themeColor="text1"/>
+          <w:sz w:val="28"/>
+          <w:szCs w:val="28"/>
+          <w:lang w:val="uk-UA"/>
+        </w:rPr>
+        <w:t xml:space="preserve"> </w:t>
+      </w:r>
+      <w:proofErr w:type="spellStart"/>
+      <w:r>
+        <w:rPr>
+          <w:rFonts w:ascii="Times New Roman" w:hAnsi="Times New Roman" w:cs="Times New Roman"/>
+          <w:color w:val="000000" w:themeColor="text1"/>
+          <w:sz w:val="28"/>
+          <w:szCs w:val="28"/>
+          <w:lang w:val="uk-UA"/>
+        </w:rPr>
+        <w:t>its</w:t>
+      </w:r>
+      <w:proofErr w:type="spellEnd"/>
+      <w:r>
+        <w:rPr>
+          <w:rFonts w:ascii="Times New Roman" w:hAnsi="Times New Roman" w:cs="Times New Roman"/>
+          <w:color w:val="000000" w:themeColor="text1"/>
+          <w:sz w:val="28"/>
+          <w:szCs w:val="28"/>
+          <w:lang w:val="uk-UA"/>
+        </w:rPr>
+        <w:t xml:space="preserve"> </w:t>
+      </w:r>
+      <w:proofErr w:type="spellStart"/>
+      <w:r>
+        <w:rPr>
+          <w:rFonts w:ascii="Times New Roman" w:hAnsi="Times New Roman" w:cs="Times New Roman"/>
+          <w:color w:val="000000" w:themeColor="text1"/>
+          <w:sz w:val="28"/>
+          <w:szCs w:val="28"/>
+          <w:lang w:val="uk-UA"/>
+        </w:rPr>
+        <w:t>main</w:t>
+      </w:r>
+      <w:proofErr w:type="spellEnd"/>
+      <w:r>
+        <w:rPr>
+          <w:rFonts w:ascii="Times New Roman" w:hAnsi="Times New Roman" w:cs="Times New Roman"/>
+          <w:color w:val="000000" w:themeColor="text1"/>
+          <w:sz w:val="28"/>
+          <w:szCs w:val="28"/>
+          <w:lang w:val="uk-UA"/>
+        </w:rPr>
+        <w:t xml:space="preserve"> </w:t>
+      </w:r>
+      <w:proofErr w:type="spellStart"/>
+      <w:r>
+        <w:rPr>
+          <w:rFonts w:ascii="Times New Roman" w:hAnsi="Times New Roman" w:cs="Times New Roman"/>
+          <w:color w:val="000000" w:themeColor="text1"/>
+          <w:sz w:val="28"/>
+          <w:szCs w:val="28"/>
+          <w:lang w:val="uk-UA"/>
+        </w:rPr>
+        <w:t>actions</w:t>
+      </w:r>
+      <w:proofErr w:type="spellEnd"/>
+      <w:r>
+        <w:rPr>
+          <w:rFonts w:ascii="Times New Roman" w:hAnsi="Times New Roman" w:cs="Times New Roman"/>
+          <w:color w:val="000000" w:themeColor="text1"/>
+          <w:sz w:val="28"/>
+          <w:szCs w:val="28"/>
+          <w:lang w:val="uk-UA"/>
+        </w:rPr>
+        <w:t xml:space="preserve"> </w:t>
+      </w:r>
+      <w:proofErr w:type="spellStart"/>
+      <w:r>
+        <w:rPr>
+          <w:rFonts w:ascii="Times New Roman" w:hAnsi="Times New Roman" w:cs="Times New Roman"/>
+          <w:color w:val="000000" w:themeColor="text1"/>
+          <w:sz w:val="28"/>
+          <w:szCs w:val="28"/>
+          <w:lang w:val="uk-UA"/>
+        </w:rPr>
+        <w:t>and</w:t>
+      </w:r>
+      <w:proofErr w:type="spellEnd"/>
+      <w:r>
+        <w:rPr>
+          <w:rFonts w:ascii="Times New Roman" w:hAnsi="Times New Roman" w:cs="Times New Roman"/>
+          <w:color w:val="000000" w:themeColor="text1"/>
+          <w:sz w:val="28"/>
+          <w:szCs w:val="28"/>
+          <w:lang w:val="uk-UA"/>
+        </w:rPr>
+        <w:t xml:space="preserve"> </w:t>
+      </w:r>
+      <w:proofErr w:type="spellStart"/>
+      <w:r>
+        <w:rPr>
+          <w:rFonts w:ascii="Times New Roman" w:hAnsi="Times New Roman" w:cs="Times New Roman"/>
+          <w:color w:val="000000" w:themeColor="text1"/>
+          <w:sz w:val="28"/>
+          <w:szCs w:val="28"/>
+          <w:lang w:val="uk-UA"/>
+        </w:rPr>
+        <w:t>commands</w:t>
+      </w:r>
+      <w:proofErr w:type="spellEnd"/>
+      <w:r>
+        <w:rPr>
+          <w:rFonts w:ascii="Times New Roman" w:hAnsi="Times New Roman" w:cs="Times New Roman"/>
+          <w:color w:val="000000" w:themeColor="text1"/>
+          <w:sz w:val="28"/>
+          <w:szCs w:val="28"/>
+          <w:lang w:val="uk-UA"/>
+        </w:rPr>
+        <w:t xml:space="preserve">. </w:t>
+      </w:r>
+      <w:proofErr w:type="spellStart"/>
+      <w:r>
+        <w:rPr>
+          <w:rFonts w:ascii="Times New Roman" w:hAnsi="Times New Roman" w:cs="Times New Roman"/>
+          <w:color w:val="000000" w:themeColor="text1"/>
+          <w:sz w:val="28"/>
+          <w:szCs w:val="28"/>
+          <w:lang w:val="uk-UA"/>
+        </w:rPr>
+        <w:t>We</w:t>
+      </w:r>
+      <w:proofErr w:type="spellEnd"/>
+      <w:r>
+        <w:rPr>
+          <w:rFonts w:ascii="Times New Roman" w:hAnsi="Times New Roman" w:cs="Times New Roman"/>
+          <w:color w:val="000000" w:themeColor="text1"/>
+          <w:sz w:val="28"/>
+          <w:szCs w:val="28"/>
+          <w:lang w:val="uk-UA"/>
+        </w:rPr>
+        <w:t xml:space="preserve"> </w:t>
+      </w:r>
+      <w:proofErr w:type="spellStart"/>
+      <w:r>
+        <w:rPr>
+          <w:rFonts w:ascii="Times New Roman" w:hAnsi="Times New Roman" w:cs="Times New Roman"/>
+          <w:color w:val="000000" w:themeColor="text1"/>
+          <w:sz w:val="28"/>
+          <w:szCs w:val="28"/>
+          <w:lang w:val="uk-UA"/>
+        </w:rPr>
+        <w:t>learned</w:t>
+      </w:r>
+      <w:proofErr w:type="spellEnd"/>
+      <w:r>
+        <w:rPr>
+          <w:rFonts w:ascii="Times New Roman" w:hAnsi="Times New Roman" w:cs="Times New Roman"/>
+          <w:color w:val="000000" w:themeColor="text1"/>
+          <w:sz w:val="28"/>
+          <w:szCs w:val="28"/>
+          <w:lang w:val="uk-UA"/>
+        </w:rPr>
+        <w:t xml:space="preserve"> </w:t>
+      </w:r>
+      <w:proofErr w:type="spellStart"/>
+      <w:r>
+        <w:rPr>
+          <w:rFonts w:ascii="Times New Roman" w:hAnsi="Times New Roman" w:cs="Times New Roman"/>
+          <w:color w:val="000000" w:themeColor="text1"/>
+          <w:sz w:val="28"/>
+          <w:szCs w:val="28"/>
+          <w:lang w:val="uk-UA"/>
+        </w:rPr>
+        <w:t>what</w:t>
+      </w:r>
+      <w:proofErr w:type="spellEnd"/>
+      <w:r>
+        <w:rPr>
+          <w:rFonts w:ascii="Times New Roman" w:hAnsi="Times New Roman" w:cs="Times New Roman"/>
+          <w:color w:val="000000" w:themeColor="text1"/>
+          <w:sz w:val="28"/>
+          <w:szCs w:val="28"/>
+          <w:lang w:val="uk-UA"/>
+        </w:rPr>
+        <w:t xml:space="preserve"> "</w:t>
+      </w:r>
+      <w:proofErr w:type="spellStart"/>
+      <w:r>
+        <w:rPr>
+          <w:rFonts w:ascii="Times New Roman" w:hAnsi="Times New Roman" w:cs="Times New Roman"/>
+          <w:color w:val="000000" w:themeColor="text1"/>
+          <w:sz w:val="28"/>
+          <w:szCs w:val="28"/>
+          <w:lang w:val="uk-UA"/>
+        </w:rPr>
+        <w:t>commit</w:t>
+      </w:r>
+      <w:proofErr w:type="spellEnd"/>
+      <w:r>
+        <w:rPr>
+          <w:rFonts w:ascii="Times New Roman" w:hAnsi="Times New Roman" w:cs="Times New Roman"/>
+          <w:color w:val="000000" w:themeColor="text1"/>
+          <w:sz w:val="28"/>
+          <w:szCs w:val="28"/>
+          <w:lang w:val="uk-UA"/>
+        </w:rPr>
+        <w:t xml:space="preserve">" </w:t>
+      </w:r>
+      <w:proofErr w:type="spellStart"/>
+      <w:r>
+        <w:rPr>
+          <w:rFonts w:ascii="Times New Roman" w:hAnsi="Times New Roman" w:cs="Times New Roman"/>
+          <w:color w:val="000000" w:themeColor="text1"/>
+          <w:sz w:val="28"/>
+          <w:szCs w:val="28"/>
+          <w:lang w:val="uk-UA"/>
+        </w:rPr>
+        <w:t>is</w:t>
+      </w:r>
+      <w:proofErr w:type="spellEnd"/>
+      <w:r>
+        <w:rPr>
+          <w:rFonts w:ascii="Times New Roman" w:hAnsi="Times New Roman" w:cs="Times New Roman"/>
+          <w:color w:val="000000" w:themeColor="text1"/>
+          <w:sz w:val="28"/>
+          <w:szCs w:val="28"/>
+          <w:lang w:val="uk-UA"/>
+        </w:rPr>
+        <w:t xml:space="preserve"> </w:t>
+      </w:r>
+      <w:proofErr w:type="spellStart"/>
+      <w:r>
+        <w:rPr>
+          <w:rFonts w:ascii="Times New Roman" w:hAnsi="Times New Roman" w:cs="Times New Roman"/>
+          <w:color w:val="000000" w:themeColor="text1"/>
+          <w:sz w:val="28"/>
+          <w:szCs w:val="28"/>
+          <w:lang w:val="uk-UA"/>
+        </w:rPr>
+        <w:t>and</w:t>
+      </w:r>
+      <w:proofErr w:type="spellEnd"/>
+      <w:r>
+        <w:rPr>
+          <w:rFonts w:ascii="Times New Roman" w:hAnsi="Times New Roman" w:cs="Times New Roman"/>
+          <w:color w:val="000000" w:themeColor="text1"/>
+          <w:sz w:val="28"/>
+          <w:szCs w:val="28"/>
+          <w:lang w:val="uk-UA"/>
+        </w:rPr>
+        <w:t xml:space="preserve"> </w:t>
+      </w:r>
+      <w:proofErr w:type="spellStart"/>
+      <w:r>
+        <w:rPr>
+          <w:rFonts w:ascii="Times New Roman" w:hAnsi="Times New Roman" w:cs="Times New Roman"/>
+          <w:color w:val="000000" w:themeColor="text1"/>
+          <w:sz w:val="28"/>
+          <w:szCs w:val="28"/>
+          <w:lang w:val="uk-UA"/>
+        </w:rPr>
+        <w:t>its</w:t>
+      </w:r>
+      <w:proofErr w:type="spellEnd"/>
+      <w:r>
+        <w:rPr>
+          <w:rFonts w:ascii="Times New Roman" w:hAnsi="Times New Roman" w:cs="Times New Roman"/>
+          <w:color w:val="000000" w:themeColor="text1"/>
+          <w:sz w:val="28"/>
+          <w:szCs w:val="28"/>
+          <w:lang w:val="uk-UA"/>
+        </w:rPr>
+        <w:t xml:space="preserve"> </w:t>
+      </w:r>
+      <w:proofErr w:type="spellStart"/>
+      <w:r>
+        <w:rPr>
+          <w:rFonts w:ascii="Times New Roman" w:hAnsi="Times New Roman" w:cs="Times New Roman"/>
+          <w:color w:val="000000" w:themeColor="text1"/>
+          <w:sz w:val="28"/>
+          <w:szCs w:val="28"/>
+          <w:lang w:val="uk-UA"/>
+        </w:rPr>
+        <w:t>benefits</w:t>
+      </w:r>
+      <w:proofErr w:type="spellEnd"/>
+      <w:r>
+        <w:rPr>
+          <w:rFonts w:ascii="Times New Roman" w:hAnsi="Times New Roman" w:cs="Times New Roman"/>
+          <w:color w:val="000000" w:themeColor="text1"/>
+          <w:sz w:val="28"/>
+          <w:szCs w:val="28"/>
+          <w:lang w:val="uk-UA"/>
+        </w:rPr>
+        <w:t xml:space="preserve"> </w:t>
+      </w:r>
+      <w:proofErr w:type="spellStart"/>
+      <w:r>
+        <w:rPr>
+          <w:rFonts w:ascii="Times New Roman" w:hAnsi="Times New Roman" w:cs="Times New Roman"/>
+          <w:color w:val="000000" w:themeColor="text1"/>
+          <w:sz w:val="28"/>
+          <w:szCs w:val="28"/>
+          <w:lang w:val="uk-UA"/>
+        </w:rPr>
+        <w:t>in</w:t>
+      </w:r>
+      <w:proofErr w:type="spellEnd"/>
+      <w:r>
+        <w:rPr>
+          <w:rFonts w:ascii="Times New Roman" w:hAnsi="Times New Roman" w:cs="Times New Roman"/>
+          <w:color w:val="000000" w:themeColor="text1"/>
+          <w:sz w:val="28"/>
+          <w:szCs w:val="28"/>
+          <w:lang w:val="uk-UA"/>
+        </w:rPr>
+        <w:t xml:space="preserve"> </w:t>
+      </w:r>
+      <w:proofErr w:type="spellStart"/>
+      <w:r>
+        <w:rPr>
+          <w:rFonts w:ascii="Times New Roman" w:hAnsi="Times New Roman" w:cs="Times New Roman"/>
+          <w:color w:val="000000" w:themeColor="text1"/>
+          <w:sz w:val="28"/>
+          <w:szCs w:val="28"/>
+          <w:lang w:val="uk-UA"/>
+        </w:rPr>
+        <w:t>work</w:t>
+      </w:r>
+      <w:proofErr w:type="spellEnd"/>
+      <w:r>
+        <w:rPr>
+          <w:rFonts w:ascii="Times New Roman" w:hAnsi="Times New Roman" w:cs="Times New Roman"/>
+          <w:color w:val="000000" w:themeColor="text1"/>
+          <w:sz w:val="28"/>
+          <w:szCs w:val="28"/>
+          <w:lang w:val="uk-UA"/>
+        </w:rPr>
+        <w:t xml:space="preserve">. </w:t>
+      </w:r>
+      <w:proofErr w:type="spellStart"/>
+      <w:r>
+        <w:rPr>
+          <w:rFonts w:ascii="Times New Roman" w:hAnsi="Times New Roman" w:cs="Times New Roman"/>
+          <w:color w:val="000000" w:themeColor="text1"/>
+          <w:sz w:val="28"/>
+          <w:szCs w:val="28"/>
+          <w:lang w:val="uk-UA"/>
+        </w:rPr>
+        <w:t>We</w:t>
+      </w:r>
+      <w:proofErr w:type="spellEnd"/>
+      <w:r>
+        <w:rPr>
+          <w:rFonts w:ascii="Times New Roman" w:hAnsi="Times New Roman" w:cs="Times New Roman"/>
+          <w:color w:val="000000" w:themeColor="text1"/>
+          <w:sz w:val="28"/>
+          <w:szCs w:val="28"/>
+          <w:lang w:val="uk-UA"/>
+        </w:rPr>
+        <w:t xml:space="preserve"> </w:t>
+      </w:r>
+      <w:proofErr w:type="spellStart"/>
+      <w:r>
+        <w:rPr>
+          <w:rFonts w:ascii="Times New Roman" w:hAnsi="Times New Roman" w:cs="Times New Roman"/>
+          <w:color w:val="000000" w:themeColor="text1"/>
+          <w:sz w:val="28"/>
+          <w:szCs w:val="28"/>
+          <w:lang w:val="uk-UA"/>
+        </w:rPr>
+        <w:t>also</w:t>
+      </w:r>
+      <w:proofErr w:type="spellEnd"/>
+      <w:r>
+        <w:rPr>
+          <w:rFonts w:ascii="Times New Roman" w:hAnsi="Times New Roman" w:cs="Times New Roman"/>
+          <w:color w:val="000000" w:themeColor="text1"/>
+          <w:sz w:val="28"/>
+          <w:szCs w:val="28"/>
+          <w:lang w:val="uk-UA"/>
+        </w:rPr>
+        <w:t xml:space="preserve"> </w:t>
+      </w:r>
+      <w:proofErr w:type="spellStart"/>
+      <w:r>
+        <w:rPr>
+          <w:rFonts w:ascii="Times New Roman" w:hAnsi="Times New Roman" w:cs="Times New Roman"/>
+          <w:color w:val="000000" w:themeColor="text1"/>
+          <w:sz w:val="28"/>
+          <w:szCs w:val="28"/>
+          <w:lang w:val="uk-UA"/>
+        </w:rPr>
+        <w:t>created</w:t>
+      </w:r>
+      <w:proofErr w:type="spellEnd"/>
+      <w:r>
+        <w:rPr>
+          <w:rFonts w:ascii="Times New Roman" w:hAnsi="Times New Roman" w:cs="Times New Roman"/>
+          <w:color w:val="000000" w:themeColor="text1"/>
+          <w:sz w:val="28"/>
+          <w:szCs w:val="28"/>
+          <w:lang w:val="uk-UA"/>
+        </w:rPr>
+        <w:t xml:space="preserve"> </w:t>
+      </w:r>
+      <w:proofErr w:type="spellStart"/>
+      <w:r>
+        <w:rPr>
+          <w:rFonts w:ascii="Times New Roman" w:hAnsi="Times New Roman" w:cs="Times New Roman"/>
+          <w:color w:val="000000" w:themeColor="text1"/>
+          <w:sz w:val="28"/>
+          <w:szCs w:val="28"/>
+          <w:lang w:val="uk-UA"/>
+        </w:rPr>
+        <w:t>our</w:t>
+      </w:r>
+      <w:proofErr w:type="spellEnd"/>
+      <w:r>
+        <w:rPr>
+          <w:rFonts w:ascii="Times New Roman" w:hAnsi="Times New Roman" w:cs="Times New Roman"/>
+          <w:color w:val="000000" w:themeColor="text1"/>
+          <w:sz w:val="28"/>
+          <w:szCs w:val="28"/>
+          <w:lang w:val="uk-UA"/>
+        </w:rPr>
+        <w:t xml:space="preserve"> </w:t>
+      </w:r>
+      <w:proofErr w:type="spellStart"/>
+      <w:r>
+        <w:rPr>
+          <w:rFonts w:ascii="Times New Roman" w:hAnsi="Times New Roman" w:cs="Times New Roman"/>
+          <w:color w:val="000000" w:themeColor="text1"/>
+          <w:sz w:val="28"/>
+          <w:szCs w:val="28"/>
+          <w:lang w:val="uk-UA"/>
+        </w:rPr>
+        <w:t>own</w:t>
+      </w:r>
+      <w:proofErr w:type="spellEnd"/>
+      <w:r>
+        <w:rPr>
+          <w:rFonts w:ascii="Times New Roman" w:hAnsi="Times New Roman" w:cs="Times New Roman"/>
+          <w:color w:val="000000" w:themeColor="text1"/>
+          <w:sz w:val="28"/>
+          <w:szCs w:val="28"/>
+          <w:lang w:val="uk-UA"/>
+        </w:rPr>
+        <w:t xml:space="preserve"> </w:t>
+      </w:r>
+      <w:proofErr w:type="spellStart"/>
+      <w:r>
+        <w:rPr>
+          <w:rFonts w:ascii="Times New Roman" w:hAnsi="Times New Roman" w:cs="Times New Roman"/>
+          <w:color w:val="000000" w:themeColor="text1"/>
+          <w:sz w:val="28"/>
+          <w:szCs w:val="28"/>
+          <w:lang w:val="uk-UA"/>
+        </w:rPr>
+        <w:t>git</w:t>
+      </w:r>
+      <w:proofErr w:type="spellEnd"/>
+      <w:r>
+        <w:rPr>
+          <w:rFonts w:ascii="Times New Roman" w:hAnsi="Times New Roman" w:cs="Times New Roman"/>
+          <w:color w:val="000000" w:themeColor="text1"/>
+          <w:sz w:val="28"/>
+          <w:szCs w:val="28"/>
+          <w:lang w:val="uk-UA"/>
+        </w:rPr>
+        <w:t xml:space="preserve"> </w:t>
+      </w:r>
+      <w:proofErr w:type="spellStart"/>
+      <w:r>
+        <w:rPr>
+          <w:rFonts w:ascii="Times New Roman" w:hAnsi="Times New Roman" w:cs="Times New Roman"/>
+          <w:color w:val="000000" w:themeColor="text1"/>
+          <w:sz w:val="28"/>
+          <w:szCs w:val="28"/>
+          <w:lang w:val="uk-UA"/>
+        </w:rPr>
+        <w:t>accounts</w:t>
+      </w:r>
+      <w:proofErr w:type="spellEnd"/>
+      <w:r>
+        <w:rPr>
+          <w:rFonts w:ascii="Times New Roman" w:hAnsi="Times New Roman" w:cs="Times New Roman"/>
+          <w:color w:val="000000" w:themeColor="text1"/>
+          <w:sz w:val="28"/>
+          <w:szCs w:val="28"/>
+          <w:lang w:val="uk-UA"/>
+        </w:rPr>
+        <w:t xml:space="preserve"> </w:t>
+      </w:r>
+      <w:proofErr w:type="spellStart"/>
+      <w:r>
+        <w:rPr>
+          <w:rFonts w:ascii="Times New Roman" w:hAnsi="Times New Roman" w:cs="Times New Roman"/>
+          <w:color w:val="000000" w:themeColor="text1"/>
+          <w:sz w:val="28"/>
+          <w:szCs w:val="28"/>
+          <w:lang w:val="uk-UA"/>
+        </w:rPr>
+        <w:t>and</w:t>
+      </w:r>
+      <w:proofErr w:type="spellEnd"/>
+      <w:r>
+        <w:rPr>
+          <w:rFonts w:ascii="Times New Roman" w:hAnsi="Times New Roman" w:cs="Times New Roman"/>
+          <w:color w:val="000000" w:themeColor="text1"/>
+          <w:sz w:val="28"/>
+          <w:szCs w:val="28"/>
+          <w:lang w:val="uk-UA"/>
+        </w:rPr>
+        <w:t xml:space="preserve"> </w:t>
+      </w:r>
+      <w:proofErr w:type="spellStart"/>
+      <w:r>
+        <w:rPr>
+          <w:rFonts w:ascii="Times New Roman" w:hAnsi="Times New Roman" w:cs="Times New Roman"/>
+          <w:color w:val="000000" w:themeColor="text1"/>
+          <w:sz w:val="28"/>
+          <w:szCs w:val="28"/>
+          <w:lang w:val="uk-UA"/>
+        </w:rPr>
+        <w:t>learned</w:t>
+      </w:r>
+      <w:proofErr w:type="spellEnd"/>
+      <w:r>
+        <w:rPr>
+          <w:rFonts w:ascii="Times New Roman" w:hAnsi="Times New Roman" w:cs="Times New Roman"/>
+          <w:color w:val="000000" w:themeColor="text1"/>
+          <w:sz w:val="28"/>
+          <w:szCs w:val="28"/>
+          <w:lang w:val="uk-UA"/>
+        </w:rPr>
+        <w:t xml:space="preserve"> </w:t>
+      </w:r>
+      <w:proofErr w:type="spellStart"/>
+      <w:r>
+        <w:rPr>
+          <w:rFonts w:ascii="Times New Roman" w:hAnsi="Times New Roman" w:cs="Times New Roman"/>
+          <w:color w:val="000000" w:themeColor="text1"/>
+          <w:sz w:val="28"/>
+          <w:szCs w:val="28"/>
+          <w:lang w:val="uk-UA"/>
+        </w:rPr>
+        <w:t>how</w:t>
+      </w:r>
+      <w:proofErr w:type="spellEnd"/>
+      <w:r>
+        <w:rPr>
+          <w:rFonts w:ascii="Times New Roman" w:hAnsi="Times New Roman" w:cs="Times New Roman"/>
+          <w:color w:val="000000" w:themeColor="text1"/>
+          <w:sz w:val="28"/>
+          <w:szCs w:val="28"/>
+          <w:lang w:val="uk-UA"/>
+        </w:rPr>
+        <w:t xml:space="preserve"> </w:t>
+      </w:r>
+      <w:proofErr w:type="spellStart"/>
+      <w:r>
+        <w:rPr>
+          <w:rFonts w:ascii="Times New Roman" w:hAnsi="Times New Roman" w:cs="Times New Roman"/>
+          <w:color w:val="000000" w:themeColor="text1"/>
+          <w:sz w:val="28"/>
+          <w:szCs w:val="28"/>
+          <w:lang w:val="uk-UA"/>
+        </w:rPr>
+        <w:t>to</w:t>
+      </w:r>
+      <w:proofErr w:type="spellEnd"/>
+      <w:r>
+        <w:rPr>
+          <w:rFonts w:ascii="Times New Roman" w:hAnsi="Times New Roman" w:cs="Times New Roman"/>
+          <w:color w:val="000000" w:themeColor="text1"/>
+          <w:sz w:val="28"/>
+          <w:szCs w:val="28"/>
+          <w:lang w:val="uk-UA"/>
+        </w:rPr>
+        <w:t xml:space="preserve"> </w:t>
+      </w:r>
+      <w:proofErr w:type="spellStart"/>
+      <w:r>
+        <w:rPr>
+          <w:rFonts w:ascii="Times New Roman" w:hAnsi="Times New Roman" w:cs="Times New Roman"/>
+          <w:color w:val="000000" w:themeColor="text1"/>
+          <w:sz w:val="28"/>
+          <w:szCs w:val="28"/>
+          <w:lang w:val="uk-UA"/>
+        </w:rPr>
+        <w:t>create</w:t>
+      </w:r>
+      <w:proofErr w:type="spellEnd"/>
+      <w:r>
+        <w:rPr>
+          <w:rFonts w:ascii="Times New Roman" w:hAnsi="Times New Roman" w:cs="Times New Roman"/>
+          <w:color w:val="000000" w:themeColor="text1"/>
+          <w:sz w:val="28"/>
+          <w:szCs w:val="28"/>
+          <w:lang w:val="uk-UA"/>
+        </w:rPr>
+        <w:t xml:space="preserve"> a </w:t>
+      </w:r>
+      <w:proofErr w:type="spellStart"/>
+      <w:r>
+        <w:rPr>
+          <w:rFonts w:ascii="Times New Roman" w:hAnsi="Times New Roman" w:cs="Times New Roman"/>
+          <w:color w:val="000000" w:themeColor="text1"/>
+          <w:sz w:val="28"/>
+          <w:szCs w:val="28"/>
+          <w:lang w:val="uk-UA"/>
+        </w:rPr>
+        <w:t>repository</w:t>
+      </w:r>
+      <w:proofErr w:type="spellEnd"/>
+      <w:r>
+        <w:rPr>
+          <w:rFonts w:ascii="Times New Roman" w:hAnsi="Times New Roman" w:cs="Times New Roman"/>
+          <w:color w:val="000000" w:themeColor="text1"/>
+          <w:sz w:val="28"/>
+          <w:szCs w:val="28"/>
+          <w:lang w:val="uk-UA"/>
+        </w:rPr>
+        <w:t xml:space="preserve">. </w:t>
+      </w:r>
+      <w:proofErr w:type="spellStart"/>
+      <w:r>
+        <w:rPr>
+          <w:rFonts w:ascii="Times New Roman" w:hAnsi="Times New Roman" w:cs="Times New Roman"/>
+          <w:color w:val="000000" w:themeColor="text1"/>
+          <w:sz w:val="28"/>
+          <w:szCs w:val="28"/>
+          <w:lang w:val="uk-UA"/>
+        </w:rPr>
+        <w:t>Worked</w:t>
+      </w:r>
+      <w:proofErr w:type="spellEnd"/>
+      <w:r>
+        <w:rPr>
+          <w:rFonts w:ascii="Times New Roman" w:hAnsi="Times New Roman" w:cs="Times New Roman"/>
+          <w:color w:val="000000" w:themeColor="text1"/>
+          <w:sz w:val="28"/>
+          <w:szCs w:val="28"/>
+          <w:lang w:val="uk-UA"/>
+        </w:rPr>
+        <w:t xml:space="preserve"> </w:t>
+      </w:r>
+      <w:proofErr w:type="spellStart"/>
+      <w:r>
+        <w:rPr>
+          <w:rFonts w:ascii="Times New Roman" w:hAnsi="Times New Roman" w:cs="Times New Roman"/>
+          <w:color w:val="000000" w:themeColor="text1"/>
+          <w:sz w:val="28"/>
+          <w:szCs w:val="28"/>
+          <w:lang w:val="uk-UA"/>
+        </w:rPr>
+        <w:t>on</w:t>
+      </w:r>
+      <w:proofErr w:type="spellEnd"/>
+      <w:r>
+        <w:rPr>
+          <w:rFonts w:ascii="Times New Roman" w:hAnsi="Times New Roman" w:cs="Times New Roman"/>
+          <w:color w:val="000000" w:themeColor="text1"/>
+          <w:sz w:val="28"/>
+          <w:szCs w:val="28"/>
+          <w:lang w:val="uk-UA"/>
+        </w:rPr>
+        <w:t xml:space="preserve"> </w:t>
+      </w:r>
+      <w:proofErr w:type="spellStart"/>
+      <w:r>
+        <w:rPr>
+          <w:rFonts w:ascii="Times New Roman" w:hAnsi="Times New Roman" w:cs="Times New Roman"/>
+          <w:color w:val="000000" w:themeColor="text1"/>
+          <w:sz w:val="28"/>
+          <w:szCs w:val="28"/>
+          <w:lang w:val="uk-UA"/>
+        </w:rPr>
+        <w:t>the</w:t>
+      </w:r>
+      <w:proofErr w:type="spellEnd"/>
+      <w:r>
+        <w:rPr>
+          <w:rFonts w:ascii="Times New Roman" w:hAnsi="Times New Roman" w:cs="Times New Roman"/>
+          <w:color w:val="000000" w:themeColor="text1"/>
+          <w:sz w:val="28"/>
+          <w:szCs w:val="28"/>
+          <w:lang w:val="uk-UA"/>
+        </w:rPr>
+        <w:t xml:space="preserve"> </w:t>
+      </w:r>
+      <w:proofErr w:type="spellStart"/>
+      <w:r>
+        <w:rPr>
+          <w:rFonts w:ascii="Times New Roman" w:hAnsi="Times New Roman" w:cs="Times New Roman"/>
+          <w:color w:val="000000" w:themeColor="text1"/>
+          <w:sz w:val="28"/>
+          <w:szCs w:val="28"/>
+          <w:lang w:val="uk-UA"/>
+        </w:rPr>
+        <w:t>report</w:t>
+      </w:r>
+      <w:proofErr w:type="spellEnd"/>
+      <w:r>
+        <w:rPr>
+          <w:rFonts w:ascii="Times New Roman" w:hAnsi="Times New Roman" w:cs="Times New Roman"/>
+          <w:color w:val="000000" w:themeColor="text1"/>
+          <w:sz w:val="28"/>
+          <w:szCs w:val="28"/>
+          <w:lang w:val="uk-UA"/>
+        </w:rPr>
+        <w:t xml:space="preserve"> </w:t>
+      </w:r>
+      <w:proofErr w:type="spellStart"/>
+      <w:r>
+        <w:rPr>
+          <w:rFonts w:ascii="Times New Roman" w:hAnsi="Times New Roman" w:cs="Times New Roman"/>
+          <w:color w:val="000000" w:themeColor="text1"/>
+          <w:sz w:val="28"/>
+          <w:szCs w:val="28"/>
+          <w:lang w:val="uk-UA"/>
+        </w:rPr>
+        <w:t>using</w:t>
+      </w:r>
+      <w:proofErr w:type="spellEnd"/>
+      <w:r>
+        <w:rPr>
+          <w:rFonts w:ascii="Times New Roman" w:hAnsi="Times New Roman" w:cs="Times New Roman"/>
+          <w:color w:val="000000" w:themeColor="text1"/>
+          <w:sz w:val="28"/>
+          <w:szCs w:val="28"/>
+          <w:lang w:val="uk-UA"/>
+        </w:rPr>
+        <w:t xml:space="preserve"> </w:t>
+      </w:r>
+      <w:proofErr w:type="spellStart"/>
+      <w:r>
+        <w:rPr>
+          <w:rFonts w:ascii="Times New Roman" w:hAnsi="Times New Roman" w:cs="Times New Roman"/>
+          <w:color w:val="000000" w:themeColor="text1"/>
+          <w:sz w:val="28"/>
+          <w:szCs w:val="28"/>
+          <w:lang w:val="uk-UA"/>
+        </w:rPr>
+        <w:t>GitHub</w:t>
+      </w:r>
+      <w:proofErr w:type="spellEnd"/>
+      <w:r>
+        <w:rPr>
+          <w:rFonts w:ascii="Times New Roman" w:hAnsi="Times New Roman" w:cs="Times New Roman"/>
+          <w:color w:val="000000" w:themeColor="text1"/>
+          <w:sz w:val="28"/>
+          <w:szCs w:val="28"/>
+          <w:lang w:val="uk-UA"/>
+        </w:rPr>
+        <w:t>.</w:t>
+      </w:r>
     </w:p>
     <w:sectPr>
       <w:pgSz w:w="11906" w:h="16838"/>

</xml_diff>